<commit_message>
Changes to QA Dir., Modifications to QA Manual
</commit_message>
<xml_diff>
--- a/Documents/QA/Provisional_QA_Manual.docx
+++ b/Documents/QA/Provisional_QA_Manual.docx
@@ -258,11 +258,11 @@
         <w:tblLook w:val="04A0" w:firstRow="1" w:lastRow="0" w:firstColumn="1" w:lastColumn="0" w:noHBand="0" w:noVBand="1"/>
       </w:tblPr>
       <w:tblGrid>
-        <w:gridCol w:w="1129"/>
-        <w:gridCol w:w="1276"/>
-        <w:gridCol w:w="1418"/>
-        <w:gridCol w:w="1275"/>
-        <w:gridCol w:w="3918"/>
+        <w:gridCol w:w="1124"/>
+        <w:gridCol w:w="1500"/>
+        <w:gridCol w:w="1415"/>
+        <w:gridCol w:w="1273"/>
+        <w:gridCol w:w="3704"/>
       </w:tblGrid>
       <w:tr>
         <w:trPr>
@@ -496,6 +496,17 @@
               </w:rPr>
               <w:t>Skeleton</w:t>
             </w:r>
+            <w:r>
+              <w:rPr>
+                <w:i/>
+                <w:sz w:val="18"/>
+                <w:szCs w:val="18"/>
+                <w:lang w:val="en-US"/>
+              </w:rPr>
+              <w:t>.</w:t>
+            </w:r>
+            <w:bookmarkStart w:id="3" w:name="_GoBack"/>
+            <w:bookmarkEnd w:id="3"/>
           </w:p>
         </w:tc>
       </w:tr>
@@ -700,6 +711,12 @@
                 <w:lang w:val="en-US"/>
               </w:rPr>
             </w:pPr>
+            <w:r>
+              <w:rPr>
+                <w:lang w:val="en-US"/>
+              </w:rPr>
+              <w:t>0.3</w:t>
+            </w:r>
           </w:p>
         </w:tc>
         <w:tc>
@@ -714,6 +731,14 @@
                 <w:lang w:val="en-US"/>
               </w:rPr>
             </w:pPr>
+            <w:proofErr w:type="spellStart"/>
+            <w:r>
+              <w:rPr>
+                <w:lang w:val="en-US"/>
+              </w:rPr>
+              <w:t>A.Gangotra</w:t>
+            </w:r>
+            <w:proofErr w:type="spellEnd"/>
           </w:p>
         </w:tc>
         <w:tc>
@@ -728,6 +753,12 @@
                 <w:lang w:val="en-US"/>
               </w:rPr>
             </w:pPr>
+            <w:r>
+              <w:rPr>
+                <w:lang w:val="en-US"/>
+              </w:rPr>
+              <w:t>28/01/2014</w:t>
+            </w:r>
           </w:p>
         </w:tc>
         <w:tc>
@@ -743,21 +774,39 @@
                 <w:lang w:val="en-US"/>
               </w:rPr>
             </w:pPr>
-          </w:p>
-        </w:tc>
-        <w:tc>
-          <w:tcPr>
-            <w:tcW w:w="3918" w:type="dxa"/>
-          </w:tcPr>
-          <w:p>
-            <w:pPr>
-              <w:ind w:firstLine="0"/>
+            <w:r>
               <w:rPr>
                 <w:sz w:val="18"/>
                 <w:szCs w:val="18"/>
                 <w:lang w:val="en-US"/>
               </w:rPr>
-            </w:pPr>
+              <w:t>2.2, 3.1</w:t>
+            </w:r>
+          </w:p>
+        </w:tc>
+        <w:tc>
+          <w:tcPr>
+            <w:tcW w:w="3918" w:type="dxa"/>
+          </w:tcPr>
+          <w:p>
+            <w:pPr>
+              <w:ind w:firstLine="0"/>
+              <w:rPr>
+                <w:i/>
+                <w:sz w:val="18"/>
+                <w:szCs w:val="18"/>
+                <w:lang w:val="en-US"/>
+              </w:rPr>
+            </w:pPr>
+            <w:r>
+              <w:rPr>
+                <w:i/>
+                <w:sz w:val="18"/>
+                <w:szCs w:val="18"/>
+                <w:lang w:val="en-US"/>
+              </w:rPr>
+              <w:t>Filled in Project Manager role and added section on deliverables.</w:t>
+            </w:r>
           </w:p>
         </w:tc>
       </w:tr>
@@ -830,6 +879,7 @@
             <w:pPr>
               <w:ind w:firstLine="0"/>
               <w:rPr>
+                <w:i/>
                 <w:sz w:val="18"/>
                 <w:szCs w:val="18"/>
                 <w:lang w:val="en-US"/>
@@ -928,8 +978,6 @@
           <w:docGrid w:linePitch="360"/>
         </w:sectPr>
       </w:pPr>
-      <w:bookmarkStart w:id="3" w:name="_GoBack"/>
-      <w:bookmarkEnd w:id="3"/>
     </w:p>
     <w:p>
       <w:pPr>
@@ -1567,13 +1615,7 @@
     </w:p>
     <w:p>
       <w:r>
-        <w:t>In order for any organization to fully operate at its fullest potential and capabilities, roles and responsibilities of each personnel in the company</w:t>
-      </w:r>
-      <w:r>
-        <w:t xml:space="preserve"> has to be established. Figure 2.1.0</w:t>
-      </w:r>
-      <w:r>
-        <w:t xml:space="preserve"> below shows the organizational structure of the company.</w:t>
+        <w:t>In order for any organization to fully operate at its fullest potential and capabilities, roles and responsibilities of each personnel in the company has to be established. Figure 2.1.0 below shows the organizational structure of the company.</w:t>
       </w:r>
     </w:p>
     <w:p>
@@ -1689,7 +1731,178 @@
       </w:r>
       <w:r>
         <w:tab/>
+      </w:r>
+      <w:r>
         <w:t>Role Description</w:t>
+      </w:r>
+    </w:p>
+    <w:p>
+      <w:r>
+        <w:t xml:space="preserve">The Project Manager is responsible for taking an overviewing role within the company and organising the working of the team toward the desired goals. She along with the Deputy Project Manager is accountable for insuring that the design, development and implementation process runs smoothly during the project life cycle (section 4) until the final product is presented to the customer. Accomplishing this involves several tasks that include: </w:t>
+      </w:r>
+    </w:p>
+    <w:p>
+      <w:pPr>
+        <w:pStyle w:val="ListParagraph"/>
+        <w:numPr>
+          <w:ilvl w:val="0"/>
+          <w:numId w:val="15"/>
+        </w:numPr>
+      </w:pPr>
+      <w:r>
+        <w:t>Arranging for regular meetings with the team and chairing meetings.</w:t>
+      </w:r>
+    </w:p>
+    <w:p>
+      <w:pPr>
+        <w:pStyle w:val="ListParagraph"/>
+        <w:numPr>
+          <w:ilvl w:val="0"/>
+          <w:numId w:val="15"/>
+        </w:numPr>
+      </w:pPr>
+      <w:r>
+        <w:t>Along with the Deputy Project Manager having the ability to make the final decisions in case of a dispute, disagreement or otherwise.</w:t>
+      </w:r>
+    </w:p>
+    <w:p>
+      <w:pPr>
+        <w:pStyle w:val="ListParagraph"/>
+        <w:numPr>
+          <w:ilvl w:val="0"/>
+          <w:numId w:val="15"/>
+        </w:numPr>
+      </w:pPr>
+      <w:r>
+        <w:t>Provide meeting agendas (see Appendix A for templates).</w:t>
+      </w:r>
+    </w:p>
+    <w:p>
+      <w:pPr>
+        <w:pStyle w:val="ListParagraph"/>
+        <w:numPr>
+          <w:ilvl w:val="0"/>
+          <w:numId w:val="15"/>
+        </w:numPr>
+      </w:pPr>
+      <w:r>
+        <w:t>Signing monthly Timesheets and working closely with the Business Manager to ensure the Business Plan is being conformed to.</w:t>
+      </w:r>
+    </w:p>
+    <w:p>
+      <w:pPr>
+        <w:pStyle w:val="ListParagraph"/>
+        <w:numPr>
+          <w:ilvl w:val="0"/>
+          <w:numId w:val="15"/>
+        </w:numPr>
+      </w:pPr>
+      <w:r>
+        <w:t>Assigning the different roles required in the project in a way that ensures the optimal use of every member’s qualifications is reached.</w:t>
+      </w:r>
+    </w:p>
+    <w:p>
+      <w:pPr>
+        <w:pStyle w:val="ListParagraph"/>
+        <w:numPr>
+          <w:ilvl w:val="0"/>
+          <w:numId w:val="15"/>
+        </w:numPr>
+      </w:pPr>
+      <w:r>
+        <w:t>Maintaining an encouraging and cooperative environment where every individual contribution is appreciated and respected.</w:t>
+      </w:r>
+    </w:p>
+    <w:p>
+      <w:pPr>
+        <w:pStyle w:val="ListParagraph"/>
+        <w:numPr>
+          <w:ilvl w:val="0"/>
+          <w:numId w:val="15"/>
+        </w:numPr>
+      </w:pPr>
+      <w:r>
+        <w:t>With the help of the Software Manager, provide the plans for the project development and monitor the progress.</w:t>
+      </w:r>
+    </w:p>
+    <w:p>
+      <w:pPr>
+        <w:pStyle w:val="ListParagraph"/>
+        <w:numPr>
+          <w:ilvl w:val="0"/>
+          <w:numId w:val="15"/>
+        </w:numPr>
+      </w:pPr>
+      <w:r>
+        <w:t>With the help of the appropriate managers, provide the timetable plan and ensure it is adhered to, or make appropriate modifications as required.</w:t>
+      </w:r>
+    </w:p>
+    <w:p>
+      <w:pPr>
+        <w:pStyle w:val="ListParagraph"/>
+        <w:numPr>
+          <w:ilvl w:val="0"/>
+          <w:numId w:val="15"/>
+        </w:numPr>
+      </w:pPr>
+      <w:r>
+        <w:t>Make sure that the requirements and standards are met at every stage whether during the development process itself or when the final product is near completion.</w:t>
+      </w:r>
+    </w:p>
+    <w:p>
+      <w:pPr>
+        <w:pStyle w:val="ListParagraph"/>
+        <w:numPr>
+          <w:ilvl w:val="0"/>
+          <w:numId w:val="15"/>
+        </w:numPr>
+      </w:pPr>
+      <w:r>
+        <w:t>Providing solutions and backup strategies where required.</w:t>
+      </w:r>
+    </w:p>
+    <w:p>
+      <w:pPr>
+        <w:pStyle w:val="ListParagraph"/>
+        <w:numPr>
+          <w:ilvl w:val="0"/>
+          <w:numId w:val="15"/>
+        </w:numPr>
+      </w:pPr>
+      <w:r>
+        <w:t>Grant final approval of all the deliverables provided by the team.</w:t>
+      </w:r>
+    </w:p>
+    <w:p>
+      <w:pPr>
+        <w:pStyle w:val="ListParagraph"/>
+        <w:numPr>
+          <w:ilvl w:val="0"/>
+          <w:numId w:val="15"/>
+        </w:numPr>
+      </w:pPr>
+      <w:r>
+        <w:t>Deliver reports to customers and act as the connection between them and the project team.</w:t>
+      </w:r>
+    </w:p>
+    <w:p>
+      <w:pPr>
+        <w:pStyle w:val="ListParagraph"/>
+        <w:numPr>
+          <w:ilvl w:val="0"/>
+          <w:numId w:val="15"/>
+        </w:numPr>
+      </w:pPr>
+      <w:r>
+        <w:t xml:space="preserve">Produce the overall project plan (with Gantt </w:t>
+      </w:r>
+      <w:proofErr w:type="gramStart"/>
+      <w:r>
+        <w:t>Chart</w:t>
+      </w:r>
+      <w:proofErr w:type="gramEnd"/>
+      <w:r>
+        <w:t>) and time schedule.</w:t>
       </w:r>
     </w:p>
     <w:p>
@@ -1704,6 +1917,209 @@
         <w:t>Risk Management</w:t>
       </w:r>
     </w:p>
+    <w:tbl>
+      <w:tblPr>
+        <w:tblW w:w="0" w:type="auto"/>
+        <w:tblInd w:w="558" w:type="dxa"/>
+        <w:tblBorders>
+          <w:top w:val="single" w:sz="4" w:space="0" w:color="000000"/>
+          <w:left w:val="single" w:sz="4" w:space="0" w:color="000000"/>
+          <w:bottom w:val="single" w:sz="4" w:space="0" w:color="000000"/>
+          <w:right w:val="single" w:sz="4" w:space="0" w:color="000000"/>
+          <w:insideH w:val="single" w:sz="4" w:space="0" w:color="000000"/>
+          <w:insideV w:val="single" w:sz="4" w:space="0" w:color="000000"/>
+        </w:tblBorders>
+        <w:tblLook w:val="00A0" w:firstRow="1" w:lastRow="0" w:firstColumn="1" w:lastColumn="0" w:noHBand="0" w:noVBand="0"/>
+      </w:tblPr>
+      <w:tblGrid>
+        <w:gridCol w:w="3975"/>
+        <w:gridCol w:w="4483"/>
+      </w:tblGrid>
+      <w:tr>
+        <w:tc>
+          <w:tcPr>
+            <w:tcW w:w="4216" w:type="dxa"/>
+            <w:shd w:val="clear" w:color="auto" w:fill="CCC0D9"/>
+          </w:tcPr>
+          <w:p>
+            <w:r>
+              <w:t>Risk</w:t>
+            </w:r>
+          </w:p>
+        </w:tc>
+        <w:tc>
+          <w:tcPr>
+            <w:tcW w:w="4775" w:type="dxa"/>
+            <w:shd w:val="clear" w:color="auto" w:fill="CCC0D9"/>
+          </w:tcPr>
+          <w:p>
+            <w:r>
+              <w:t>Possible Solution</w:t>
+            </w:r>
+          </w:p>
+        </w:tc>
+      </w:tr>
+      <w:tr>
+        <w:tc>
+          <w:tcPr>
+            <w:tcW w:w="4216" w:type="dxa"/>
+          </w:tcPr>
+          <w:p>
+            <w:r>
+              <w:t>Some group members don’t get along with each other.</w:t>
+            </w:r>
+          </w:p>
+        </w:tc>
+        <w:tc>
+          <w:tcPr>
+            <w:tcW w:w="4775" w:type="dxa"/>
+          </w:tcPr>
+          <w:p>
+            <w:r>
+              <w:t>Try to resolve any issues that group members might have. If this does not work, consider assigning</w:t>
+            </w:r>
+            <w:r>
+              <w:t xml:space="preserve"> and delegating</w:t>
+            </w:r>
+            <w:r>
+              <w:t xml:space="preserve"> tasks to minimise disruption within the group as a whole.</w:t>
+            </w:r>
+          </w:p>
+        </w:tc>
+      </w:tr>
+      <w:tr>
+        <w:tc>
+          <w:tcPr>
+            <w:tcW w:w="4216" w:type="dxa"/>
+          </w:tcPr>
+          <w:p>
+            <w:r>
+              <w:t>The prolonged absence of a member in the group.</w:t>
+            </w:r>
+          </w:p>
+        </w:tc>
+        <w:tc>
+          <w:tcPr>
+            <w:tcW w:w="4775" w:type="dxa"/>
+          </w:tcPr>
+          <w:p>
+            <w:r>
+              <w:t>Have more tha</w:t>
+            </w:r>
+            <w:r>
+              <w:t>n one team member trained to do any task. Be ready to adjust schedules as appropriate.</w:t>
+            </w:r>
+          </w:p>
+        </w:tc>
+      </w:tr>
+      <w:tr>
+        <w:tc>
+          <w:tcPr>
+            <w:tcW w:w="4216" w:type="dxa"/>
+          </w:tcPr>
+          <w:p>
+            <w:r>
+              <w:t>Deadline overdue.</w:t>
+            </w:r>
+          </w:p>
+        </w:tc>
+        <w:tc>
+          <w:tcPr>
+            <w:tcW w:w="4775" w:type="dxa"/>
+          </w:tcPr>
+          <w:p>
+            <w:r>
+              <w:t xml:space="preserve">Have regular project plan review meetings where possible overruns can be identified and rescheduling can be considered. </w:t>
+            </w:r>
+          </w:p>
+        </w:tc>
+      </w:tr>
+      <w:tr>
+        <w:tc>
+          <w:tcPr>
+            <w:tcW w:w="4216" w:type="dxa"/>
+          </w:tcPr>
+          <w:p>
+            <w:r>
+              <w:t>Failure to meet one of the requirements.</w:t>
+            </w:r>
+          </w:p>
+        </w:tc>
+        <w:tc>
+          <w:tcPr>
+            <w:tcW w:w="4775" w:type="dxa"/>
+          </w:tcPr>
+          <w:p>
+            <w:r>
+              <w:t>Have regular review meetings where requirement conformity is checked. Make sure that the design and the development of the product is organized in a way that simplifies rollback and re-implements the missing requirements with as little modification to other parts as possible.</w:t>
+            </w:r>
+          </w:p>
+        </w:tc>
+      </w:tr>
+      <w:tr>
+        <w:tc>
+          <w:tcPr>
+            <w:tcW w:w="4216" w:type="dxa"/>
+          </w:tcPr>
+          <w:p>
+            <w:r>
+              <w:t>Finding out late during the project that one member has a lot more work than the others.</w:t>
+            </w:r>
+          </w:p>
+        </w:tc>
+        <w:tc>
+          <w:tcPr>
+            <w:tcW w:w="4775" w:type="dxa"/>
+          </w:tcPr>
+          <w:p>
+            <w:r>
+              <w:t xml:space="preserve">Review the workload for each member regularly to make sure there is a parity in the amount of work done by each person. </w:t>
+            </w:r>
+          </w:p>
+        </w:tc>
+      </w:tr>
+      <w:tr>
+        <w:tc>
+          <w:tcPr>
+            <w:tcW w:w="4216" w:type="dxa"/>
+          </w:tcPr>
+          <w:p>
+            <w:r>
+              <w:t>Certain team members producing work that is not up to the mark or not doing any work altogether.</w:t>
+            </w:r>
+          </w:p>
+        </w:tc>
+        <w:tc>
+          <w:tcPr>
+            <w:tcW w:w="4775" w:type="dxa"/>
+          </w:tcPr>
+          <w:p>
+            <w:r>
+              <w:t xml:space="preserve">Have a system to review work done by each member (as mentioned above) and hold separate meetings with the members in question. If even after repeated counselling there is no change, talk to the board members (in this case </w:t>
+            </w:r>
+            <w:proofErr w:type="spellStart"/>
+            <w:r>
+              <w:t>Dr.</w:t>
+            </w:r>
+            <w:proofErr w:type="spellEnd"/>
+            <w:r>
+              <w:t xml:space="preserve"> Stuart Porter and the supervisor) to take further action. </w:t>
+            </w:r>
+          </w:p>
+        </w:tc>
+      </w:tr>
+    </w:tbl>
+    <w:p>
+      <w:pPr>
+        <w:pStyle w:val="Heading3"/>
+        <w:rPr>
+          <w:rFonts w:asciiTheme="minorHAnsi" w:eastAsiaTheme="minorEastAsia" w:hAnsiTheme="minorHAnsi" w:cstheme="minorBidi"/>
+          <w:color w:val="auto"/>
+          <w:sz w:val="21"/>
+          <w:szCs w:val="21"/>
+        </w:rPr>
+      </w:pPr>
+    </w:p>
     <w:p>
       <w:pPr>
         <w:pStyle w:val="Heading3"/>
@@ -1716,6 +2132,165 @@
         <w:t>Quality Assurance Metrics</w:t>
       </w:r>
     </w:p>
+    <w:tbl>
+      <w:tblPr>
+        <w:tblW w:w="0" w:type="auto"/>
+        <w:tblInd w:w="558" w:type="dxa"/>
+        <w:tblBorders>
+          <w:top w:val="single" w:sz="4" w:space="0" w:color="000000"/>
+          <w:left w:val="single" w:sz="4" w:space="0" w:color="000000"/>
+          <w:bottom w:val="single" w:sz="4" w:space="0" w:color="000000"/>
+          <w:right w:val="single" w:sz="4" w:space="0" w:color="000000"/>
+          <w:insideH w:val="single" w:sz="4" w:space="0" w:color="000000"/>
+          <w:insideV w:val="single" w:sz="4" w:space="0" w:color="000000"/>
+        </w:tblBorders>
+        <w:tblLook w:val="00A0" w:firstRow="1" w:lastRow="0" w:firstColumn="1" w:lastColumn="0" w:noHBand="0" w:noVBand="0"/>
+      </w:tblPr>
+      <w:tblGrid>
+        <w:gridCol w:w="3971"/>
+        <w:gridCol w:w="4487"/>
+      </w:tblGrid>
+      <w:tr>
+        <w:tc>
+          <w:tcPr>
+            <w:tcW w:w="4216" w:type="dxa"/>
+            <w:shd w:val="clear" w:color="auto" w:fill="E5B8B7"/>
+          </w:tcPr>
+          <w:p>
+            <w:r>
+              <w:t>Metric</w:t>
+            </w:r>
+          </w:p>
+        </w:tc>
+        <w:tc>
+          <w:tcPr>
+            <w:tcW w:w="4775" w:type="dxa"/>
+            <w:shd w:val="clear" w:color="auto" w:fill="E5B8B7"/>
+          </w:tcPr>
+          <w:p>
+            <w:r>
+              <w:t>How measured</w:t>
+            </w:r>
+          </w:p>
+        </w:tc>
+      </w:tr>
+      <w:tr>
+        <w:tc>
+          <w:tcPr>
+            <w:tcW w:w="4216" w:type="dxa"/>
+          </w:tcPr>
+          <w:p>
+            <w:r>
+              <w:t>Client requirements clarity.</w:t>
+            </w:r>
+          </w:p>
+        </w:tc>
+        <w:tc>
+          <w:tcPr>
+            <w:tcW w:w="4775" w:type="dxa"/>
+          </w:tcPr>
+          <w:p>
+            <w:r>
+              <w:t>Holding regular meetings ensuring that the client understands his/her own requirement statements and that these have been interpreted correctly by the company and finally signed off by both sides.</w:t>
+            </w:r>
+          </w:p>
+        </w:tc>
+      </w:tr>
+      <w:tr>
+        <w:tc>
+          <w:tcPr>
+            <w:tcW w:w="4216" w:type="dxa"/>
+          </w:tcPr>
+          <w:p>
+            <w:r>
+              <w:t>Project wide standards and contracts drawn up and adhered to.</w:t>
+            </w:r>
+          </w:p>
+        </w:tc>
+        <w:tc>
+          <w:tcPr>
+            <w:tcW w:w="4775" w:type="dxa"/>
+          </w:tcPr>
+          <w:p>
+            <w:r>
+              <w:t xml:space="preserve">Working with other teams to finalise PWS and liaising with the client and other teams for final contracts. </w:t>
+            </w:r>
+          </w:p>
+        </w:tc>
+      </w:tr>
+      <w:tr>
+        <w:tc>
+          <w:tcPr>
+            <w:tcW w:w="4216" w:type="dxa"/>
+          </w:tcPr>
+          <w:p>
+            <w:r>
+              <w:t>Complete specification.</w:t>
+            </w:r>
+          </w:p>
+        </w:tc>
+        <w:tc>
+          <w:tcPr>
+            <w:tcW w:w="4775" w:type="dxa"/>
+          </w:tcPr>
+          <w:p>
+            <w:r>
+              <w:t>Checking the specifications against the requirements statement to make sure all requirements are covered by the specifications team, during appropriate review meeting(s).</w:t>
+            </w:r>
+          </w:p>
+        </w:tc>
+      </w:tr>
+      <w:tr>
+        <w:tc>
+          <w:tcPr>
+            <w:tcW w:w="4216" w:type="dxa"/>
+          </w:tcPr>
+          <w:p>
+            <w:r>
+              <w:t>Software and Business Plan clarity.</w:t>
+            </w:r>
+          </w:p>
+        </w:tc>
+        <w:tc>
+          <w:tcPr>
+            <w:tcW w:w="4775" w:type="dxa"/>
+          </w:tcPr>
+          <w:p>
+            <w:r>
+              <w:t>Holding review meetings to make sure software plans and business plans are at par with each other.</w:t>
+            </w:r>
+          </w:p>
+        </w:tc>
+      </w:tr>
+      <w:tr>
+        <w:tc>
+          <w:tcPr>
+            <w:tcW w:w="4216" w:type="dxa"/>
+          </w:tcPr>
+          <w:p>
+            <w:r>
+              <w:t>Deadlines met.</w:t>
+            </w:r>
+          </w:p>
+        </w:tc>
+        <w:tc>
+          <w:tcPr>
+            <w:tcW w:w="4775" w:type="dxa"/>
+          </w:tcPr>
+          <w:p>
+            <w:r>
+              <w:t>Deliverables submitted as timetable</w:t>
+            </w:r>
+            <w:r>
+              <w:t>d</w:t>
+            </w:r>
+            <w:r>
+              <w:t xml:space="preserve"> and recorded.</w:t>
+            </w:r>
+          </w:p>
+        </w:tc>
+      </w:tr>
+    </w:tbl>
     <w:p/>
     <w:p>
       <w:pPr>
@@ -1734,12 +2309,7 @@
       </w:r>
       <w:r>
         <w:tab/>
-      </w:r>
-      <w:r>
-        <w:t xml:space="preserve">Deputy </w:t>
-      </w:r>
-      <w:r>
-        <w:t>Project Manager</w:t>
+        <w:t>Deputy Project Manager</w:t>
       </w:r>
     </w:p>
     <w:p>
@@ -1747,10 +2317,7 @@
         <w:pStyle w:val="Heading3"/>
       </w:pPr>
       <w:r>
-        <w:t>2.3</w:t>
-      </w:r>
-      <w:r>
-        <w:t>.1</w:t>
+        <w:t>2.3.1</w:t>
       </w:r>
       <w:r>
         <w:tab/>
@@ -1762,10 +2329,7 @@
         <w:pStyle w:val="Heading3"/>
       </w:pPr>
       <w:r>
-        <w:t>2.3</w:t>
-      </w:r>
-      <w:r>
-        <w:t>.2</w:t>
+        <w:t>2.3.2</w:t>
       </w:r>
       <w:r>
         <w:tab/>
@@ -1777,10 +2341,7 @@
         <w:pStyle w:val="Heading3"/>
       </w:pPr>
       <w:r>
-        <w:t>2.3</w:t>
-      </w:r>
-      <w:r>
-        <w:t>.3</w:t>
+        <w:t>2.3.3</w:t>
       </w:r>
       <w:r>
         <w:tab/>
@@ -1805,10 +2366,7 @@
       </w:r>
       <w:r>
         <w:tab/>
-        <w:t>Document</w:t>
-      </w:r>
-      <w:r>
-        <w:t xml:space="preserve"> Manager</w:t>
+        <w:t>Document Manager</w:t>
       </w:r>
     </w:p>
     <w:p>
@@ -1816,10 +2374,7 @@
         <w:pStyle w:val="Heading3"/>
       </w:pPr>
       <w:r>
-        <w:t>2.4</w:t>
-      </w:r>
-      <w:r>
-        <w:t>.1</w:t>
+        <w:t>2.4.1</w:t>
       </w:r>
       <w:r>
         <w:tab/>
@@ -1831,10 +2386,7 @@
         <w:pStyle w:val="Heading3"/>
       </w:pPr>
       <w:r>
-        <w:t>2.4</w:t>
-      </w:r>
-      <w:r>
-        <w:t>.2</w:t>
+        <w:t>2.4.2</w:t>
       </w:r>
       <w:r>
         <w:tab/>
@@ -1846,10 +2398,7 @@
         <w:pStyle w:val="Heading3"/>
       </w:pPr>
       <w:r>
-        <w:t>2.4</w:t>
-      </w:r>
-      <w:r>
-        <w:t>.3</w:t>
+        <w:t>2.4.3</w:t>
       </w:r>
       <w:r>
         <w:tab/>
@@ -1874,10 +2423,7 @@
       </w:r>
       <w:r>
         <w:tab/>
-        <w:t>Software</w:t>
-      </w:r>
-      <w:r>
-        <w:t xml:space="preserve"> Manager</w:t>
+        <w:t>Software Manager</w:t>
       </w:r>
     </w:p>
     <w:p>
@@ -1885,10 +2431,7 @@
         <w:pStyle w:val="Heading3"/>
       </w:pPr>
       <w:r>
-        <w:t>2.5</w:t>
-      </w:r>
-      <w:r>
-        <w:t>.1</w:t>
+        <w:t>2.5.1</w:t>
       </w:r>
       <w:r>
         <w:tab/>
@@ -1900,10 +2443,7 @@
         <w:pStyle w:val="Heading3"/>
       </w:pPr>
       <w:r>
-        <w:t>2.5</w:t>
-      </w:r>
-      <w:r>
-        <w:t>.2</w:t>
+        <w:t>2.5.2</w:t>
       </w:r>
       <w:r>
         <w:tab/>
@@ -1915,10 +2455,7 @@
         <w:pStyle w:val="Heading3"/>
       </w:pPr>
       <w:r>
-        <w:t>2.5</w:t>
-      </w:r>
-      <w:r>
-        <w:t>.3</w:t>
+        <w:t>2.5.3</w:t>
       </w:r>
       <w:r>
         <w:tab/>
@@ -1943,8 +2480,6 @@
       </w:r>
       <w:r>
         <w:tab/>
-      </w:r>
-      <w:r>
         <w:t>Head of Development</w:t>
       </w:r>
     </w:p>
@@ -1953,10 +2488,7 @@
         <w:pStyle w:val="Heading3"/>
       </w:pPr>
       <w:r>
-        <w:t>2.6</w:t>
-      </w:r>
-      <w:r>
-        <w:t>.1</w:t>
+        <w:t>2.6.1</w:t>
       </w:r>
       <w:r>
         <w:tab/>
@@ -1968,10 +2500,7 @@
         <w:pStyle w:val="Heading3"/>
       </w:pPr>
       <w:r>
-        <w:t>2.6</w:t>
-      </w:r>
-      <w:r>
-        <w:t>.2</w:t>
+        <w:t>2.6.2</w:t>
       </w:r>
       <w:r>
         <w:tab/>
@@ -1983,10 +2512,7 @@
         <w:pStyle w:val="Heading3"/>
       </w:pPr>
       <w:r>
-        <w:t>2.6</w:t>
-      </w:r>
-      <w:r>
-        <w:t>.3</w:t>
+        <w:t>2.6.3</w:t>
       </w:r>
       <w:r>
         <w:tab/>
@@ -2019,10 +2545,7 @@
         <w:pStyle w:val="Heading3"/>
       </w:pPr>
       <w:r>
-        <w:t>2.7</w:t>
-      </w:r>
-      <w:r>
-        <w:t>.1</w:t>
+        <w:t>2.7.1</w:t>
       </w:r>
       <w:r>
         <w:tab/>
@@ -2034,10 +2557,7 @@
         <w:pStyle w:val="Heading3"/>
       </w:pPr>
       <w:r>
-        <w:t>2.7</w:t>
-      </w:r>
-      <w:r>
-        <w:t>.2</w:t>
+        <w:t>2.7.2</w:t>
       </w:r>
       <w:r>
         <w:tab/>
@@ -2049,10 +2569,7 @@
         <w:pStyle w:val="Heading3"/>
       </w:pPr>
       <w:r>
-        <w:t>2.7</w:t>
-      </w:r>
-      <w:r>
-        <w:t>.3</w:t>
+        <w:t>2.7.3</w:t>
       </w:r>
       <w:r>
         <w:tab/>
@@ -2077,8 +2594,6 @@
       </w:r>
       <w:r>
         <w:tab/>
-      </w:r>
-      <w:r>
         <w:t>Utilities Manager</w:t>
       </w:r>
     </w:p>
@@ -2087,10 +2602,7 @@
         <w:pStyle w:val="Heading3"/>
       </w:pPr>
       <w:r>
-        <w:t>2.8</w:t>
-      </w:r>
-      <w:r>
-        <w:t>.1</w:t>
+        <w:t>2.8.1</w:t>
       </w:r>
       <w:r>
         <w:tab/>
@@ -2102,10 +2614,7 @@
         <w:pStyle w:val="Heading3"/>
       </w:pPr>
       <w:r>
-        <w:t>2.8</w:t>
-      </w:r>
-      <w:r>
-        <w:t>.2</w:t>
+        <w:t>2.8.2</w:t>
       </w:r>
       <w:r>
         <w:tab/>
@@ -2117,10 +2626,7 @@
         <w:pStyle w:val="Heading3"/>
       </w:pPr>
       <w:r>
-        <w:t>2.8</w:t>
-      </w:r>
-      <w:r>
-        <w:t>.3</w:t>
+        <w:t>2.8.3</w:t>
       </w:r>
       <w:r>
         <w:tab/>
@@ -2210,10 +2716,7 @@
         <w:pStyle w:val="Heading3"/>
       </w:pPr>
       <w:r>
-        <w:t>2.10</w:t>
-      </w:r>
-      <w:r>
-        <w:t>.1</w:t>
+        <w:t>2.10.1</w:t>
       </w:r>
       <w:r>
         <w:tab/>
@@ -2225,10 +2728,7 @@
         <w:pStyle w:val="Heading3"/>
       </w:pPr>
       <w:r>
-        <w:t>2.10</w:t>
-      </w:r>
-      <w:r>
-        <w:t>.2</w:t>
+        <w:t>2.10.2</w:t>
       </w:r>
       <w:r>
         <w:tab/>
@@ -2240,10 +2740,7 @@
         <w:pStyle w:val="Heading3"/>
       </w:pPr>
       <w:r>
-        <w:t>2.10</w:t>
-      </w:r>
-      <w:r>
-        <w:t>.3</w:t>
+        <w:t>2.10.3</w:t>
       </w:r>
       <w:r>
         <w:tab/>
@@ -2278,10 +2775,7 @@
         <w:pStyle w:val="Heading3"/>
       </w:pPr>
       <w:r>
-        <w:t>2.11</w:t>
-      </w:r>
-      <w:r>
-        <w:t>.1</w:t>
+        <w:t>2.11.1</w:t>
       </w:r>
       <w:r>
         <w:tab/>
@@ -2293,10 +2787,7 @@
         <w:pStyle w:val="Heading3"/>
       </w:pPr>
       <w:r>
-        <w:t>2.11</w:t>
-      </w:r>
-      <w:r>
-        <w:t>.2</w:t>
+        <w:t>2.11.2</w:t>
       </w:r>
       <w:r>
         <w:tab/>
@@ -2308,10 +2799,7 @@
         <w:pStyle w:val="Heading3"/>
       </w:pPr>
       <w:r>
-        <w:t>2.11</w:t>
-      </w:r>
-      <w:r>
-        <w:t>.3</w:t>
+        <w:t>2.11.3</w:t>
       </w:r>
       <w:r>
         <w:tab/>
@@ -2327,6 +2815,2359 @@
         <w:br w:type="page"/>
       </w:r>
     </w:p>
+    <w:p>
+      <w:pPr>
+        <w:pStyle w:val="Heading2"/>
+      </w:pPr>
+      <w:r>
+        <w:t>3</w:t>
+      </w:r>
+      <w:r>
+        <w:tab/>
+        <w:t>Deliverables</w:t>
+      </w:r>
+    </w:p>
+    <w:p>
+      <w:pPr>
+        <w:pStyle w:val="Heading3"/>
+      </w:pPr>
+      <w:r>
+        <w:t>3.1</w:t>
+      </w:r>
+      <w:r>
+        <w:tab/>
+        <w:t>List of Deliverables</w:t>
+      </w:r>
+    </w:p>
+    <w:tbl>
+      <w:tblPr>
+        <w:tblW w:w="0" w:type="auto"/>
+        <w:tblBorders>
+          <w:top w:val="single" w:sz="8" w:space="0" w:color="FFFFFF"/>
+          <w:left w:val="single" w:sz="8" w:space="0" w:color="FFFFFF"/>
+          <w:bottom w:val="single" w:sz="8" w:space="0" w:color="FFFFFF"/>
+          <w:right w:val="single" w:sz="8" w:space="0" w:color="FFFFFF"/>
+          <w:insideH w:val="single" w:sz="6" w:space="0" w:color="FFFFFF"/>
+          <w:insideV w:val="single" w:sz="6" w:space="0" w:color="FFFFFF"/>
+        </w:tblBorders>
+        <w:tblLook w:val="04A0" w:firstRow="1" w:lastRow="0" w:firstColumn="1" w:lastColumn="0" w:noHBand="0" w:noVBand="1"/>
+      </w:tblPr>
+      <w:tblGrid>
+        <w:gridCol w:w="1891"/>
+        <w:gridCol w:w="2373"/>
+        <w:gridCol w:w="2380"/>
+        <w:gridCol w:w="2362"/>
+      </w:tblGrid>
+      <w:tr>
+        <w:tc>
+          <w:tcPr>
+            <w:tcW w:w="1951" w:type="dxa"/>
+            <w:tcBorders>
+              <w:top w:val="single" w:sz="8" w:space="0" w:color="FFFFFF"/>
+              <w:left w:val="single" w:sz="8" w:space="0" w:color="FFFFFF"/>
+              <w:bottom w:val="single" w:sz="24" w:space="0" w:color="FFFFFF"/>
+              <w:right w:val="single" w:sz="8" w:space="0" w:color="FFFFFF"/>
+            </w:tcBorders>
+            <w:shd w:val="clear" w:color="auto" w:fill="9BBB59"/>
+          </w:tcPr>
+          <w:p>
+            <w:pPr>
+              <w:pStyle w:val="ColorfulList-Accent11"/>
+              <w:spacing w:after="0"/>
+              <w:ind w:left="0"/>
+              <w:rPr>
+                <w:b/>
+                <w:color w:val="FFFFFF"/>
+                <w:sz w:val="24"/>
+                <w:szCs w:val="24"/>
+              </w:rPr>
+            </w:pPr>
+            <w:r>
+              <w:rPr>
+                <w:b/>
+                <w:color w:val="FFFFFF"/>
+                <w:sz w:val="24"/>
+                <w:szCs w:val="24"/>
+              </w:rPr>
+              <w:t>Deliverable</w:t>
+            </w:r>
+          </w:p>
+        </w:tc>
+        <w:tc>
+          <w:tcPr>
+            <w:tcW w:w="2552" w:type="dxa"/>
+            <w:tcBorders>
+              <w:top w:val="single" w:sz="8" w:space="0" w:color="FFFFFF"/>
+              <w:left w:val="single" w:sz="8" w:space="0" w:color="FFFFFF"/>
+              <w:bottom w:val="single" w:sz="24" w:space="0" w:color="FFFFFF"/>
+              <w:right w:val="single" w:sz="8" w:space="0" w:color="FFFFFF"/>
+            </w:tcBorders>
+            <w:shd w:val="clear" w:color="auto" w:fill="9BBB59"/>
+          </w:tcPr>
+          <w:p>
+            <w:pPr>
+              <w:pStyle w:val="ColorfulList-Accent11"/>
+              <w:spacing w:after="0"/>
+              <w:ind w:left="0"/>
+              <w:rPr>
+                <w:b/>
+                <w:color w:val="FFFFFF"/>
+                <w:sz w:val="24"/>
+                <w:szCs w:val="24"/>
+              </w:rPr>
+            </w:pPr>
+            <w:r>
+              <w:rPr>
+                <w:b/>
+                <w:color w:val="FFFFFF"/>
+                <w:sz w:val="24"/>
+                <w:szCs w:val="24"/>
+              </w:rPr>
+              <w:t>Producer</w:t>
+            </w:r>
+          </w:p>
+        </w:tc>
+        <w:tc>
+          <w:tcPr>
+            <w:tcW w:w="2551" w:type="dxa"/>
+            <w:tcBorders>
+              <w:top w:val="single" w:sz="8" w:space="0" w:color="FFFFFF"/>
+              <w:left w:val="single" w:sz="8" w:space="0" w:color="FFFFFF"/>
+              <w:bottom w:val="single" w:sz="24" w:space="0" w:color="FFFFFF"/>
+              <w:right w:val="single" w:sz="8" w:space="0" w:color="FFFFFF"/>
+            </w:tcBorders>
+            <w:shd w:val="clear" w:color="auto" w:fill="9BBB59"/>
+          </w:tcPr>
+          <w:p>
+            <w:pPr>
+              <w:pStyle w:val="ColorfulList-Accent11"/>
+              <w:spacing w:after="0"/>
+              <w:ind w:left="0"/>
+              <w:rPr>
+                <w:b/>
+                <w:color w:val="FFFFFF"/>
+                <w:sz w:val="24"/>
+                <w:szCs w:val="24"/>
+              </w:rPr>
+            </w:pPr>
+            <w:r>
+              <w:rPr>
+                <w:b/>
+                <w:color w:val="FFFFFF"/>
+                <w:sz w:val="24"/>
+                <w:szCs w:val="24"/>
+              </w:rPr>
+              <w:t>Recipient</w:t>
+            </w:r>
+          </w:p>
+        </w:tc>
+        <w:tc>
+          <w:tcPr>
+            <w:tcW w:w="2495" w:type="dxa"/>
+            <w:tcBorders>
+              <w:top w:val="single" w:sz="8" w:space="0" w:color="FFFFFF"/>
+              <w:left w:val="single" w:sz="8" w:space="0" w:color="FFFFFF"/>
+              <w:bottom w:val="single" w:sz="24" w:space="0" w:color="FFFFFF"/>
+              <w:right w:val="single" w:sz="8" w:space="0" w:color="FFFFFF"/>
+            </w:tcBorders>
+            <w:shd w:val="clear" w:color="auto" w:fill="9BBB59"/>
+          </w:tcPr>
+          <w:p>
+            <w:pPr>
+              <w:pStyle w:val="ColorfulList-Accent11"/>
+              <w:spacing w:after="0"/>
+              <w:ind w:left="0"/>
+              <w:rPr>
+                <w:b/>
+                <w:color w:val="FFFFFF"/>
+                <w:sz w:val="24"/>
+                <w:szCs w:val="24"/>
+              </w:rPr>
+            </w:pPr>
+            <w:r>
+              <w:rPr>
+                <w:b/>
+                <w:color w:val="FFFFFF"/>
+                <w:sz w:val="24"/>
+                <w:szCs w:val="24"/>
+              </w:rPr>
+              <w:t xml:space="preserve">Due </w:t>
+            </w:r>
+          </w:p>
+        </w:tc>
+      </w:tr>
+      <w:tr>
+        <w:tc>
+          <w:tcPr>
+            <w:tcW w:w="1951" w:type="dxa"/>
+            <w:tcBorders>
+              <w:top w:val="single" w:sz="8" w:space="0" w:color="FFFFFF"/>
+              <w:left w:val="single" w:sz="8" w:space="0" w:color="FFFFFF"/>
+              <w:bottom w:val="nil"/>
+              <w:right w:val="single" w:sz="24" w:space="0" w:color="FFFFFF"/>
+            </w:tcBorders>
+            <w:shd w:val="clear" w:color="auto" w:fill="9BBB59"/>
+          </w:tcPr>
+          <w:p>
+            <w:pPr>
+              <w:pStyle w:val="ColorfulList-Accent11"/>
+              <w:spacing w:after="0"/>
+              <w:ind w:left="0"/>
+              <w:rPr>
+                <w:b/>
+                <w:color w:val="FFFFFF"/>
+                <w:sz w:val="24"/>
+                <w:szCs w:val="24"/>
+              </w:rPr>
+            </w:pPr>
+            <w:r>
+              <w:rPr>
+                <w:b/>
+                <w:color w:val="FFFFFF"/>
+                <w:sz w:val="24"/>
+                <w:szCs w:val="24"/>
+              </w:rPr>
+              <w:t>Functional Specification</w:t>
+            </w:r>
+          </w:p>
+        </w:tc>
+        <w:tc>
+          <w:tcPr>
+            <w:tcW w:w="2552" w:type="dxa"/>
+            <w:tcBorders>
+              <w:top w:val="single" w:sz="8" w:space="0" w:color="FFFFFF"/>
+              <w:left w:val="single" w:sz="8" w:space="0" w:color="FFFFFF"/>
+              <w:bottom w:val="single" w:sz="8" w:space="0" w:color="FFFFFF"/>
+              <w:right w:val="single" w:sz="8" w:space="0" w:color="FFFFFF"/>
+            </w:tcBorders>
+            <w:shd w:val="clear" w:color="auto" w:fill="CDDDAC"/>
+          </w:tcPr>
+          <w:p>
+            <w:pPr>
+              <w:pStyle w:val="ColorfulList-Accent11"/>
+              <w:spacing w:after="0"/>
+              <w:ind w:left="0"/>
+              <w:rPr>
+                <w:sz w:val="24"/>
+                <w:szCs w:val="24"/>
+              </w:rPr>
+            </w:pPr>
+            <w:r>
+              <w:rPr>
+                <w:sz w:val="24"/>
+                <w:szCs w:val="24"/>
+              </w:rPr>
+              <w:t>Docs M</w:t>
+            </w:r>
+            <w:r>
+              <w:rPr>
+                <w:sz w:val="24"/>
+                <w:szCs w:val="24"/>
+              </w:rPr>
+              <w:t xml:space="preserve">anager </w:t>
+            </w:r>
+          </w:p>
+          <w:p>
+            <w:pPr>
+              <w:pStyle w:val="ColorfulList-Accent11"/>
+              <w:spacing w:after="0"/>
+              <w:ind w:left="0"/>
+              <w:rPr>
+                <w:sz w:val="24"/>
+                <w:szCs w:val="24"/>
+              </w:rPr>
+            </w:pPr>
+            <w:r>
+              <w:rPr>
+                <w:sz w:val="24"/>
+                <w:szCs w:val="24"/>
+              </w:rPr>
+              <w:t xml:space="preserve">+ </w:t>
+            </w:r>
+            <w:r>
+              <w:rPr>
+                <w:sz w:val="24"/>
+                <w:szCs w:val="24"/>
+              </w:rPr>
+              <w:t>M</w:t>
+            </w:r>
+            <w:r>
+              <w:rPr>
+                <w:sz w:val="24"/>
+                <w:szCs w:val="24"/>
+              </w:rPr>
+              <w:t>anagers</w:t>
+            </w:r>
+          </w:p>
+        </w:tc>
+        <w:tc>
+          <w:tcPr>
+            <w:tcW w:w="2551" w:type="dxa"/>
+            <w:tcBorders>
+              <w:top w:val="single" w:sz="8" w:space="0" w:color="FFFFFF"/>
+              <w:left w:val="single" w:sz="8" w:space="0" w:color="FFFFFF"/>
+              <w:bottom w:val="single" w:sz="8" w:space="0" w:color="FFFFFF"/>
+              <w:right w:val="single" w:sz="8" w:space="0" w:color="FFFFFF"/>
+            </w:tcBorders>
+            <w:shd w:val="clear" w:color="auto" w:fill="CDDDAC"/>
+          </w:tcPr>
+          <w:p>
+            <w:pPr>
+              <w:pStyle w:val="ColorfulList-Accent11"/>
+              <w:spacing w:after="0"/>
+              <w:ind w:left="0"/>
+              <w:rPr>
+                <w:sz w:val="24"/>
+                <w:szCs w:val="24"/>
+              </w:rPr>
+            </w:pPr>
+            <w:r>
+              <w:rPr>
+                <w:sz w:val="24"/>
+                <w:szCs w:val="24"/>
+              </w:rPr>
+              <w:t>Supervisor + Project Team Managers</w:t>
+            </w:r>
+          </w:p>
+        </w:tc>
+        <w:tc>
+          <w:tcPr>
+            <w:tcW w:w="2495" w:type="dxa"/>
+            <w:tcBorders>
+              <w:top w:val="single" w:sz="8" w:space="0" w:color="FFFFFF"/>
+              <w:left w:val="single" w:sz="8" w:space="0" w:color="FFFFFF"/>
+              <w:bottom w:val="single" w:sz="8" w:space="0" w:color="FFFFFF"/>
+              <w:right w:val="single" w:sz="8" w:space="0" w:color="FFFFFF"/>
+            </w:tcBorders>
+            <w:shd w:val="clear" w:color="auto" w:fill="CDDDAC"/>
+          </w:tcPr>
+          <w:p>
+            <w:pPr>
+              <w:pStyle w:val="ColorfulList-Accent11"/>
+              <w:spacing w:after="0"/>
+              <w:ind w:left="0"/>
+              <w:rPr>
+                <w:sz w:val="24"/>
+                <w:szCs w:val="24"/>
+              </w:rPr>
+            </w:pPr>
+            <w:r>
+              <w:rPr>
+                <w:sz w:val="24"/>
+                <w:szCs w:val="24"/>
+              </w:rPr>
+              <w:t xml:space="preserve">28-01-2014 </w:t>
+            </w:r>
+          </w:p>
+          <w:p>
+            <w:pPr>
+              <w:pStyle w:val="ColorfulList-Accent11"/>
+              <w:spacing w:after="0"/>
+              <w:ind w:left="0"/>
+              <w:rPr>
+                <w:sz w:val="24"/>
+                <w:szCs w:val="24"/>
+              </w:rPr>
+            </w:pPr>
+            <w:r>
+              <w:rPr>
+                <w:sz w:val="24"/>
+                <w:szCs w:val="24"/>
+              </w:rPr>
+              <w:t>[Tuesday Wk-4]</w:t>
+            </w:r>
+          </w:p>
+        </w:tc>
+      </w:tr>
+      <w:tr>
+        <w:tc>
+          <w:tcPr>
+            <w:tcW w:w="1951" w:type="dxa"/>
+            <w:tcBorders>
+              <w:top w:val="single" w:sz="8" w:space="0" w:color="FFFFFF"/>
+              <w:left w:val="single" w:sz="8" w:space="0" w:color="FFFFFF"/>
+              <w:bottom w:val="nil"/>
+              <w:right w:val="single" w:sz="24" w:space="0" w:color="FFFFFF"/>
+            </w:tcBorders>
+            <w:shd w:val="clear" w:color="auto" w:fill="9BBB59"/>
+          </w:tcPr>
+          <w:p>
+            <w:pPr>
+              <w:pStyle w:val="ColorfulList-Accent11"/>
+              <w:spacing w:after="0"/>
+              <w:ind w:left="0"/>
+              <w:rPr>
+                <w:b/>
+                <w:color w:val="FFFFFF"/>
+                <w:sz w:val="24"/>
+                <w:szCs w:val="24"/>
+              </w:rPr>
+            </w:pPr>
+            <w:r>
+              <w:rPr>
+                <w:b/>
+                <w:color w:val="FFFFFF"/>
+                <w:sz w:val="24"/>
+                <w:szCs w:val="24"/>
+              </w:rPr>
+              <w:t>QA Manual</w:t>
+            </w:r>
+          </w:p>
+        </w:tc>
+        <w:tc>
+          <w:tcPr>
+            <w:tcW w:w="2552" w:type="dxa"/>
+            <w:tcBorders>
+              <w:top w:val="single" w:sz="8" w:space="0" w:color="FFFFFF"/>
+              <w:left w:val="single" w:sz="8" w:space="0" w:color="FFFFFF"/>
+              <w:bottom w:val="single" w:sz="8" w:space="0" w:color="FFFFFF"/>
+              <w:right w:val="single" w:sz="8" w:space="0" w:color="FFFFFF"/>
+            </w:tcBorders>
+            <w:shd w:val="clear" w:color="auto" w:fill="CDDDAC"/>
+          </w:tcPr>
+          <w:p>
+            <w:pPr>
+              <w:pStyle w:val="ColorfulList-Accent11"/>
+              <w:spacing w:after="0"/>
+              <w:ind w:left="0"/>
+              <w:rPr>
+                <w:sz w:val="24"/>
+                <w:szCs w:val="24"/>
+              </w:rPr>
+            </w:pPr>
+            <w:r>
+              <w:rPr>
+                <w:sz w:val="24"/>
+                <w:szCs w:val="24"/>
+              </w:rPr>
+              <w:t>Deputy Project Manager + Managers</w:t>
+            </w:r>
+          </w:p>
+        </w:tc>
+        <w:tc>
+          <w:tcPr>
+            <w:tcW w:w="2551" w:type="dxa"/>
+            <w:tcBorders>
+              <w:top w:val="single" w:sz="8" w:space="0" w:color="FFFFFF"/>
+              <w:left w:val="single" w:sz="8" w:space="0" w:color="FFFFFF"/>
+              <w:bottom w:val="single" w:sz="8" w:space="0" w:color="FFFFFF"/>
+              <w:right w:val="single" w:sz="8" w:space="0" w:color="FFFFFF"/>
+            </w:tcBorders>
+            <w:shd w:val="clear" w:color="auto" w:fill="CDDDAC"/>
+          </w:tcPr>
+          <w:p>
+            <w:pPr>
+              <w:pStyle w:val="ColorfulList-Accent11"/>
+              <w:spacing w:after="0"/>
+              <w:ind w:left="0"/>
+              <w:rPr>
+                <w:sz w:val="24"/>
+                <w:szCs w:val="24"/>
+              </w:rPr>
+            </w:pPr>
+            <w:r>
+              <w:rPr>
+                <w:sz w:val="24"/>
+                <w:szCs w:val="24"/>
+              </w:rPr>
+              <w:t>All company personnel + Supervisor</w:t>
+            </w:r>
+          </w:p>
+        </w:tc>
+        <w:tc>
+          <w:tcPr>
+            <w:tcW w:w="2495" w:type="dxa"/>
+            <w:tcBorders>
+              <w:top w:val="single" w:sz="8" w:space="0" w:color="FFFFFF"/>
+              <w:left w:val="single" w:sz="8" w:space="0" w:color="FFFFFF"/>
+              <w:bottom w:val="single" w:sz="8" w:space="0" w:color="FFFFFF"/>
+              <w:right w:val="single" w:sz="8" w:space="0" w:color="FFFFFF"/>
+            </w:tcBorders>
+            <w:shd w:val="clear" w:color="auto" w:fill="CDDDAC"/>
+          </w:tcPr>
+          <w:p>
+            <w:pPr>
+              <w:pStyle w:val="ColorfulList-Accent11"/>
+              <w:spacing w:after="0"/>
+              <w:ind w:left="0"/>
+              <w:rPr>
+                <w:sz w:val="24"/>
+                <w:szCs w:val="24"/>
+              </w:rPr>
+            </w:pPr>
+            <w:r>
+              <w:rPr>
+                <w:sz w:val="24"/>
+                <w:szCs w:val="24"/>
+              </w:rPr>
+              <w:t>03-02-2014</w:t>
+            </w:r>
+          </w:p>
+          <w:p>
+            <w:pPr>
+              <w:pStyle w:val="ColorfulList-Accent11"/>
+              <w:spacing w:after="0"/>
+              <w:ind w:left="0"/>
+              <w:rPr>
+                <w:sz w:val="24"/>
+                <w:szCs w:val="24"/>
+              </w:rPr>
+            </w:pPr>
+            <w:r>
+              <w:rPr>
+                <w:sz w:val="24"/>
+                <w:szCs w:val="24"/>
+              </w:rPr>
+              <w:t>[Monday Wk-5]</w:t>
+            </w:r>
+          </w:p>
+        </w:tc>
+      </w:tr>
+      <w:tr>
+        <w:tc>
+          <w:tcPr>
+            <w:tcW w:w="1951" w:type="dxa"/>
+            <w:tcBorders>
+              <w:left w:val="single" w:sz="8" w:space="0" w:color="FFFFFF"/>
+              <w:bottom w:val="nil"/>
+              <w:right w:val="single" w:sz="24" w:space="0" w:color="FFFFFF"/>
+            </w:tcBorders>
+            <w:shd w:val="clear" w:color="auto" w:fill="9BBB59"/>
+          </w:tcPr>
+          <w:p>
+            <w:pPr>
+              <w:pStyle w:val="ColorfulList-Accent11"/>
+              <w:spacing w:after="0"/>
+              <w:ind w:left="0"/>
+              <w:rPr>
+                <w:b/>
+                <w:color w:val="FFFFFF"/>
+                <w:sz w:val="24"/>
+                <w:szCs w:val="24"/>
+              </w:rPr>
+            </w:pPr>
+            <w:r>
+              <w:rPr>
+                <w:b/>
+                <w:color w:val="FFFFFF"/>
+                <w:sz w:val="24"/>
+                <w:szCs w:val="24"/>
+              </w:rPr>
+              <w:t>Financial Business Plan</w:t>
+            </w:r>
+            <w:r>
+              <w:rPr>
+                <w:b/>
+                <w:color w:val="FFFFFF"/>
+                <w:sz w:val="24"/>
+                <w:szCs w:val="24"/>
+              </w:rPr>
+              <w:t xml:space="preserve"> </w:t>
+            </w:r>
+          </w:p>
+        </w:tc>
+        <w:tc>
+          <w:tcPr>
+            <w:tcW w:w="2552" w:type="dxa"/>
+            <w:shd w:val="clear" w:color="auto" w:fill="E6EED5"/>
+          </w:tcPr>
+          <w:p>
+            <w:pPr>
+              <w:pStyle w:val="ColorfulList-Accent11"/>
+              <w:spacing w:after="0"/>
+              <w:ind w:left="0"/>
+              <w:rPr>
+                <w:sz w:val="24"/>
+                <w:szCs w:val="24"/>
+              </w:rPr>
+            </w:pPr>
+            <w:r>
+              <w:rPr>
+                <w:sz w:val="24"/>
+                <w:szCs w:val="24"/>
+              </w:rPr>
+              <w:t>Business Team</w:t>
+            </w:r>
+          </w:p>
+        </w:tc>
+        <w:tc>
+          <w:tcPr>
+            <w:tcW w:w="2551" w:type="dxa"/>
+            <w:shd w:val="clear" w:color="auto" w:fill="E6EED5"/>
+          </w:tcPr>
+          <w:p>
+            <w:pPr>
+              <w:pStyle w:val="ColorfulList-Accent11"/>
+              <w:spacing w:after="0"/>
+              <w:ind w:left="0"/>
+              <w:rPr>
+                <w:sz w:val="24"/>
+                <w:szCs w:val="24"/>
+              </w:rPr>
+            </w:pPr>
+            <w:r>
+              <w:rPr>
+                <w:sz w:val="24"/>
+                <w:szCs w:val="24"/>
+              </w:rPr>
+              <w:t>Financial Backer (AEW) + Client (SJP) + Project Manager</w:t>
+            </w:r>
+          </w:p>
+        </w:tc>
+        <w:tc>
+          <w:tcPr>
+            <w:tcW w:w="2495" w:type="dxa"/>
+            <w:shd w:val="clear" w:color="auto" w:fill="E6EED5"/>
+          </w:tcPr>
+          <w:p>
+            <w:pPr>
+              <w:pStyle w:val="ColorfulList-Accent11"/>
+              <w:spacing w:after="0"/>
+              <w:ind w:left="0"/>
+              <w:rPr>
+                <w:sz w:val="24"/>
+                <w:szCs w:val="24"/>
+              </w:rPr>
+            </w:pPr>
+            <w:r>
+              <w:rPr>
+                <w:sz w:val="24"/>
+                <w:szCs w:val="24"/>
+              </w:rPr>
+              <w:t>07-02-2014</w:t>
+            </w:r>
+          </w:p>
+          <w:p>
+            <w:pPr>
+              <w:pStyle w:val="ColorfulList-Accent11"/>
+              <w:spacing w:after="0"/>
+              <w:ind w:left="0"/>
+              <w:rPr>
+                <w:sz w:val="24"/>
+                <w:szCs w:val="24"/>
+              </w:rPr>
+            </w:pPr>
+            <w:r>
+              <w:rPr>
+                <w:sz w:val="24"/>
+                <w:szCs w:val="24"/>
+              </w:rPr>
+              <w:t>[Friday Wk-5]</w:t>
+            </w:r>
+          </w:p>
+        </w:tc>
+      </w:tr>
+      <w:tr>
+        <w:tc>
+          <w:tcPr>
+            <w:tcW w:w="1951" w:type="dxa"/>
+            <w:tcBorders>
+              <w:top w:val="single" w:sz="8" w:space="0" w:color="FFFFFF"/>
+              <w:left w:val="single" w:sz="8" w:space="0" w:color="FFFFFF"/>
+              <w:bottom w:val="nil"/>
+              <w:right w:val="single" w:sz="24" w:space="0" w:color="FFFFFF"/>
+            </w:tcBorders>
+            <w:shd w:val="clear" w:color="auto" w:fill="9BBB59"/>
+          </w:tcPr>
+          <w:p>
+            <w:pPr>
+              <w:pStyle w:val="ColorfulList-Accent11"/>
+              <w:spacing w:after="0"/>
+              <w:ind w:left="0"/>
+              <w:rPr>
+                <w:b/>
+                <w:color w:val="FFFFFF"/>
+                <w:sz w:val="24"/>
+                <w:szCs w:val="24"/>
+              </w:rPr>
+            </w:pPr>
+            <w:r>
+              <w:rPr>
+                <w:b/>
+                <w:color w:val="FFFFFF"/>
+                <w:sz w:val="24"/>
+                <w:szCs w:val="24"/>
+              </w:rPr>
+              <w:t>Project Wide Standards</w:t>
+            </w:r>
+          </w:p>
+        </w:tc>
+        <w:tc>
+          <w:tcPr>
+            <w:tcW w:w="2552" w:type="dxa"/>
+            <w:tcBorders>
+              <w:top w:val="single" w:sz="8" w:space="0" w:color="FFFFFF"/>
+              <w:left w:val="single" w:sz="8" w:space="0" w:color="FFFFFF"/>
+              <w:bottom w:val="single" w:sz="8" w:space="0" w:color="FFFFFF"/>
+              <w:right w:val="single" w:sz="8" w:space="0" w:color="FFFFFF"/>
+            </w:tcBorders>
+            <w:shd w:val="clear" w:color="auto" w:fill="CDDDAC"/>
+          </w:tcPr>
+          <w:p>
+            <w:pPr>
+              <w:pStyle w:val="ColorfulList-Accent11"/>
+              <w:spacing w:after="0"/>
+              <w:ind w:left="0"/>
+              <w:rPr>
+                <w:sz w:val="24"/>
+                <w:szCs w:val="24"/>
+              </w:rPr>
+            </w:pPr>
+            <w:r>
+              <w:rPr>
+                <w:sz w:val="24"/>
+                <w:szCs w:val="24"/>
+              </w:rPr>
+              <w:t>Other Groups + Docs Manager</w:t>
+            </w:r>
+          </w:p>
+        </w:tc>
+        <w:tc>
+          <w:tcPr>
+            <w:tcW w:w="2551" w:type="dxa"/>
+            <w:tcBorders>
+              <w:top w:val="single" w:sz="8" w:space="0" w:color="FFFFFF"/>
+              <w:left w:val="single" w:sz="8" w:space="0" w:color="FFFFFF"/>
+              <w:bottom w:val="single" w:sz="8" w:space="0" w:color="FFFFFF"/>
+              <w:right w:val="single" w:sz="8" w:space="0" w:color="FFFFFF"/>
+            </w:tcBorders>
+            <w:shd w:val="clear" w:color="auto" w:fill="CDDDAC"/>
+          </w:tcPr>
+          <w:p>
+            <w:pPr>
+              <w:pStyle w:val="ColorfulList-Accent11"/>
+              <w:spacing w:after="0"/>
+              <w:ind w:left="0"/>
+              <w:rPr>
+                <w:sz w:val="24"/>
+                <w:szCs w:val="24"/>
+              </w:rPr>
+            </w:pPr>
+            <w:r>
+              <w:rPr>
+                <w:sz w:val="24"/>
+                <w:szCs w:val="24"/>
+              </w:rPr>
+              <w:t xml:space="preserve">Project Team </w:t>
+            </w:r>
+          </w:p>
+        </w:tc>
+        <w:tc>
+          <w:tcPr>
+            <w:tcW w:w="2495" w:type="dxa"/>
+            <w:tcBorders>
+              <w:top w:val="single" w:sz="8" w:space="0" w:color="FFFFFF"/>
+              <w:left w:val="single" w:sz="8" w:space="0" w:color="FFFFFF"/>
+              <w:bottom w:val="single" w:sz="8" w:space="0" w:color="FFFFFF"/>
+              <w:right w:val="single" w:sz="8" w:space="0" w:color="FFFFFF"/>
+            </w:tcBorders>
+            <w:shd w:val="clear" w:color="auto" w:fill="CDDDAC"/>
+          </w:tcPr>
+          <w:p>
+            <w:pPr>
+              <w:pStyle w:val="ColorfulList-Accent11"/>
+              <w:spacing w:after="0"/>
+              <w:ind w:left="0"/>
+              <w:rPr>
+                <w:sz w:val="24"/>
+                <w:szCs w:val="24"/>
+              </w:rPr>
+            </w:pPr>
+            <w:r>
+              <w:rPr>
+                <w:sz w:val="24"/>
+                <w:szCs w:val="24"/>
+              </w:rPr>
+              <w:t>13-02-2014</w:t>
+            </w:r>
+          </w:p>
+          <w:p>
+            <w:pPr>
+              <w:pStyle w:val="ColorfulList-Accent11"/>
+              <w:spacing w:after="0"/>
+              <w:ind w:left="0"/>
+              <w:rPr>
+                <w:sz w:val="24"/>
+                <w:szCs w:val="24"/>
+              </w:rPr>
+            </w:pPr>
+            <w:r>
+              <w:rPr>
+                <w:sz w:val="24"/>
+                <w:szCs w:val="24"/>
+              </w:rPr>
+              <w:t>[Thursday Wk-6]</w:t>
+            </w:r>
+          </w:p>
+        </w:tc>
+      </w:tr>
+      <w:tr>
+        <w:tc>
+          <w:tcPr>
+            <w:tcW w:w="1951" w:type="dxa"/>
+            <w:tcBorders>
+              <w:left w:val="single" w:sz="8" w:space="0" w:color="FFFFFF"/>
+              <w:right w:val="single" w:sz="24" w:space="0" w:color="FFFFFF"/>
+            </w:tcBorders>
+            <w:shd w:val="clear" w:color="auto" w:fill="9BBB59"/>
+          </w:tcPr>
+          <w:p>
+            <w:pPr>
+              <w:pStyle w:val="ColorfulList-Accent11"/>
+              <w:spacing w:after="0"/>
+              <w:ind w:left="0"/>
+              <w:rPr>
+                <w:b/>
+                <w:color w:val="FFFFFF"/>
+                <w:sz w:val="24"/>
+                <w:szCs w:val="24"/>
+              </w:rPr>
+            </w:pPr>
+            <w:r>
+              <w:rPr>
+                <w:b/>
+                <w:color w:val="FFFFFF"/>
+                <w:sz w:val="24"/>
+                <w:szCs w:val="24"/>
+              </w:rPr>
+              <w:t>Group Tender Presentation</w:t>
+            </w:r>
+            <w:r>
+              <w:rPr>
+                <w:b/>
+                <w:color w:val="FFFFFF"/>
+                <w:sz w:val="24"/>
+                <w:szCs w:val="24"/>
+              </w:rPr>
+              <w:t xml:space="preserve"> </w:t>
+            </w:r>
+          </w:p>
+        </w:tc>
+        <w:tc>
+          <w:tcPr>
+            <w:tcW w:w="2552" w:type="dxa"/>
+            <w:shd w:val="clear" w:color="auto" w:fill="E6EED5"/>
+          </w:tcPr>
+          <w:p>
+            <w:pPr>
+              <w:pStyle w:val="ColorfulList-Accent11"/>
+              <w:spacing w:after="0"/>
+              <w:ind w:left="0"/>
+              <w:rPr>
+                <w:sz w:val="24"/>
+                <w:szCs w:val="24"/>
+              </w:rPr>
+            </w:pPr>
+            <w:r>
+              <w:rPr>
+                <w:sz w:val="24"/>
+                <w:szCs w:val="24"/>
+              </w:rPr>
+              <w:t>Docs Manager + Project Team</w:t>
+            </w:r>
+          </w:p>
+        </w:tc>
+        <w:tc>
+          <w:tcPr>
+            <w:tcW w:w="2551" w:type="dxa"/>
+            <w:shd w:val="clear" w:color="auto" w:fill="E6EED5"/>
+          </w:tcPr>
+          <w:p>
+            <w:pPr>
+              <w:pStyle w:val="ColorfulList-Accent11"/>
+              <w:spacing w:after="0"/>
+              <w:ind w:left="0"/>
+              <w:rPr>
+                <w:sz w:val="24"/>
+                <w:szCs w:val="24"/>
+              </w:rPr>
+            </w:pPr>
+            <w:r>
+              <w:rPr>
+                <w:sz w:val="24"/>
+                <w:szCs w:val="24"/>
+              </w:rPr>
+              <w:t>Financial Backer (AEW) + Client (SJP) + Supervisor</w:t>
+            </w:r>
+          </w:p>
+        </w:tc>
+        <w:tc>
+          <w:tcPr>
+            <w:tcW w:w="2495" w:type="dxa"/>
+            <w:shd w:val="clear" w:color="auto" w:fill="E6EED5"/>
+          </w:tcPr>
+          <w:p>
+            <w:pPr>
+              <w:pStyle w:val="ColorfulList-Accent11"/>
+              <w:spacing w:after="0"/>
+              <w:ind w:left="0"/>
+              <w:rPr>
+                <w:sz w:val="24"/>
+                <w:szCs w:val="24"/>
+              </w:rPr>
+            </w:pPr>
+            <w:r>
+              <w:rPr>
+                <w:sz w:val="24"/>
+                <w:szCs w:val="24"/>
+              </w:rPr>
+              <w:t>18-02-2014</w:t>
+            </w:r>
+          </w:p>
+          <w:p>
+            <w:r>
+              <w:rPr>
+                <w:sz w:val="24"/>
+                <w:szCs w:val="24"/>
+              </w:rPr>
+              <w:t>[Tuesday Wk-7]</w:t>
+            </w:r>
+          </w:p>
+        </w:tc>
+      </w:tr>
+      <w:tr>
+        <w:tc>
+          <w:tcPr>
+            <w:tcW w:w="1951" w:type="dxa"/>
+            <w:tcBorders>
+              <w:left w:val="single" w:sz="8" w:space="0" w:color="FFFFFF"/>
+              <w:bottom w:val="nil"/>
+              <w:right w:val="single" w:sz="24" w:space="0" w:color="FFFFFF"/>
+            </w:tcBorders>
+            <w:shd w:val="clear" w:color="auto" w:fill="9BBB59"/>
+          </w:tcPr>
+          <w:p>
+            <w:pPr>
+              <w:pStyle w:val="ColorfulList-Accent11"/>
+              <w:spacing w:after="0"/>
+              <w:ind w:left="0"/>
+              <w:rPr>
+                <w:b/>
+                <w:bCs/>
+                <w:color w:val="FFFFFF"/>
+                <w:sz w:val="24"/>
+                <w:szCs w:val="24"/>
+              </w:rPr>
+            </w:pPr>
+            <w:r>
+              <w:rPr>
+                <w:b/>
+                <w:bCs/>
+                <w:color w:val="FFFFFF"/>
+                <w:sz w:val="24"/>
+                <w:szCs w:val="24"/>
+              </w:rPr>
+              <w:t>Financial Report 1</w:t>
+            </w:r>
+          </w:p>
+        </w:tc>
+        <w:tc>
+          <w:tcPr>
+            <w:tcW w:w="2552" w:type="dxa"/>
+            <w:shd w:val="clear" w:color="auto" w:fill="E6EED5"/>
+          </w:tcPr>
+          <w:p>
+            <w:pPr>
+              <w:pStyle w:val="ColorfulList-Accent11"/>
+              <w:spacing w:after="0"/>
+              <w:ind w:left="0"/>
+              <w:rPr>
+                <w:sz w:val="24"/>
+                <w:szCs w:val="24"/>
+              </w:rPr>
+            </w:pPr>
+            <w:r>
+              <w:rPr>
+                <w:sz w:val="24"/>
+                <w:szCs w:val="24"/>
+              </w:rPr>
+              <w:t xml:space="preserve">Business Team </w:t>
+            </w:r>
+          </w:p>
+        </w:tc>
+        <w:tc>
+          <w:tcPr>
+            <w:tcW w:w="2551" w:type="dxa"/>
+            <w:shd w:val="clear" w:color="auto" w:fill="E6EED5"/>
+          </w:tcPr>
+          <w:p>
+            <w:pPr>
+              <w:pStyle w:val="ColorfulList-Accent11"/>
+              <w:spacing w:after="0"/>
+              <w:ind w:left="0"/>
+              <w:rPr>
+                <w:sz w:val="24"/>
+                <w:szCs w:val="24"/>
+              </w:rPr>
+            </w:pPr>
+            <w:r>
+              <w:rPr>
+                <w:sz w:val="24"/>
+                <w:szCs w:val="24"/>
+              </w:rPr>
+              <w:t>Financial Backer (AEW)</w:t>
+            </w:r>
+          </w:p>
+        </w:tc>
+        <w:tc>
+          <w:tcPr>
+            <w:tcW w:w="2495" w:type="dxa"/>
+            <w:shd w:val="clear" w:color="auto" w:fill="E6EED5"/>
+          </w:tcPr>
+          <w:p>
+            <w:pPr>
+              <w:pStyle w:val="ColorfulList-Accent11"/>
+              <w:spacing w:after="0"/>
+              <w:ind w:left="0"/>
+              <w:rPr>
+                <w:sz w:val="24"/>
+                <w:szCs w:val="24"/>
+              </w:rPr>
+            </w:pPr>
+            <w:r>
+              <w:rPr>
+                <w:sz w:val="24"/>
+                <w:szCs w:val="24"/>
+              </w:rPr>
+              <w:t>21-02-2014</w:t>
+            </w:r>
+          </w:p>
+          <w:p>
+            <w:pPr>
+              <w:pStyle w:val="ColorfulList-Accent11"/>
+              <w:spacing w:after="0"/>
+              <w:ind w:left="0"/>
+              <w:rPr>
+                <w:sz w:val="24"/>
+                <w:szCs w:val="24"/>
+              </w:rPr>
+            </w:pPr>
+            <w:r>
+              <w:rPr>
+                <w:sz w:val="24"/>
+                <w:szCs w:val="24"/>
+              </w:rPr>
+              <w:t>[Friday Wk-7]</w:t>
+            </w:r>
+          </w:p>
+        </w:tc>
+      </w:tr>
+      <w:tr>
+        <w:tc>
+          <w:tcPr>
+            <w:tcW w:w="1951" w:type="dxa"/>
+            <w:tcBorders>
+              <w:top w:val="single" w:sz="8" w:space="0" w:color="FFFFFF"/>
+              <w:left w:val="single" w:sz="8" w:space="0" w:color="FFFFFF"/>
+              <w:bottom w:val="nil"/>
+              <w:right w:val="single" w:sz="24" w:space="0" w:color="FFFFFF"/>
+            </w:tcBorders>
+            <w:shd w:val="clear" w:color="auto" w:fill="9BBB59"/>
+          </w:tcPr>
+          <w:p>
+            <w:pPr>
+              <w:pStyle w:val="ColorfulList-Accent11"/>
+              <w:spacing w:after="0"/>
+              <w:ind w:left="0"/>
+              <w:rPr>
+                <w:b/>
+                <w:bCs/>
+                <w:color w:val="FFFFFF"/>
+                <w:sz w:val="24"/>
+                <w:szCs w:val="24"/>
+              </w:rPr>
+            </w:pPr>
+            <w:r>
+              <w:rPr>
+                <w:b/>
+                <w:bCs/>
+                <w:color w:val="FFFFFF"/>
+                <w:sz w:val="24"/>
+                <w:szCs w:val="24"/>
+              </w:rPr>
+              <w:t>Contracts Agreement</w:t>
+            </w:r>
+          </w:p>
+        </w:tc>
+        <w:tc>
+          <w:tcPr>
+            <w:tcW w:w="2552" w:type="dxa"/>
+            <w:tcBorders>
+              <w:top w:val="single" w:sz="8" w:space="0" w:color="FFFFFF"/>
+              <w:left w:val="single" w:sz="8" w:space="0" w:color="FFFFFF"/>
+              <w:bottom w:val="single" w:sz="8" w:space="0" w:color="FFFFFF"/>
+              <w:right w:val="single" w:sz="8" w:space="0" w:color="FFFFFF"/>
+            </w:tcBorders>
+            <w:shd w:val="clear" w:color="auto" w:fill="CDDDAC"/>
+          </w:tcPr>
+          <w:p>
+            <w:pPr>
+              <w:pStyle w:val="ColorfulList-Accent11"/>
+              <w:spacing w:after="0"/>
+              <w:ind w:left="0"/>
+              <w:rPr>
+                <w:sz w:val="24"/>
+                <w:szCs w:val="24"/>
+              </w:rPr>
+            </w:pPr>
+            <w:r>
+              <w:rPr>
+                <w:sz w:val="24"/>
+                <w:szCs w:val="24"/>
+              </w:rPr>
+              <w:t>Project Manager + Dep. Project Manager + Docs Manager</w:t>
+            </w:r>
+          </w:p>
+        </w:tc>
+        <w:tc>
+          <w:tcPr>
+            <w:tcW w:w="2551" w:type="dxa"/>
+            <w:tcBorders>
+              <w:top w:val="single" w:sz="8" w:space="0" w:color="FFFFFF"/>
+              <w:left w:val="single" w:sz="8" w:space="0" w:color="FFFFFF"/>
+              <w:bottom w:val="single" w:sz="8" w:space="0" w:color="FFFFFF"/>
+              <w:right w:val="single" w:sz="8" w:space="0" w:color="FFFFFF"/>
+            </w:tcBorders>
+            <w:shd w:val="clear" w:color="auto" w:fill="CDDDAC"/>
+          </w:tcPr>
+          <w:p>
+            <w:pPr>
+              <w:pStyle w:val="ColorfulList-Accent11"/>
+              <w:spacing w:after="0"/>
+              <w:ind w:left="0"/>
+              <w:rPr>
+                <w:sz w:val="24"/>
+                <w:szCs w:val="24"/>
+              </w:rPr>
+            </w:pPr>
+            <w:r>
+              <w:rPr>
+                <w:sz w:val="24"/>
+                <w:szCs w:val="24"/>
+              </w:rPr>
+              <w:t>Supervisor + Client (SJP)</w:t>
+            </w:r>
+          </w:p>
+        </w:tc>
+        <w:tc>
+          <w:tcPr>
+            <w:tcW w:w="2495" w:type="dxa"/>
+            <w:tcBorders>
+              <w:top w:val="single" w:sz="8" w:space="0" w:color="FFFFFF"/>
+              <w:left w:val="single" w:sz="8" w:space="0" w:color="FFFFFF"/>
+              <w:bottom w:val="single" w:sz="8" w:space="0" w:color="FFFFFF"/>
+              <w:right w:val="single" w:sz="8" w:space="0" w:color="FFFFFF"/>
+            </w:tcBorders>
+            <w:shd w:val="clear" w:color="auto" w:fill="CDDDAC"/>
+          </w:tcPr>
+          <w:p>
+            <w:pPr>
+              <w:pStyle w:val="ColorfulList-Accent11"/>
+              <w:spacing w:after="0"/>
+              <w:ind w:left="0"/>
+              <w:rPr>
+                <w:sz w:val="24"/>
+                <w:szCs w:val="24"/>
+              </w:rPr>
+            </w:pPr>
+            <w:r>
+              <w:rPr>
+                <w:sz w:val="24"/>
+                <w:szCs w:val="24"/>
+              </w:rPr>
+              <w:t>25-02-2014</w:t>
+            </w:r>
+          </w:p>
+          <w:p>
+            <w:pPr>
+              <w:pStyle w:val="ColorfulList-Accent11"/>
+              <w:spacing w:after="0"/>
+              <w:ind w:left="0"/>
+              <w:rPr>
+                <w:sz w:val="24"/>
+                <w:szCs w:val="24"/>
+              </w:rPr>
+            </w:pPr>
+            <w:r>
+              <w:rPr>
+                <w:sz w:val="24"/>
+                <w:szCs w:val="24"/>
+              </w:rPr>
+              <w:t>[Tuesday Wk-8]</w:t>
+            </w:r>
+          </w:p>
+        </w:tc>
+      </w:tr>
+      <w:tr>
+        <w:tc>
+          <w:tcPr>
+            <w:tcW w:w="1951" w:type="dxa"/>
+            <w:tcBorders>
+              <w:left w:val="single" w:sz="8" w:space="0" w:color="FFFFFF"/>
+              <w:bottom w:val="nil"/>
+              <w:right w:val="single" w:sz="24" w:space="0" w:color="FFFFFF"/>
+            </w:tcBorders>
+            <w:shd w:val="clear" w:color="auto" w:fill="9BBB59"/>
+          </w:tcPr>
+          <w:p>
+            <w:pPr>
+              <w:pStyle w:val="ColorfulList-Accent11"/>
+              <w:spacing w:after="0"/>
+              <w:ind w:left="0"/>
+              <w:rPr>
+                <w:b/>
+                <w:bCs/>
+                <w:color w:val="FFFFFF"/>
+                <w:sz w:val="24"/>
+                <w:szCs w:val="24"/>
+              </w:rPr>
+            </w:pPr>
+            <w:r>
+              <w:rPr>
+                <w:b/>
+                <w:bCs/>
+                <w:color w:val="FFFFFF"/>
+                <w:sz w:val="24"/>
+                <w:szCs w:val="24"/>
+              </w:rPr>
+              <w:t>Financial Report 2</w:t>
+            </w:r>
+          </w:p>
+        </w:tc>
+        <w:tc>
+          <w:tcPr>
+            <w:tcW w:w="2552" w:type="dxa"/>
+            <w:shd w:val="clear" w:color="auto" w:fill="E6EED5"/>
+          </w:tcPr>
+          <w:p>
+            <w:pPr>
+              <w:pStyle w:val="ColorfulList-Accent11"/>
+              <w:spacing w:after="0"/>
+              <w:ind w:left="0"/>
+              <w:rPr>
+                <w:sz w:val="24"/>
+                <w:szCs w:val="24"/>
+              </w:rPr>
+            </w:pPr>
+            <w:r>
+              <w:rPr>
+                <w:sz w:val="24"/>
+                <w:szCs w:val="24"/>
+              </w:rPr>
+              <w:t>Business Team</w:t>
+            </w:r>
+          </w:p>
+        </w:tc>
+        <w:tc>
+          <w:tcPr>
+            <w:tcW w:w="2551" w:type="dxa"/>
+            <w:shd w:val="clear" w:color="auto" w:fill="E6EED5"/>
+          </w:tcPr>
+          <w:p>
+            <w:pPr>
+              <w:pStyle w:val="ColorfulList-Accent11"/>
+              <w:spacing w:after="0"/>
+              <w:ind w:left="0"/>
+              <w:rPr>
+                <w:sz w:val="24"/>
+                <w:szCs w:val="24"/>
+              </w:rPr>
+            </w:pPr>
+            <w:r>
+              <w:rPr>
+                <w:sz w:val="24"/>
+                <w:szCs w:val="24"/>
+              </w:rPr>
+              <w:t>Financial Backer (AEW)</w:t>
+            </w:r>
+          </w:p>
+        </w:tc>
+        <w:tc>
+          <w:tcPr>
+            <w:tcW w:w="2495" w:type="dxa"/>
+            <w:shd w:val="clear" w:color="auto" w:fill="E6EED5"/>
+          </w:tcPr>
+          <w:p>
+            <w:pPr>
+              <w:pStyle w:val="ColorfulList-Accent11"/>
+              <w:spacing w:after="0"/>
+              <w:ind w:left="0"/>
+              <w:rPr>
+                <w:sz w:val="24"/>
+                <w:szCs w:val="24"/>
+              </w:rPr>
+            </w:pPr>
+            <w:r>
+              <w:rPr>
+                <w:sz w:val="24"/>
+                <w:szCs w:val="24"/>
+              </w:rPr>
+              <w:t>07-03-2014</w:t>
+            </w:r>
+          </w:p>
+          <w:p>
+            <w:pPr>
+              <w:pStyle w:val="ColorfulList-Accent11"/>
+              <w:spacing w:after="0"/>
+              <w:ind w:left="0"/>
+              <w:rPr>
+                <w:sz w:val="24"/>
+                <w:szCs w:val="24"/>
+              </w:rPr>
+            </w:pPr>
+            <w:r>
+              <w:rPr>
+                <w:sz w:val="24"/>
+                <w:szCs w:val="24"/>
+              </w:rPr>
+              <w:t>[Friday Wk-9]</w:t>
+            </w:r>
+          </w:p>
+        </w:tc>
+      </w:tr>
+      <w:tr>
+        <w:tc>
+          <w:tcPr>
+            <w:tcW w:w="1951" w:type="dxa"/>
+            <w:tcBorders>
+              <w:top w:val="single" w:sz="8" w:space="0" w:color="FFFFFF"/>
+              <w:left w:val="single" w:sz="8" w:space="0" w:color="FFFFFF"/>
+              <w:bottom w:val="nil"/>
+              <w:right w:val="single" w:sz="24" w:space="0" w:color="FFFFFF"/>
+            </w:tcBorders>
+            <w:shd w:val="clear" w:color="auto" w:fill="9BBB59"/>
+          </w:tcPr>
+          <w:p>
+            <w:pPr>
+              <w:pStyle w:val="ColorfulList-Accent11"/>
+              <w:spacing w:after="0"/>
+              <w:ind w:left="0"/>
+              <w:rPr>
+                <w:b/>
+                <w:bCs/>
+                <w:color w:val="FFFFFF"/>
+                <w:sz w:val="24"/>
+                <w:szCs w:val="24"/>
+              </w:rPr>
+            </w:pPr>
+            <w:r>
+              <w:rPr>
+                <w:b/>
+                <w:bCs/>
+                <w:color w:val="FFFFFF"/>
+                <w:sz w:val="24"/>
+                <w:szCs w:val="24"/>
+              </w:rPr>
+              <w:t xml:space="preserve">First Iteration Complete </w:t>
+            </w:r>
+          </w:p>
+        </w:tc>
+        <w:tc>
+          <w:tcPr>
+            <w:tcW w:w="2552" w:type="dxa"/>
+            <w:tcBorders>
+              <w:top w:val="single" w:sz="8" w:space="0" w:color="FFFFFF"/>
+              <w:left w:val="single" w:sz="8" w:space="0" w:color="FFFFFF"/>
+              <w:bottom w:val="single" w:sz="8" w:space="0" w:color="FFFFFF"/>
+              <w:right w:val="single" w:sz="8" w:space="0" w:color="FFFFFF"/>
+            </w:tcBorders>
+            <w:shd w:val="clear" w:color="auto" w:fill="CDDDAC"/>
+          </w:tcPr>
+          <w:p>
+            <w:pPr>
+              <w:pStyle w:val="ColorfulList-Accent11"/>
+              <w:spacing w:after="0"/>
+              <w:ind w:left="0"/>
+              <w:rPr>
+                <w:sz w:val="24"/>
+                <w:szCs w:val="24"/>
+              </w:rPr>
+            </w:pPr>
+            <w:r>
+              <w:rPr>
+                <w:sz w:val="24"/>
+                <w:szCs w:val="24"/>
+              </w:rPr>
+              <w:t>Software Team + Project Team</w:t>
+            </w:r>
+          </w:p>
+        </w:tc>
+        <w:tc>
+          <w:tcPr>
+            <w:tcW w:w="2551" w:type="dxa"/>
+            <w:tcBorders>
+              <w:top w:val="single" w:sz="8" w:space="0" w:color="FFFFFF"/>
+              <w:left w:val="single" w:sz="8" w:space="0" w:color="FFFFFF"/>
+              <w:bottom w:val="single" w:sz="8" w:space="0" w:color="FFFFFF"/>
+              <w:right w:val="single" w:sz="8" w:space="0" w:color="FFFFFF"/>
+            </w:tcBorders>
+            <w:shd w:val="clear" w:color="auto" w:fill="CDDDAC"/>
+          </w:tcPr>
+          <w:p>
+            <w:pPr>
+              <w:pStyle w:val="ColorfulList-Accent11"/>
+              <w:spacing w:after="0"/>
+              <w:ind w:left="0"/>
+              <w:rPr>
+                <w:sz w:val="24"/>
+                <w:szCs w:val="24"/>
+              </w:rPr>
+            </w:pPr>
+            <w:r>
+              <w:rPr>
+                <w:sz w:val="24"/>
+                <w:szCs w:val="24"/>
+              </w:rPr>
+              <w:t xml:space="preserve">Supervisor </w:t>
+            </w:r>
+          </w:p>
+        </w:tc>
+        <w:tc>
+          <w:tcPr>
+            <w:tcW w:w="2495" w:type="dxa"/>
+            <w:tcBorders>
+              <w:top w:val="single" w:sz="8" w:space="0" w:color="FFFFFF"/>
+              <w:left w:val="single" w:sz="8" w:space="0" w:color="FFFFFF"/>
+              <w:bottom w:val="single" w:sz="8" w:space="0" w:color="FFFFFF"/>
+              <w:right w:val="single" w:sz="8" w:space="0" w:color="FFFFFF"/>
+            </w:tcBorders>
+            <w:shd w:val="clear" w:color="auto" w:fill="CDDDAC"/>
+          </w:tcPr>
+          <w:p>
+            <w:pPr>
+              <w:pStyle w:val="ColorfulList-Accent11"/>
+              <w:spacing w:after="0"/>
+              <w:ind w:left="0"/>
+              <w:rPr>
+                <w:sz w:val="24"/>
+                <w:szCs w:val="24"/>
+              </w:rPr>
+            </w:pPr>
+            <w:r>
+              <w:rPr>
+                <w:sz w:val="24"/>
+                <w:szCs w:val="24"/>
+              </w:rPr>
+              <w:t>14-03-2014</w:t>
+            </w:r>
+          </w:p>
+          <w:p>
+            <w:pPr>
+              <w:pStyle w:val="ColorfulList-Accent11"/>
+              <w:spacing w:after="0"/>
+              <w:ind w:left="0"/>
+              <w:rPr>
+                <w:sz w:val="24"/>
+                <w:szCs w:val="24"/>
+              </w:rPr>
+            </w:pPr>
+            <w:r>
+              <w:rPr>
+                <w:sz w:val="24"/>
+                <w:szCs w:val="24"/>
+              </w:rPr>
+              <w:t>[Friday Wk-10]</w:t>
+            </w:r>
+          </w:p>
+        </w:tc>
+      </w:tr>
+      <w:tr>
+        <w:tc>
+          <w:tcPr>
+            <w:tcW w:w="1951" w:type="dxa"/>
+            <w:tcBorders>
+              <w:top w:val="single" w:sz="8" w:space="0" w:color="FFFFFF"/>
+              <w:left w:val="single" w:sz="8" w:space="0" w:color="FFFFFF"/>
+              <w:bottom w:val="nil"/>
+              <w:right w:val="single" w:sz="24" w:space="0" w:color="FFFFFF"/>
+            </w:tcBorders>
+            <w:shd w:val="clear" w:color="auto" w:fill="9BBB59"/>
+          </w:tcPr>
+          <w:p>
+            <w:pPr>
+              <w:pStyle w:val="ColorfulList-Accent11"/>
+              <w:spacing w:after="0"/>
+              <w:ind w:left="0"/>
+              <w:rPr>
+                <w:b/>
+                <w:bCs/>
+                <w:color w:val="FFFFFF"/>
+                <w:sz w:val="24"/>
+                <w:szCs w:val="24"/>
+              </w:rPr>
+            </w:pPr>
+            <w:r>
+              <w:rPr>
+                <w:b/>
+                <w:bCs/>
+                <w:color w:val="FFFFFF"/>
+                <w:sz w:val="24"/>
+                <w:szCs w:val="24"/>
+              </w:rPr>
+              <w:t>Final Test and Integration Plan</w:t>
+            </w:r>
+          </w:p>
+        </w:tc>
+        <w:tc>
+          <w:tcPr>
+            <w:tcW w:w="2552" w:type="dxa"/>
+            <w:tcBorders>
+              <w:top w:val="single" w:sz="8" w:space="0" w:color="FFFFFF"/>
+              <w:left w:val="single" w:sz="8" w:space="0" w:color="FFFFFF"/>
+              <w:bottom w:val="single" w:sz="8" w:space="0" w:color="FFFFFF"/>
+              <w:right w:val="single" w:sz="8" w:space="0" w:color="FFFFFF"/>
+            </w:tcBorders>
+            <w:shd w:val="clear" w:color="auto" w:fill="CDDDAC"/>
+          </w:tcPr>
+          <w:p>
+            <w:pPr>
+              <w:pStyle w:val="ColorfulList-Accent11"/>
+              <w:spacing w:after="0"/>
+              <w:ind w:left="0"/>
+              <w:rPr>
+                <w:sz w:val="24"/>
+                <w:szCs w:val="24"/>
+              </w:rPr>
+            </w:pPr>
+            <w:r>
+              <w:rPr>
+                <w:sz w:val="24"/>
+                <w:szCs w:val="24"/>
+              </w:rPr>
+              <w:t>Software Team</w:t>
+            </w:r>
+          </w:p>
+        </w:tc>
+        <w:tc>
+          <w:tcPr>
+            <w:tcW w:w="2551" w:type="dxa"/>
+            <w:tcBorders>
+              <w:top w:val="single" w:sz="8" w:space="0" w:color="FFFFFF"/>
+              <w:left w:val="single" w:sz="8" w:space="0" w:color="FFFFFF"/>
+              <w:bottom w:val="single" w:sz="8" w:space="0" w:color="FFFFFF"/>
+              <w:right w:val="single" w:sz="8" w:space="0" w:color="FFFFFF"/>
+            </w:tcBorders>
+            <w:shd w:val="clear" w:color="auto" w:fill="CDDDAC"/>
+          </w:tcPr>
+          <w:p>
+            <w:pPr>
+              <w:pStyle w:val="ColorfulList-Accent11"/>
+              <w:spacing w:after="0"/>
+              <w:ind w:left="0"/>
+              <w:rPr>
+                <w:sz w:val="24"/>
+                <w:szCs w:val="24"/>
+              </w:rPr>
+            </w:pPr>
+            <w:r>
+              <w:rPr>
+                <w:sz w:val="24"/>
+                <w:szCs w:val="24"/>
+              </w:rPr>
+              <w:t>Client (SJP)</w:t>
+            </w:r>
+          </w:p>
+        </w:tc>
+        <w:tc>
+          <w:tcPr>
+            <w:tcW w:w="2495" w:type="dxa"/>
+            <w:tcBorders>
+              <w:top w:val="single" w:sz="8" w:space="0" w:color="FFFFFF"/>
+              <w:left w:val="single" w:sz="8" w:space="0" w:color="FFFFFF"/>
+              <w:bottom w:val="single" w:sz="8" w:space="0" w:color="FFFFFF"/>
+              <w:right w:val="single" w:sz="8" w:space="0" w:color="FFFFFF"/>
+            </w:tcBorders>
+            <w:shd w:val="clear" w:color="auto" w:fill="CDDDAC"/>
+          </w:tcPr>
+          <w:p>
+            <w:pPr>
+              <w:pStyle w:val="ColorfulList-Accent11"/>
+              <w:spacing w:after="0"/>
+              <w:ind w:left="0"/>
+              <w:rPr>
+                <w:sz w:val="24"/>
+                <w:szCs w:val="24"/>
+              </w:rPr>
+            </w:pPr>
+            <w:r>
+              <w:rPr>
+                <w:sz w:val="24"/>
+                <w:szCs w:val="24"/>
+              </w:rPr>
+              <w:t>14-03-2014</w:t>
+            </w:r>
+          </w:p>
+          <w:p>
+            <w:pPr>
+              <w:pStyle w:val="ColorfulList-Accent11"/>
+              <w:spacing w:after="0"/>
+              <w:ind w:left="0"/>
+              <w:rPr>
+                <w:sz w:val="24"/>
+                <w:szCs w:val="24"/>
+              </w:rPr>
+            </w:pPr>
+            <w:r>
+              <w:rPr>
+                <w:sz w:val="24"/>
+                <w:szCs w:val="24"/>
+              </w:rPr>
+              <w:t>[Friday Wk-10]</w:t>
+            </w:r>
+          </w:p>
+        </w:tc>
+      </w:tr>
+    </w:tbl>
+    <w:p/>
+    <w:tbl>
+      <w:tblPr>
+        <w:tblW w:w="0" w:type="auto"/>
+        <w:tblBorders>
+          <w:top w:val="single" w:sz="8" w:space="0" w:color="FFFFFF"/>
+          <w:left w:val="single" w:sz="8" w:space="0" w:color="FFFFFF"/>
+          <w:bottom w:val="single" w:sz="8" w:space="0" w:color="FFFFFF"/>
+          <w:right w:val="single" w:sz="8" w:space="0" w:color="FFFFFF"/>
+          <w:insideH w:val="single" w:sz="6" w:space="0" w:color="FFFFFF"/>
+          <w:insideV w:val="single" w:sz="6" w:space="0" w:color="FFFFFF"/>
+        </w:tblBorders>
+        <w:tblLook w:val="04A0" w:firstRow="1" w:lastRow="0" w:firstColumn="1" w:lastColumn="0" w:noHBand="0" w:noVBand="1"/>
+      </w:tblPr>
+      <w:tblGrid>
+        <w:gridCol w:w="2130"/>
+        <w:gridCol w:w="2378"/>
+        <w:gridCol w:w="2232"/>
+        <w:gridCol w:w="2266"/>
+      </w:tblGrid>
+      <w:tr>
+        <w:tc>
+          <w:tcPr>
+            <w:tcW w:w="2235" w:type="dxa"/>
+            <w:tcBorders>
+              <w:top w:val="single" w:sz="8" w:space="0" w:color="FFFFFF"/>
+              <w:left w:val="single" w:sz="8" w:space="0" w:color="FFFFFF"/>
+              <w:bottom w:val="nil"/>
+              <w:right w:val="single" w:sz="24" w:space="0" w:color="FFFFFF"/>
+            </w:tcBorders>
+            <w:shd w:val="clear" w:color="auto" w:fill="9BBB59"/>
+          </w:tcPr>
+          <w:p>
+            <w:pPr>
+              <w:pStyle w:val="ColorfulList-Accent11"/>
+              <w:spacing w:after="0"/>
+              <w:ind w:left="0"/>
+              <w:rPr>
+                <w:b/>
+                <w:bCs/>
+                <w:color w:val="FFFFFF"/>
+                <w:sz w:val="24"/>
+                <w:szCs w:val="24"/>
+              </w:rPr>
+            </w:pPr>
+            <w:r>
+              <w:rPr>
+                <w:b/>
+                <w:bCs/>
+                <w:color w:val="FFFFFF"/>
+                <w:sz w:val="24"/>
+                <w:szCs w:val="24"/>
+              </w:rPr>
+              <w:t>Project Plan</w:t>
+            </w:r>
+          </w:p>
+        </w:tc>
+        <w:tc>
+          <w:tcPr>
+            <w:tcW w:w="2539" w:type="dxa"/>
+            <w:tcBorders>
+              <w:top w:val="single" w:sz="8" w:space="0" w:color="FFFFFF"/>
+              <w:left w:val="single" w:sz="8" w:space="0" w:color="FFFFFF"/>
+              <w:bottom w:val="single" w:sz="8" w:space="0" w:color="FFFFFF"/>
+              <w:right w:val="single" w:sz="8" w:space="0" w:color="FFFFFF"/>
+            </w:tcBorders>
+            <w:shd w:val="clear" w:color="auto" w:fill="CDDDAC"/>
+          </w:tcPr>
+          <w:p>
+            <w:pPr>
+              <w:pStyle w:val="ColorfulList-Accent11"/>
+              <w:spacing w:after="0"/>
+              <w:ind w:left="0"/>
+              <w:rPr>
+                <w:sz w:val="24"/>
+                <w:szCs w:val="24"/>
+              </w:rPr>
+            </w:pPr>
+            <w:r>
+              <w:rPr>
+                <w:sz w:val="24"/>
+                <w:szCs w:val="24"/>
+              </w:rPr>
+              <w:t>Project Manager</w:t>
+            </w:r>
+          </w:p>
+        </w:tc>
+        <w:tc>
+          <w:tcPr>
+            <w:tcW w:w="2387" w:type="dxa"/>
+            <w:tcBorders>
+              <w:top w:val="single" w:sz="8" w:space="0" w:color="FFFFFF"/>
+              <w:left w:val="single" w:sz="8" w:space="0" w:color="FFFFFF"/>
+              <w:bottom w:val="single" w:sz="8" w:space="0" w:color="FFFFFF"/>
+              <w:right w:val="single" w:sz="8" w:space="0" w:color="FFFFFF"/>
+            </w:tcBorders>
+            <w:shd w:val="clear" w:color="auto" w:fill="CDDDAC"/>
+          </w:tcPr>
+          <w:p>
+            <w:pPr>
+              <w:pStyle w:val="ColorfulList-Accent11"/>
+              <w:spacing w:after="0"/>
+              <w:ind w:left="0"/>
+              <w:rPr>
+                <w:sz w:val="24"/>
+                <w:szCs w:val="24"/>
+              </w:rPr>
+            </w:pPr>
+            <w:r>
+              <w:rPr>
+                <w:sz w:val="24"/>
+                <w:szCs w:val="24"/>
+              </w:rPr>
+              <w:t>Team Mangers + Project Team</w:t>
+            </w:r>
+          </w:p>
+        </w:tc>
+        <w:tc>
+          <w:tcPr>
+            <w:tcW w:w="2388" w:type="dxa"/>
+            <w:tcBorders>
+              <w:top w:val="single" w:sz="8" w:space="0" w:color="FFFFFF"/>
+              <w:left w:val="single" w:sz="8" w:space="0" w:color="FFFFFF"/>
+              <w:bottom w:val="single" w:sz="8" w:space="0" w:color="FFFFFF"/>
+              <w:right w:val="single" w:sz="8" w:space="0" w:color="FFFFFF"/>
+            </w:tcBorders>
+            <w:shd w:val="clear" w:color="auto" w:fill="CDDDAC"/>
+          </w:tcPr>
+          <w:p>
+            <w:pPr>
+              <w:pStyle w:val="ColorfulList-Accent11"/>
+              <w:spacing w:after="0"/>
+              <w:ind w:left="0"/>
+              <w:rPr>
+                <w:sz w:val="24"/>
+                <w:szCs w:val="24"/>
+              </w:rPr>
+            </w:pPr>
+            <w:r>
+              <w:rPr>
+                <w:sz w:val="24"/>
+                <w:szCs w:val="24"/>
+              </w:rPr>
+              <w:t>Wk-5</w:t>
+            </w:r>
+          </w:p>
+        </w:tc>
+      </w:tr>
+      <w:tr>
+        <w:tc>
+          <w:tcPr>
+            <w:tcW w:w="2235" w:type="dxa"/>
+            <w:tcBorders>
+              <w:top w:val="single" w:sz="8" w:space="0" w:color="FFFFFF"/>
+              <w:left w:val="single" w:sz="8" w:space="0" w:color="FFFFFF"/>
+              <w:bottom w:val="nil"/>
+              <w:right w:val="single" w:sz="24" w:space="0" w:color="FFFFFF"/>
+            </w:tcBorders>
+            <w:shd w:val="clear" w:color="auto" w:fill="9BBB59"/>
+          </w:tcPr>
+          <w:p>
+            <w:pPr>
+              <w:pStyle w:val="ColorfulList-Accent11"/>
+              <w:spacing w:after="0"/>
+              <w:ind w:left="0"/>
+              <w:rPr>
+                <w:b/>
+                <w:bCs/>
+                <w:color w:val="FFFFFF"/>
+                <w:sz w:val="24"/>
+                <w:szCs w:val="24"/>
+              </w:rPr>
+            </w:pPr>
+            <w:r>
+              <w:rPr>
+                <w:b/>
+                <w:bCs/>
+                <w:color w:val="FFFFFF"/>
+                <w:sz w:val="24"/>
+                <w:szCs w:val="24"/>
+              </w:rPr>
+              <w:t>QA Auditing and Metrics</w:t>
+            </w:r>
+          </w:p>
+        </w:tc>
+        <w:tc>
+          <w:tcPr>
+            <w:tcW w:w="2539" w:type="dxa"/>
+            <w:tcBorders>
+              <w:top w:val="single" w:sz="8" w:space="0" w:color="FFFFFF"/>
+              <w:left w:val="single" w:sz="8" w:space="0" w:color="FFFFFF"/>
+              <w:bottom w:val="single" w:sz="8" w:space="0" w:color="FFFFFF"/>
+              <w:right w:val="single" w:sz="8" w:space="0" w:color="FFFFFF"/>
+            </w:tcBorders>
+            <w:shd w:val="clear" w:color="auto" w:fill="CDDDAC"/>
+          </w:tcPr>
+          <w:p>
+            <w:pPr>
+              <w:pStyle w:val="ColorfulList-Accent11"/>
+              <w:spacing w:after="0"/>
+              <w:ind w:left="0"/>
+              <w:rPr>
+                <w:sz w:val="24"/>
+                <w:szCs w:val="24"/>
+              </w:rPr>
+            </w:pPr>
+            <w:r>
+              <w:rPr>
+                <w:sz w:val="24"/>
+                <w:szCs w:val="24"/>
+              </w:rPr>
+              <w:t>Dep. Project Manager</w:t>
+            </w:r>
+          </w:p>
+        </w:tc>
+        <w:tc>
+          <w:tcPr>
+            <w:tcW w:w="2387" w:type="dxa"/>
+            <w:tcBorders>
+              <w:top w:val="single" w:sz="8" w:space="0" w:color="FFFFFF"/>
+              <w:left w:val="single" w:sz="8" w:space="0" w:color="FFFFFF"/>
+              <w:bottom w:val="single" w:sz="8" w:space="0" w:color="FFFFFF"/>
+              <w:right w:val="single" w:sz="8" w:space="0" w:color="FFFFFF"/>
+            </w:tcBorders>
+            <w:shd w:val="clear" w:color="auto" w:fill="CDDDAC"/>
+          </w:tcPr>
+          <w:p>
+            <w:pPr>
+              <w:pStyle w:val="ColorfulList-Accent11"/>
+              <w:spacing w:after="0"/>
+              <w:ind w:left="0"/>
+              <w:rPr>
+                <w:sz w:val="24"/>
+                <w:szCs w:val="24"/>
+              </w:rPr>
+            </w:pPr>
+            <w:r>
+              <w:rPr>
+                <w:sz w:val="24"/>
+                <w:szCs w:val="24"/>
+              </w:rPr>
+              <w:t>Project Manager</w:t>
+            </w:r>
+          </w:p>
+        </w:tc>
+        <w:tc>
+          <w:tcPr>
+            <w:tcW w:w="2388" w:type="dxa"/>
+            <w:tcBorders>
+              <w:top w:val="single" w:sz="8" w:space="0" w:color="FFFFFF"/>
+              <w:left w:val="single" w:sz="8" w:space="0" w:color="FFFFFF"/>
+              <w:bottom w:val="single" w:sz="8" w:space="0" w:color="FFFFFF"/>
+              <w:right w:val="single" w:sz="8" w:space="0" w:color="FFFFFF"/>
+            </w:tcBorders>
+            <w:shd w:val="clear" w:color="auto" w:fill="CDDDAC"/>
+          </w:tcPr>
+          <w:p>
+            <w:pPr>
+              <w:pStyle w:val="ColorfulList-Accent11"/>
+              <w:spacing w:after="0"/>
+              <w:ind w:left="0"/>
+              <w:rPr>
+                <w:sz w:val="24"/>
+                <w:szCs w:val="24"/>
+              </w:rPr>
+            </w:pPr>
+            <w:r>
+              <w:rPr>
+                <w:sz w:val="24"/>
+                <w:szCs w:val="24"/>
+              </w:rPr>
+              <w:t xml:space="preserve">Audits throughout project, metrics at the end of project </w:t>
+            </w:r>
+          </w:p>
+        </w:tc>
+      </w:tr>
+      <w:tr>
+        <w:tc>
+          <w:tcPr>
+            <w:tcW w:w="2235" w:type="dxa"/>
+            <w:tcBorders>
+              <w:top w:val="single" w:sz="8" w:space="0" w:color="FFFFFF"/>
+              <w:left w:val="single" w:sz="8" w:space="0" w:color="FFFFFF"/>
+              <w:bottom w:val="nil"/>
+              <w:right w:val="single" w:sz="24" w:space="0" w:color="FFFFFF"/>
+            </w:tcBorders>
+            <w:shd w:val="clear" w:color="auto" w:fill="9BBB59"/>
+          </w:tcPr>
+          <w:p>
+            <w:pPr>
+              <w:pStyle w:val="ColorfulList-Accent11"/>
+              <w:spacing w:after="0"/>
+              <w:ind w:left="0"/>
+              <w:rPr>
+                <w:b/>
+                <w:bCs/>
+                <w:color w:val="FFFFFF"/>
+                <w:sz w:val="24"/>
+                <w:szCs w:val="24"/>
+              </w:rPr>
+            </w:pPr>
+            <w:r>
+              <w:rPr>
+                <w:b/>
+                <w:bCs/>
+                <w:color w:val="FFFFFF"/>
+                <w:sz w:val="24"/>
+                <w:szCs w:val="24"/>
+              </w:rPr>
+              <w:t>Timesheets</w:t>
+            </w:r>
+          </w:p>
+        </w:tc>
+        <w:tc>
+          <w:tcPr>
+            <w:tcW w:w="2539" w:type="dxa"/>
+            <w:tcBorders>
+              <w:top w:val="single" w:sz="8" w:space="0" w:color="FFFFFF"/>
+              <w:left w:val="single" w:sz="8" w:space="0" w:color="FFFFFF"/>
+              <w:bottom w:val="single" w:sz="8" w:space="0" w:color="FFFFFF"/>
+              <w:right w:val="single" w:sz="8" w:space="0" w:color="FFFFFF"/>
+            </w:tcBorders>
+            <w:shd w:val="clear" w:color="auto" w:fill="CDDDAC"/>
+          </w:tcPr>
+          <w:p>
+            <w:pPr>
+              <w:pStyle w:val="ColorfulList-Accent11"/>
+              <w:spacing w:after="0"/>
+              <w:ind w:left="0"/>
+              <w:rPr>
+                <w:sz w:val="24"/>
+                <w:szCs w:val="24"/>
+              </w:rPr>
+            </w:pPr>
+            <w:r>
+              <w:rPr>
+                <w:sz w:val="24"/>
+                <w:szCs w:val="24"/>
+              </w:rPr>
+              <w:t>Project Team</w:t>
+            </w:r>
+          </w:p>
+        </w:tc>
+        <w:tc>
+          <w:tcPr>
+            <w:tcW w:w="2387" w:type="dxa"/>
+            <w:tcBorders>
+              <w:top w:val="single" w:sz="8" w:space="0" w:color="FFFFFF"/>
+              <w:left w:val="single" w:sz="8" w:space="0" w:color="FFFFFF"/>
+              <w:bottom w:val="single" w:sz="8" w:space="0" w:color="FFFFFF"/>
+              <w:right w:val="single" w:sz="8" w:space="0" w:color="FFFFFF"/>
+            </w:tcBorders>
+            <w:shd w:val="clear" w:color="auto" w:fill="CDDDAC"/>
+          </w:tcPr>
+          <w:p>
+            <w:pPr>
+              <w:pStyle w:val="ColorfulList-Accent11"/>
+              <w:spacing w:after="0"/>
+              <w:ind w:left="0"/>
+              <w:rPr>
+                <w:sz w:val="24"/>
+                <w:szCs w:val="24"/>
+              </w:rPr>
+            </w:pPr>
+            <w:r>
+              <w:rPr>
+                <w:sz w:val="24"/>
+                <w:szCs w:val="24"/>
+              </w:rPr>
+              <w:t>Business Manager + Project Manager + Dep. Project Manager</w:t>
+            </w:r>
+          </w:p>
+        </w:tc>
+        <w:tc>
+          <w:tcPr>
+            <w:tcW w:w="2388" w:type="dxa"/>
+            <w:tcBorders>
+              <w:top w:val="single" w:sz="8" w:space="0" w:color="FFFFFF"/>
+              <w:left w:val="single" w:sz="8" w:space="0" w:color="FFFFFF"/>
+              <w:bottom w:val="single" w:sz="8" w:space="0" w:color="FFFFFF"/>
+              <w:right w:val="single" w:sz="8" w:space="0" w:color="FFFFFF"/>
+            </w:tcBorders>
+            <w:shd w:val="clear" w:color="auto" w:fill="CDDDAC"/>
+          </w:tcPr>
+          <w:p>
+            <w:pPr>
+              <w:pStyle w:val="ColorfulList-Accent11"/>
+              <w:spacing w:after="0"/>
+              <w:ind w:left="0"/>
+              <w:rPr>
+                <w:sz w:val="24"/>
+                <w:szCs w:val="24"/>
+              </w:rPr>
+            </w:pPr>
+            <w:r>
+              <w:rPr>
+                <w:sz w:val="24"/>
+                <w:szCs w:val="24"/>
+              </w:rPr>
+              <w:t>Throughout project</w:t>
+            </w:r>
+          </w:p>
+        </w:tc>
+      </w:tr>
+      <w:tr>
+        <w:tc>
+          <w:tcPr>
+            <w:tcW w:w="2235" w:type="dxa"/>
+            <w:tcBorders>
+              <w:left w:val="single" w:sz="8" w:space="0" w:color="FFFFFF"/>
+              <w:bottom w:val="nil"/>
+              <w:right w:val="single" w:sz="24" w:space="0" w:color="FFFFFF"/>
+            </w:tcBorders>
+            <w:shd w:val="clear" w:color="auto" w:fill="9BBB59"/>
+          </w:tcPr>
+          <w:p>
+            <w:pPr>
+              <w:pStyle w:val="ColorfulList-Accent11"/>
+              <w:spacing w:after="0"/>
+              <w:ind w:left="0"/>
+              <w:rPr>
+                <w:b/>
+                <w:bCs/>
+                <w:color w:val="FFFFFF"/>
+                <w:sz w:val="24"/>
+                <w:szCs w:val="24"/>
+              </w:rPr>
+            </w:pPr>
+            <w:r>
+              <w:rPr>
+                <w:b/>
+                <w:bCs/>
+                <w:color w:val="FFFFFF"/>
+                <w:sz w:val="24"/>
+                <w:szCs w:val="24"/>
+              </w:rPr>
+              <w:t>Progress reports</w:t>
+            </w:r>
+          </w:p>
+        </w:tc>
+        <w:tc>
+          <w:tcPr>
+            <w:tcW w:w="2539" w:type="dxa"/>
+            <w:shd w:val="clear" w:color="auto" w:fill="E6EED5"/>
+          </w:tcPr>
+          <w:p>
+            <w:pPr>
+              <w:pStyle w:val="ColorfulList-Accent11"/>
+              <w:spacing w:after="0"/>
+              <w:ind w:left="0"/>
+              <w:rPr>
+                <w:sz w:val="24"/>
+                <w:szCs w:val="24"/>
+              </w:rPr>
+            </w:pPr>
+            <w:r>
+              <w:rPr>
+                <w:sz w:val="24"/>
+                <w:szCs w:val="24"/>
+              </w:rPr>
+              <w:t>Team Managers</w:t>
+            </w:r>
+          </w:p>
+        </w:tc>
+        <w:tc>
+          <w:tcPr>
+            <w:tcW w:w="2387" w:type="dxa"/>
+            <w:shd w:val="clear" w:color="auto" w:fill="E6EED5"/>
+          </w:tcPr>
+          <w:p>
+            <w:pPr>
+              <w:pStyle w:val="ColorfulList-Accent11"/>
+              <w:spacing w:after="0"/>
+              <w:ind w:left="0"/>
+              <w:rPr>
+                <w:sz w:val="24"/>
+                <w:szCs w:val="24"/>
+              </w:rPr>
+            </w:pPr>
+            <w:r>
+              <w:rPr>
+                <w:sz w:val="24"/>
+                <w:szCs w:val="24"/>
+              </w:rPr>
+              <w:t>Project Manager + Dep. Project Manager</w:t>
+            </w:r>
+          </w:p>
+        </w:tc>
+        <w:tc>
+          <w:tcPr>
+            <w:tcW w:w="2388" w:type="dxa"/>
+            <w:shd w:val="clear" w:color="auto" w:fill="E6EED5"/>
+          </w:tcPr>
+          <w:p>
+            <w:pPr>
+              <w:pStyle w:val="ColorfulList-Accent11"/>
+              <w:spacing w:after="0"/>
+              <w:ind w:left="0"/>
+              <w:rPr>
+                <w:sz w:val="24"/>
+                <w:szCs w:val="24"/>
+              </w:rPr>
+            </w:pPr>
+            <w:r>
+              <w:rPr>
+                <w:sz w:val="24"/>
+                <w:szCs w:val="24"/>
+              </w:rPr>
+              <w:t>Throughout project</w:t>
+            </w:r>
+          </w:p>
+        </w:tc>
+      </w:tr>
+      <w:tr>
+        <w:tc>
+          <w:tcPr>
+            <w:tcW w:w="2235" w:type="dxa"/>
+            <w:tcBorders>
+              <w:top w:val="single" w:sz="8" w:space="0" w:color="FFFFFF"/>
+              <w:left w:val="single" w:sz="8" w:space="0" w:color="FFFFFF"/>
+              <w:bottom w:val="nil"/>
+              <w:right w:val="single" w:sz="24" w:space="0" w:color="FFFFFF"/>
+            </w:tcBorders>
+            <w:shd w:val="clear" w:color="auto" w:fill="9BBB59"/>
+          </w:tcPr>
+          <w:p>
+            <w:pPr>
+              <w:pStyle w:val="ColorfulList-Accent11"/>
+              <w:spacing w:after="0"/>
+              <w:ind w:left="0"/>
+              <w:rPr>
+                <w:b/>
+                <w:bCs/>
+                <w:color w:val="FFFFFF"/>
+                <w:sz w:val="24"/>
+                <w:szCs w:val="24"/>
+              </w:rPr>
+            </w:pPr>
+            <w:r>
+              <w:rPr>
+                <w:b/>
+                <w:bCs/>
+                <w:color w:val="FFFFFF"/>
+                <w:sz w:val="24"/>
+                <w:szCs w:val="24"/>
+              </w:rPr>
+              <w:t>Meeting agenda</w:t>
+            </w:r>
+          </w:p>
+        </w:tc>
+        <w:tc>
+          <w:tcPr>
+            <w:tcW w:w="2539" w:type="dxa"/>
+            <w:tcBorders>
+              <w:top w:val="single" w:sz="8" w:space="0" w:color="FFFFFF"/>
+              <w:left w:val="single" w:sz="8" w:space="0" w:color="FFFFFF"/>
+              <w:bottom w:val="single" w:sz="8" w:space="0" w:color="FFFFFF"/>
+              <w:right w:val="single" w:sz="8" w:space="0" w:color="FFFFFF"/>
+            </w:tcBorders>
+            <w:shd w:val="clear" w:color="auto" w:fill="CDDDAC"/>
+          </w:tcPr>
+          <w:p>
+            <w:pPr>
+              <w:pStyle w:val="ColorfulList-Accent11"/>
+              <w:spacing w:after="0"/>
+              <w:ind w:left="0"/>
+              <w:rPr>
+                <w:sz w:val="24"/>
+                <w:szCs w:val="24"/>
+              </w:rPr>
+            </w:pPr>
+            <w:r>
+              <w:rPr>
+                <w:sz w:val="24"/>
+                <w:szCs w:val="24"/>
+              </w:rPr>
+              <w:t>Project Manager</w:t>
+            </w:r>
+          </w:p>
+        </w:tc>
+        <w:tc>
+          <w:tcPr>
+            <w:tcW w:w="2387" w:type="dxa"/>
+            <w:tcBorders>
+              <w:top w:val="single" w:sz="8" w:space="0" w:color="FFFFFF"/>
+              <w:left w:val="single" w:sz="8" w:space="0" w:color="FFFFFF"/>
+              <w:bottom w:val="single" w:sz="8" w:space="0" w:color="FFFFFF"/>
+              <w:right w:val="single" w:sz="8" w:space="0" w:color="FFFFFF"/>
+            </w:tcBorders>
+            <w:shd w:val="clear" w:color="auto" w:fill="CDDDAC"/>
+          </w:tcPr>
+          <w:p>
+            <w:pPr>
+              <w:pStyle w:val="ColorfulList-Accent11"/>
+              <w:spacing w:after="0"/>
+              <w:ind w:left="0"/>
+              <w:rPr>
+                <w:sz w:val="24"/>
+                <w:szCs w:val="24"/>
+              </w:rPr>
+            </w:pPr>
+            <w:r>
+              <w:rPr>
+                <w:sz w:val="24"/>
+                <w:szCs w:val="24"/>
+              </w:rPr>
+              <w:t>Team Manager + Project Team</w:t>
+            </w:r>
+          </w:p>
+        </w:tc>
+        <w:tc>
+          <w:tcPr>
+            <w:tcW w:w="2388" w:type="dxa"/>
+            <w:tcBorders>
+              <w:top w:val="single" w:sz="8" w:space="0" w:color="FFFFFF"/>
+              <w:left w:val="single" w:sz="8" w:space="0" w:color="FFFFFF"/>
+              <w:bottom w:val="single" w:sz="8" w:space="0" w:color="FFFFFF"/>
+              <w:right w:val="single" w:sz="8" w:space="0" w:color="FFFFFF"/>
+            </w:tcBorders>
+            <w:shd w:val="clear" w:color="auto" w:fill="CDDDAC"/>
+          </w:tcPr>
+          <w:p>
+            <w:pPr>
+              <w:pStyle w:val="ColorfulList-Accent11"/>
+              <w:spacing w:after="0"/>
+              <w:ind w:left="0"/>
+              <w:rPr>
+                <w:sz w:val="24"/>
+                <w:szCs w:val="24"/>
+              </w:rPr>
+            </w:pPr>
+            <w:r>
+              <w:rPr>
+                <w:sz w:val="24"/>
+                <w:szCs w:val="24"/>
+              </w:rPr>
+              <w:t>Prior to meeting</w:t>
+            </w:r>
+          </w:p>
+        </w:tc>
+      </w:tr>
+      <w:tr>
+        <w:tc>
+          <w:tcPr>
+            <w:tcW w:w="2235" w:type="dxa"/>
+            <w:tcBorders>
+              <w:left w:val="single" w:sz="8" w:space="0" w:color="FFFFFF"/>
+              <w:right w:val="single" w:sz="24" w:space="0" w:color="FFFFFF"/>
+            </w:tcBorders>
+            <w:shd w:val="clear" w:color="auto" w:fill="9BBB59"/>
+          </w:tcPr>
+          <w:p>
+            <w:pPr>
+              <w:pStyle w:val="ColorfulList-Accent11"/>
+              <w:spacing w:after="0"/>
+              <w:ind w:left="0"/>
+              <w:rPr>
+                <w:b/>
+                <w:bCs/>
+                <w:color w:val="FFFFFF"/>
+                <w:sz w:val="24"/>
+                <w:szCs w:val="24"/>
+              </w:rPr>
+            </w:pPr>
+            <w:r>
+              <w:rPr>
+                <w:b/>
+                <w:bCs/>
+                <w:color w:val="FFFFFF"/>
+                <w:sz w:val="24"/>
+                <w:szCs w:val="24"/>
+              </w:rPr>
+              <w:t>Meeting minutes</w:t>
+            </w:r>
+          </w:p>
+        </w:tc>
+        <w:tc>
+          <w:tcPr>
+            <w:tcW w:w="2539" w:type="dxa"/>
+            <w:shd w:val="clear" w:color="auto" w:fill="E6EED5"/>
+          </w:tcPr>
+          <w:p>
+            <w:pPr>
+              <w:pStyle w:val="ColorfulList-Accent11"/>
+              <w:spacing w:after="0"/>
+              <w:ind w:left="0"/>
+              <w:rPr>
+                <w:sz w:val="24"/>
+                <w:szCs w:val="24"/>
+              </w:rPr>
+            </w:pPr>
+            <w:r>
+              <w:rPr>
+                <w:sz w:val="24"/>
+                <w:szCs w:val="24"/>
+              </w:rPr>
+              <w:t>Docs Manager</w:t>
+            </w:r>
+          </w:p>
+        </w:tc>
+        <w:tc>
+          <w:tcPr>
+            <w:tcW w:w="2387" w:type="dxa"/>
+            <w:shd w:val="clear" w:color="auto" w:fill="E6EED5"/>
+          </w:tcPr>
+          <w:p>
+            <w:pPr>
+              <w:pStyle w:val="ColorfulList-Accent11"/>
+              <w:spacing w:after="0"/>
+              <w:ind w:left="0"/>
+              <w:rPr>
+                <w:sz w:val="24"/>
+                <w:szCs w:val="24"/>
+              </w:rPr>
+            </w:pPr>
+            <w:r>
+              <w:rPr>
+                <w:sz w:val="24"/>
+                <w:szCs w:val="24"/>
+              </w:rPr>
+              <w:t>Project Manager + Dep. Project Manager + Project Team</w:t>
+            </w:r>
+          </w:p>
+        </w:tc>
+        <w:tc>
+          <w:tcPr>
+            <w:tcW w:w="2388" w:type="dxa"/>
+            <w:shd w:val="clear" w:color="auto" w:fill="E6EED5"/>
+          </w:tcPr>
+          <w:p>
+            <w:pPr>
+              <w:pStyle w:val="ColorfulList-Accent11"/>
+              <w:spacing w:after="0"/>
+              <w:ind w:left="0"/>
+              <w:rPr>
+                <w:sz w:val="24"/>
+                <w:szCs w:val="24"/>
+              </w:rPr>
+            </w:pPr>
+            <w:r>
+              <w:rPr>
+                <w:sz w:val="24"/>
+                <w:szCs w:val="24"/>
+              </w:rPr>
+              <w:t>After meeting</w:t>
+            </w:r>
+          </w:p>
+        </w:tc>
+      </w:tr>
+    </w:tbl>
     <w:p/>
     <w:sectPr>
       <w:footerReference w:type="default" r:id="rId11"/>
@@ -2410,7 +5251,7 @@
           <w:rPr>
             <w:noProof/>
           </w:rPr>
-          <w:t>3</w:t>
+          <w:t>16</w:t>
         </w:r>
         <w:r>
           <w:rPr>
@@ -2475,6 +5316,119 @@
 <file path=word/numbering.xml><?xml version="1.0" encoding="utf-8"?>
 <w:numbering xmlns:wpc="http://schemas.microsoft.com/office/word/2010/wordprocessingCanvas" xmlns:mc="http://schemas.openxmlformats.org/markup-compatibility/2006" xmlns:o="urn:schemas-microsoft-com:office:office" xmlns:r="http://schemas.openxmlformats.org/officeDocument/2006/relationships" xmlns:m="http://schemas.openxmlformats.org/officeDocument/2006/math" xmlns:v="urn:schemas-microsoft-com:vml" xmlns:wp14="http://schemas.microsoft.com/office/word/2010/wordprocessingDrawing" xmlns:wp="http://schemas.openxmlformats.org/drawingml/2006/wordprocessingDrawing" xmlns:w10="urn:schemas-microsoft-com:office:word" xmlns:w="http://schemas.openxmlformats.org/wordprocessingml/2006/main" xmlns:w14="http://schemas.microsoft.com/office/word/2010/wordml" xmlns:w15="http://schemas.microsoft.com/office/word/2012/wordml" xmlns:wpg="http://schemas.microsoft.com/office/word/2010/wordprocessingGroup" xmlns:wpi="http://schemas.microsoft.com/office/word/2010/wordprocessingInk" xmlns:wne="http://schemas.microsoft.com/office/word/2006/wordml" xmlns:wps="http://schemas.microsoft.com/office/word/2010/wordprocessingShape" mc:Ignorable="w14 w15 wp14">
   <w:abstractNum w:abstractNumId="0">
+    <w:nsid w:val="078E07F6"/>
+    <w:multiLevelType w:val="hybridMultilevel"/>
+    <w:tmpl w:val="226E3328"/>
+    <w:lvl w:ilvl="0" w:tplc="08090001">
+      <w:start w:val="1"/>
+      <w:numFmt w:val="bullet"/>
+      <w:lvlText w:val=""/>
+      <w:lvlJc w:val="left"/>
+      <w:pPr>
+        <w:ind w:left="947" w:hanging="360"/>
+      </w:pPr>
+      <w:rPr>
+        <w:rFonts w:ascii="Symbol" w:hAnsi="Symbol" w:hint="default"/>
+      </w:rPr>
+    </w:lvl>
+    <w:lvl w:ilvl="1" w:tplc="08090003" w:tentative="1">
+      <w:start w:val="1"/>
+      <w:numFmt w:val="bullet"/>
+      <w:lvlText w:val="o"/>
+      <w:lvlJc w:val="left"/>
+      <w:pPr>
+        <w:ind w:left="1667" w:hanging="360"/>
+      </w:pPr>
+      <w:rPr>
+        <w:rFonts w:ascii="Courier New" w:hAnsi="Courier New" w:cs="Courier New" w:hint="default"/>
+      </w:rPr>
+    </w:lvl>
+    <w:lvl w:ilvl="2" w:tplc="08090005" w:tentative="1">
+      <w:start w:val="1"/>
+      <w:numFmt w:val="bullet"/>
+      <w:lvlText w:val=""/>
+      <w:lvlJc w:val="left"/>
+      <w:pPr>
+        <w:ind w:left="2387" w:hanging="360"/>
+      </w:pPr>
+      <w:rPr>
+        <w:rFonts w:ascii="Wingdings" w:hAnsi="Wingdings" w:hint="default"/>
+      </w:rPr>
+    </w:lvl>
+    <w:lvl w:ilvl="3" w:tplc="08090001" w:tentative="1">
+      <w:start w:val="1"/>
+      <w:numFmt w:val="bullet"/>
+      <w:lvlText w:val=""/>
+      <w:lvlJc w:val="left"/>
+      <w:pPr>
+        <w:ind w:left="3107" w:hanging="360"/>
+      </w:pPr>
+      <w:rPr>
+        <w:rFonts w:ascii="Symbol" w:hAnsi="Symbol" w:hint="default"/>
+      </w:rPr>
+    </w:lvl>
+    <w:lvl w:ilvl="4" w:tplc="08090003" w:tentative="1">
+      <w:start w:val="1"/>
+      <w:numFmt w:val="bullet"/>
+      <w:lvlText w:val="o"/>
+      <w:lvlJc w:val="left"/>
+      <w:pPr>
+        <w:ind w:left="3827" w:hanging="360"/>
+      </w:pPr>
+      <w:rPr>
+        <w:rFonts w:ascii="Courier New" w:hAnsi="Courier New" w:cs="Courier New" w:hint="default"/>
+      </w:rPr>
+    </w:lvl>
+    <w:lvl w:ilvl="5" w:tplc="08090005" w:tentative="1">
+      <w:start w:val="1"/>
+      <w:numFmt w:val="bullet"/>
+      <w:lvlText w:val=""/>
+      <w:lvlJc w:val="left"/>
+      <w:pPr>
+        <w:ind w:left="4547" w:hanging="360"/>
+      </w:pPr>
+      <w:rPr>
+        <w:rFonts w:ascii="Wingdings" w:hAnsi="Wingdings" w:hint="default"/>
+      </w:rPr>
+    </w:lvl>
+    <w:lvl w:ilvl="6" w:tplc="08090001" w:tentative="1">
+      <w:start w:val="1"/>
+      <w:numFmt w:val="bullet"/>
+      <w:lvlText w:val=""/>
+      <w:lvlJc w:val="left"/>
+      <w:pPr>
+        <w:ind w:left="5267" w:hanging="360"/>
+      </w:pPr>
+      <w:rPr>
+        <w:rFonts w:ascii="Symbol" w:hAnsi="Symbol" w:hint="default"/>
+      </w:rPr>
+    </w:lvl>
+    <w:lvl w:ilvl="7" w:tplc="08090003" w:tentative="1">
+      <w:start w:val="1"/>
+      <w:numFmt w:val="bullet"/>
+      <w:lvlText w:val="o"/>
+      <w:lvlJc w:val="left"/>
+      <w:pPr>
+        <w:ind w:left="5987" w:hanging="360"/>
+      </w:pPr>
+      <w:rPr>
+        <w:rFonts w:ascii="Courier New" w:hAnsi="Courier New" w:cs="Courier New" w:hint="default"/>
+      </w:rPr>
+    </w:lvl>
+    <w:lvl w:ilvl="8" w:tplc="08090005" w:tentative="1">
+      <w:start w:val="1"/>
+      <w:numFmt w:val="bullet"/>
+      <w:lvlText w:val=""/>
+      <w:lvlJc w:val="left"/>
+      <w:pPr>
+        <w:ind w:left="6707" w:hanging="360"/>
+      </w:pPr>
+      <w:rPr>
+        <w:rFonts w:ascii="Wingdings" w:hAnsi="Wingdings" w:hint="default"/>
+      </w:rPr>
+    </w:lvl>
+  </w:abstractNum>
+  <w:abstractNum w:abstractNumId="1">
     <w:nsid w:val="20A05782"/>
     <w:multiLevelType w:val="hybridMultilevel"/>
     <w:tmpl w:val="E3A24EF6"/>
@@ -2587,7 +5541,7 @@
       </w:rPr>
     </w:lvl>
   </w:abstractNum>
-  <w:abstractNum w:abstractNumId="1">
+  <w:abstractNum w:abstractNumId="2">
     <w:nsid w:val="228D2C28"/>
     <w:multiLevelType w:val="hybridMultilevel"/>
     <w:tmpl w:val="6B54F02A"/>
@@ -2700,7 +5654,7 @@
       </w:rPr>
     </w:lvl>
   </w:abstractNum>
-  <w:abstractNum w:abstractNumId="2">
+  <w:abstractNum w:abstractNumId="3">
     <w:nsid w:val="2A053F13"/>
     <w:multiLevelType w:val="hybridMultilevel"/>
     <w:tmpl w:val="004E1D8A"/>
@@ -2813,7 +5767,7 @@
       </w:rPr>
     </w:lvl>
   </w:abstractNum>
-  <w:abstractNum w:abstractNumId="3">
+  <w:abstractNum w:abstractNumId="4">
     <w:nsid w:val="2BFB09E1"/>
     <w:multiLevelType w:val="hybridMultilevel"/>
     <w:tmpl w:val="4C526112"/>
@@ -2926,7 +5880,7 @@
       </w:rPr>
     </w:lvl>
   </w:abstractNum>
-  <w:abstractNum w:abstractNumId="4">
+  <w:abstractNum w:abstractNumId="5">
     <w:nsid w:val="2C0C7E8B"/>
     <w:multiLevelType w:val="hybridMultilevel"/>
     <w:tmpl w:val="E988A03C"/>
@@ -3039,7 +5993,7 @@
       </w:rPr>
     </w:lvl>
   </w:abstractNum>
-  <w:abstractNum w:abstractNumId="5">
+  <w:abstractNum w:abstractNumId="6">
     <w:nsid w:val="36714B14"/>
     <w:multiLevelType w:val="hybridMultilevel"/>
     <w:tmpl w:val="FDDC65E8"/>
@@ -3152,7 +6106,7 @@
       </w:rPr>
     </w:lvl>
   </w:abstractNum>
-  <w:abstractNum w:abstractNumId="6">
+  <w:abstractNum w:abstractNumId="7">
     <w:nsid w:val="39B471D6"/>
     <w:multiLevelType w:val="hybridMultilevel"/>
     <w:tmpl w:val="00725910"/>
@@ -3265,7 +6219,7 @@
       </w:rPr>
     </w:lvl>
   </w:abstractNum>
-  <w:abstractNum w:abstractNumId="7">
+  <w:abstractNum w:abstractNumId="8">
     <w:nsid w:val="3A4B1E9C"/>
     <w:multiLevelType w:val="multilevel"/>
     <w:tmpl w:val="119CE736"/>
@@ -3386,7 +6340,7 @@
       </w:rPr>
     </w:lvl>
   </w:abstractNum>
-  <w:abstractNum w:abstractNumId="8">
+  <w:abstractNum w:abstractNumId="9">
     <w:nsid w:val="4F3973E8"/>
     <w:multiLevelType w:val="hybridMultilevel"/>
     <w:tmpl w:val="CCA45442"/>
@@ -3499,7 +6453,7 @@
       </w:rPr>
     </w:lvl>
   </w:abstractNum>
-  <w:abstractNum w:abstractNumId="9">
+  <w:abstractNum w:abstractNumId="10">
     <w:nsid w:val="51265358"/>
     <w:multiLevelType w:val="hybridMultilevel"/>
     <w:tmpl w:val="529E0442"/>
@@ -3612,7 +6566,7 @@
       </w:rPr>
     </w:lvl>
   </w:abstractNum>
-  <w:abstractNum w:abstractNumId="10">
+  <w:abstractNum w:abstractNumId="11">
     <w:nsid w:val="5CBB472B"/>
     <w:multiLevelType w:val="hybridMultilevel"/>
     <w:tmpl w:val="1A105B8A"/>
@@ -3725,7 +6679,7 @@
       </w:rPr>
     </w:lvl>
   </w:abstractNum>
-  <w:abstractNum w:abstractNumId="11">
+  <w:abstractNum w:abstractNumId="12">
     <w:nsid w:val="63336943"/>
     <w:multiLevelType w:val="hybridMultilevel"/>
     <w:tmpl w:val="F7A65F4A"/>
@@ -3838,7 +6792,7 @@
       </w:rPr>
     </w:lvl>
   </w:abstractNum>
-  <w:abstractNum w:abstractNumId="12">
+  <w:abstractNum w:abstractNumId="13">
     <w:nsid w:val="688F710F"/>
     <w:multiLevelType w:val="hybridMultilevel"/>
     <w:tmpl w:val="1A269790"/>
@@ -3951,7 +6905,7 @@
       </w:rPr>
     </w:lvl>
   </w:abstractNum>
-  <w:abstractNum w:abstractNumId="13">
+  <w:abstractNum w:abstractNumId="14">
     <w:nsid w:val="7B4E3CB9"/>
     <w:multiLevelType w:val="hybridMultilevel"/>
     <w:tmpl w:val="84681E80"/>
@@ -4065,45 +7019,48 @@
     </w:lvl>
   </w:abstractNum>
   <w:num w:numId="1">
+    <w:abstractNumId w:val="4"/>
+  </w:num>
+  <w:num w:numId="2">
+    <w:abstractNumId w:val="2"/>
+  </w:num>
+  <w:num w:numId="3">
+    <w:abstractNumId w:val="13"/>
+  </w:num>
+  <w:num w:numId="4">
+    <w:abstractNumId w:val="7"/>
+  </w:num>
+  <w:num w:numId="5">
+    <w:abstractNumId w:val="6"/>
+  </w:num>
+  <w:num w:numId="6">
     <w:abstractNumId w:val="3"/>
   </w:num>
-  <w:num w:numId="2">
+  <w:num w:numId="7">
+    <w:abstractNumId w:val="14"/>
+  </w:num>
+  <w:num w:numId="8">
+    <w:abstractNumId w:val="9"/>
+  </w:num>
+  <w:num w:numId="9">
+    <w:abstractNumId w:val="5"/>
+  </w:num>
+  <w:num w:numId="10">
+    <w:abstractNumId w:val="10"/>
+  </w:num>
+  <w:num w:numId="11">
+    <w:abstractNumId w:val="12"/>
+  </w:num>
+  <w:num w:numId="12">
+    <w:abstractNumId w:val="11"/>
+  </w:num>
+  <w:num w:numId="13">
+    <w:abstractNumId w:val="8"/>
+  </w:num>
+  <w:num w:numId="14">
     <w:abstractNumId w:val="1"/>
   </w:num>
-  <w:num w:numId="3">
-    <w:abstractNumId w:val="12"/>
-  </w:num>
-  <w:num w:numId="4">
-    <w:abstractNumId w:val="6"/>
-  </w:num>
-  <w:num w:numId="5">
-    <w:abstractNumId w:val="5"/>
-  </w:num>
-  <w:num w:numId="6">
-    <w:abstractNumId w:val="2"/>
-  </w:num>
-  <w:num w:numId="7">
-    <w:abstractNumId w:val="13"/>
-  </w:num>
-  <w:num w:numId="8">
-    <w:abstractNumId w:val="8"/>
-  </w:num>
-  <w:num w:numId="9">
-    <w:abstractNumId w:val="4"/>
-  </w:num>
-  <w:num w:numId="10">
-    <w:abstractNumId w:val="9"/>
-  </w:num>
-  <w:num w:numId="11">
-    <w:abstractNumId w:val="11"/>
-  </w:num>
-  <w:num w:numId="12">
-    <w:abstractNumId w:val="10"/>
-  </w:num>
-  <w:num w:numId="13">
-    <w:abstractNumId w:val="7"/>
-  </w:num>
-  <w:num w:numId="14">
+  <w:num w:numId="15">
     <w:abstractNumId w:val="0"/>
   </w:num>
 </w:numbering>
@@ -5472,552 +8429,24 @@
       <w:u w:val="single"/>
     </w:rPr>
   </w:style>
-</w:styles>
-</file>
-
-<file path=word/glossary/document.xml><?xml version="1.0" encoding="utf-8"?>
-<w:glossaryDocument xmlns:wpc="http://schemas.microsoft.com/office/word/2010/wordprocessingCanvas" xmlns:mc="http://schemas.openxmlformats.org/markup-compatibility/2006" xmlns:o="urn:schemas-microsoft-com:office:office" xmlns:r="http://schemas.openxmlformats.org/officeDocument/2006/relationships" xmlns:m="http://schemas.openxmlformats.org/officeDocument/2006/math" xmlns:v="urn:schemas-microsoft-com:vml" xmlns:wp14="http://schemas.microsoft.com/office/word/2010/wordprocessingDrawing" xmlns:wp="http://schemas.openxmlformats.org/drawingml/2006/wordprocessingDrawing" xmlns:w10="urn:schemas-microsoft-com:office:word" xmlns:w="http://schemas.openxmlformats.org/wordprocessingml/2006/main" xmlns:w14="http://schemas.microsoft.com/office/word/2010/wordml" xmlns:w15="http://schemas.microsoft.com/office/word/2012/wordml" xmlns:wpg="http://schemas.microsoft.com/office/word/2010/wordprocessingGroup" xmlns:wpi="http://schemas.microsoft.com/office/word/2010/wordprocessingInk" xmlns:wne="http://schemas.microsoft.com/office/word/2006/wordml" xmlns:wps="http://schemas.microsoft.com/office/word/2010/wordprocessingShape" mc:Ignorable="w14 w15 wp14"/>
-</file>
-
-<file path=word/glossary/fontTable.xml><?xml version="1.0" encoding="utf-8"?>
-<w:fonts xmlns:mc="http://schemas.openxmlformats.org/markup-compatibility/2006" xmlns:r="http://schemas.openxmlformats.org/officeDocument/2006/relationships" xmlns:w="http://schemas.openxmlformats.org/wordprocessingml/2006/main" xmlns:w14="http://schemas.microsoft.com/office/word/2010/wordml" xmlns:w15="http://schemas.microsoft.com/office/word/2012/wordml" mc:Ignorable="w14 w15">
-  <w:font w:name="Symbol">
-    <w:panose1 w:val="05050102010706020507"/>
-    <w:charset w:val="02"/>
-    <w:family w:val="roman"/>
-    <w:pitch w:val="variable"/>
-    <w:sig w:usb0="00000000" w:usb1="10000000" w:usb2="00000000" w:usb3="00000000" w:csb0="80000000" w:csb1="00000000"/>
-  </w:font>
-  <w:font w:name="Times New Roman">
-    <w:panose1 w:val="02020603050405020304"/>
-    <w:charset w:val="00"/>
-    <w:family w:val="roman"/>
-    <w:pitch w:val="variable"/>
-    <w:sig w:usb0="E0002EFF" w:usb1="C0007843" w:usb2="00000009" w:usb3="00000000" w:csb0="000001FF" w:csb1="00000000"/>
-  </w:font>
-  <w:font w:name="Courier New">
-    <w:panose1 w:val="02070309020205020404"/>
-    <w:charset w:val="00"/>
-    <w:family w:val="modern"/>
-    <w:pitch w:val="fixed"/>
-    <w:sig w:usb0="E0002AFF" w:usb1="C0007843" w:usb2="00000009" w:usb3="00000000" w:csb0="000001FF" w:csb1="00000000"/>
-  </w:font>
-  <w:font w:name="Wingdings">
-    <w:panose1 w:val="05000000000000000000"/>
-    <w:charset w:val="02"/>
-    <w:family w:val="auto"/>
-    <w:pitch w:val="variable"/>
-    <w:sig w:usb0="00000000" w:usb1="10000000" w:usb2="00000000" w:usb3="00000000" w:csb0="80000000" w:csb1="00000000"/>
-  </w:font>
-  <w:font w:name="Century Gothic">
-    <w:panose1 w:val="020B0502020202020204"/>
-    <w:charset w:val="00"/>
-    <w:family w:val="swiss"/>
-    <w:pitch w:val="variable"/>
-    <w:sig w:usb0="00000287" w:usb1="00000000" w:usb2="00000000" w:usb3="00000000" w:csb0="0000009F" w:csb1="00000000"/>
-  </w:font>
-  <w:font w:name="Segoe UI">
-    <w:panose1 w:val="020B0502040204020203"/>
-    <w:charset w:val="00"/>
-    <w:family w:val="swiss"/>
-    <w:pitch w:val="variable"/>
-    <w:sig w:usb0="E4002EFF" w:usb1="C000E47F" w:usb2="00000009" w:usb3="00000000" w:csb0="000001FF" w:csb1="00000000"/>
-  </w:font>
-  <w:font w:name="Calibri">
-    <w:panose1 w:val="020F0502020204030204"/>
-    <w:charset w:val="00"/>
-    <w:family w:val="swiss"/>
-    <w:pitch w:val="variable"/>
-    <w:sig w:usb0="E00002FF" w:usb1="4000ACFF" w:usb2="00000001" w:usb3="00000000" w:csb0="0000019F" w:csb1="00000000"/>
-  </w:font>
-  <w:font w:name="Calibri Light">
-    <w:panose1 w:val="020F0302020204030204"/>
-    <w:charset w:val="00"/>
-    <w:family w:val="swiss"/>
-    <w:pitch w:val="variable"/>
-    <w:sig w:usb0="A00002EF" w:usb1="4000207B" w:usb2="00000000" w:usb3="00000000" w:csb0="0000019F" w:csb1="00000000"/>
-  </w:font>
-</w:fonts>
-</file>
-
-<file path=word/glossary/settings.xml><?xml version="1.0" encoding="utf-8"?>
-<w:settings xmlns:mc="http://schemas.openxmlformats.org/markup-compatibility/2006" xmlns:o="urn:schemas-microsoft-com:office:office" xmlns:r="http://schemas.openxmlformats.org/officeDocument/2006/relationships" xmlns:m="http://schemas.openxmlformats.org/officeDocument/2006/math" xmlns:v="urn:schemas-microsoft-com:vml" xmlns:w10="urn:schemas-microsoft-com:office:word" xmlns:w="http://schemas.openxmlformats.org/wordprocessingml/2006/main" xmlns:w14="http://schemas.microsoft.com/office/word/2010/wordml" xmlns:w15="http://schemas.microsoft.com/office/word/2012/wordml" xmlns:sl="http://schemas.openxmlformats.org/schemaLibrary/2006/main" mc:Ignorable="w14 w15">
-  <w:view w:val="normal"/>
-  <w:defaultTabStop w:val="720"/>
-  <w:characterSpacingControl w:val="doNotCompress"/>
-  <w:compat>
-    <w:useFELayout/>
-    <w:compatSetting w:name="compatibilityMode" w:uri="http://schemas.microsoft.com/office/word" w:val="15"/>
-    <w:compatSetting w:name="overrideTableStyleFontSizeAndJustification" w:uri="http://schemas.microsoft.com/office/word" w:val="1"/>
-    <w:compatSetting w:name="enableOpenTypeFeatures" w:uri="http://schemas.microsoft.com/office/word" w:val="1"/>
-    <w:compatSetting w:name="doNotFlipMirrorIndents" w:uri="http://schemas.microsoft.com/office/word" w:val="1"/>
-    <w:compatSetting w:name="differentiateMultirowTableHeaders" w:uri="http://schemas.microsoft.com/office/word" w:val="1"/>
-  </w:compat>
-  <w:rsids>
-    <w:rsidRoot w:val="00315637"/>
-    <w:rsid w:val="00315637"/>
-    <w:rsid w:val="00883FC0"/>
-  </w:rsids>
-  <m:mathPr>
-    <m:mathFont m:val="Cambria Math"/>
-    <m:brkBin m:val="before"/>
-    <m:brkBinSub m:val="--"/>
-    <m:smallFrac m:val="0"/>
-    <m:dispDef/>
-    <m:lMargin m:val="0"/>
-    <m:rMargin m:val="0"/>
-    <m:defJc m:val="centerGroup"/>
-    <m:wrapIndent m:val="1440"/>
-    <m:intLim m:val="subSup"/>
-    <m:naryLim m:val="undOvr"/>
-  </m:mathPr>
-  <w:themeFontLang w:val="en-GB"/>
-  <w:clrSchemeMapping w:bg1="light1" w:t1="dark1" w:bg2="light2" w:t2="dark2" w:accent1="accent1" w:accent2="accent2" w:accent3="accent3" w:accent4="accent4" w:accent5="accent5" w:accent6="accent6" w:hyperlink="hyperlink" w:followedHyperlink="followedHyperlink"/>
-  <w:decimalSymbol w:val="."/>
-  <w:listSeparator w:val=","/>
-  <w15:chartTrackingRefBased/>
-</w:settings>
-</file>
-
-<file path=word/glossary/styles.xml><?xml version="1.0" encoding="utf-8"?>
-<w:styles xmlns:mc="http://schemas.openxmlformats.org/markup-compatibility/2006" xmlns:r="http://schemas.openxmlformats.org/officeDocument/2006/relationships" xmlns:w="http://schemas.openxmlformats.org/wordprocessingml/2006/main" xmlns:w14="http://schemas.microsoft.com/office/word/2010/wordml" xmlns:w15="http://schemas.microsoft.com/office/word/2012/wordml" mc:Ignorable="w14 w15">
-  <w:docDefaults>
-    <w:rPrDefault>
-      <w:rPr>
-        <w:rFonts w:asciiTheme="minorHAnsi" w:eastAsiaTheme="minorEastAsia" w:hAnsiTheme="minorHAnsi" w:cstheme="minorBidi"/>
-        <w:sz w:val="22"/>
-        <w:szCs w:val="22"/>
-        <w:lang w:val="en-GB" w:eastAsia="en-GB" w:bidi="ar-SA"/>
-      </w:rPr>
-    </w:rPrDefault>
-    <w:pPrDefault>
-      <w:pPr>
-        <w:spacing w:after="160" w:line="259" w:lineRule="auto"/>
-      </w:pPr>
-    </w:pPrDefault>
-  </w:docDefaults>
-  <w:latentStyles w:defLockedState="0" w:defUIPriority="99" w:defSemiHidden="0" w:defUnhideWhenUsed="0" w:defQFormat="0" w:count="371">
-    <w:lsdException w:name="Normal" w:uiPriority="0" w:qFormat="1"/>
-    <w:lsdException w:name="heading 1" w:uiPriority="9" w:qFormat="1"/>
-    <w:lsdException w:name="heading 2" w:semiHidden="1" w:uiPriority="9" w:unhideWhenUsed="1" w:qFormat="1"/>
-    <w:lsdException w:name="heading 3" w:semiHidden="1" w:uiPriority="9" w:unhideWhenUsed="1" w:qFormat="1"/>
-    <w:lsdException w:name="heading 4" w:semiHidden="1" w:uiPriority="9" w:unhideWhenUsed="1" w:qFormat="1"/>
-    <w:lsdException w:name="heading 5" w:semiHidden="1" w:uiPriority="9" w:unhideWhenUsed="1" w:qFormat="1"/>
-    <w:lsdException w:name="heading 6" w:semiHidden="1" w:uiPriority="9" w:unhideWhenUsed="1" w:qFormat="1"/>
-    <w:lsdException w:name="heading 7" w:semiHidden="1" w:uiPriority="9" w:unhideWhenUsed="1" w:qFormat="1"/>
-    <w:lsdException w:name="heading 8" w:semiHidden="1" w:uiPriority="9" w:unhideWhenUsed="1" w:qFormat="1"/>
-    <w:lsdException w:name="heading 9" w:semiHidden="1" w:uiPriority="9" w:unhideWhenUsed="1" w:qFormat="1"/>
-    <w:lsdException w:name="index 1" w:semiHidden="1" w:unhideWhenUsed="1"/>
-    <w:lsdException w:name="index 2" w:semiHidden="1" w:unhideWhenUsed="1"/>
-    <w:lsdException w:name="index 3" w:semiHidden="1" w:unhideWhenUsed="1"/>
-    <w:lsdException w:name="index 4" w:semiHidden="1" w:unhideWhenUsed="1"/>
-    <w:lsdException w:name="index 5" w:semiHidden="1" w:unhideWhenUsed="1"/>
-    <w:lsdException w:name="index 6" w:semiHidden="1" w:unhideWhenUsed="1"/>
-    <w:lsdException w:name="index 7" w:semiHidden="1" w:unhideWhenUsed="1"/>
-    <w:lsdException w:name="index 8" w:semiHidden="1" w:unhideWhenUsed="1"/>
-    <w:lsdException w:name="index 9" w:semiHidden="1" w:unhideWhenUsed="1"/>
-    <w:lsdException w:name="toc 1" w:semiHidden="1" w:uiPriority="39" w:unhideWhenUsed="1"/>
-    <w:lsdException w:name="toc 2" w:semiHidden="1" w:uiPriority="39" w:unhideWhenUsed="1"/>
-    <w:lsdException w:name="toc 3" w:semiHidden="1" w:uiPriority="39" w:unhideWhenUsed="1"/>
-    <w:lsdException w:name="toc 4" w:semiHidden="1" w:uiPriority="39" w:unhideWhenUsed="1"/>
-    <w:lsdException w:name="toc 5" w:semiHidden="1" w:uiPriority="39" w:unhideWhenUsed="1"/>
-    <w:lsdException w:name="toc 6" w:semiHidden="1" w:uiPriority="39" w:unhideWhenUsed="1"/>
-    <w:lsdException w:name="toc 7" w:semiHidden="1" w:uiPriority="39" w:unhideWhenUsed="1"/>
-    <w:lsdException w:name="toc 8" w:semiHidden="1" w:uiPriority="39" w:unhideWhenUsed="1"/>
-    <w:lsdException w:name="toc 9" w:semiHidden="1" w:uiPriority="39" w:unhideWhenUsed="1"/>
-    <w:lsdException w:name="Normal Indent" w:semiHidden="1" w:unhideWhenUsed="1"/>
-    <w:lsdException w:name="footnote text" w:semiHidden="1" w:unhideWhenUsed="1"/>
-    <w:lsdException w:name="annotation text" w:semiHidden="1" w:unhideWhenUsed="1"/>
-    <w:lsdException w:name="header" w:semiHidden="1" w:unhideWhenUsed="1"/>
-    <w:lsdException w:name="footer" w:semiHidden="1" w:unhideWhenUsed="1"/>
-    <w:lsdException w:name="index heading" w:semiHidden="1" w:unhideWhenUsed="1"/>
-    <w:lsdException w:name="caption" w:semiHidden="1" w:uiPriority="35" w:unhideWhenUsed="1" w:qFormat="1"/>
-    <w:lsdException w:name="table of figures" w:semiHidden="1" w:unhideWhenUsed="1"/>
-    <w:lsdException w:name="envelope address" w:semiHidden="1" w:unhideWhenUsed="1"/>
-    <w:lsdException w:name="envelope return" w:semiHidden="1" w:unhideWhenUsed="1"/>
-    <w:lsdException w:name="footnote reference" w:semiHidden="1" w:unhideWhenUsed="1"/>
-    <w:lsdException w:name="annotation reference" w:semiHidden="1" w:unhideWhenUsed="1"/>
-    <w:lsdException w:name="line number" w:semiHidden="1" w:unhideWhenUsed="1"/>
-    <w:lsdException w:name="page number" w:semiHidden="1" w:unhideWhenUsed="1"/>
-    <w:lsdException w:name="endnote reference" w:semiHidden="1" w:unhideWhenUsed="1"/>
-    <w:lsdException w:name="endnote text" w:semiHidden="1" w:unhideWhenUsed="1"/>
-    <w:lsdException w:name="table of authorities" w:semiHidden="1" w:unhideWhenUsed="1"/>
-    <w:lsdException w:name="macro" w:semiHidden="1" w:unhideWhenUsed="1"/>
-    <w:lsdException w:name="toa heading" w:semiHidden="1" w:unhideWhenUsed="1"/>
-    <w:lsdException w:name="List" w:semiHidden="1" w:unhideWhenUsed="1"/>
-    <w:lsdException w:name="List Bullet" w:semiHidden="1" w:unhideWhenUsed="1"/>
-    <w:lsdException w:name="List Number" w:semiHidden="1" w:unhideWhenUsed="1"/>
-    <w:lsdException w:name="List 2" w:semiHidden="1" w:unhideWhenUsed="1"/>
-    <w:lsdException w:name="List 3" w:semiHidden="1" w:unhideWhenUsed="1"/>
-    <w:lsdException w:name="List 4" w:semiHidden="1" w:unhideWhenUsed="1"/>
-    <w:lsdException w:name="List 5" w:semiHidden="1" w:unhideWhenUsed="1"/>
-    <w:lsdException w:name="List Bullet 2" w:semiHidden="1" w:unhideWhenUsed="1"/>
-    <w:lsdException w:name="List Bullet 3" w:semiHidden="1" w:unhideWhenUsed="1"/>
-    <w:lsdException w:name="List Bullet 4" w:semiHidden="1" w:unhideWhenUsed="1"/>
-    <w:lsdException w:name="List Bullet 5" w:semiHidden="1" w:unhideWhenUsed="1"/>
-    <w:lsdException w:name="List Number 2" w:semiHidden="1" w:unhideWhenUsed="1"/>
-    <w:lsdException w:name="List Number 3" w:semiHidden="1" w:unhideWhenUsed="1"/>
-    <w:lsdException w:name="List Number 4" w:semiHidden="1" w:unhideWhenUsed="1"/>
-    <w:lsdException w:name="List Number 5" w:semiHidden="1" w:unhideWhenUsed="1"/>
-    <w:lsdException w:name="Title" w:uiPriority="10" w:qFormat="1"/>
-    <w:lsdException w:name="Closing" w:semiHidden="1" w:unhideWhenUsed="1"/>
-    <w:lsdException w:name="Signature" w:semiHidden="1" w:unhideWhenUsed="1"/>
-    <w:lsdException w:name="Default Paragraph Font" w:semiHidden="1" w:uiPriority="1" w:unhideWhenUsed="1"/>
-    <w:lsdException w:name="Body Text" w:semiHidden="1" w:unhideWhenUsed="1"/>
-    <w:lsdException w:name="Body Text Indent" w:semiHidden="1" w:unhideWhenUsed="1"/>
-    <w:lsdException w:name="List Continue" w:semiHidden="1" w:unhideWhenUsed="1"/>
-    <w:lsdException w:name="List Continue 2" w:semiHidden="1" w:unhideWhenUsed="1"/>
-    <w:lsdException w:name="List Continue 3" w:semiHidden="1" w:unhideWhenUsed="1"/>
-    <w:lsdException w:name="List Continue 4" w:semiHidden="1" w:unhideWhenUsed="1"/>
-    <w:lsdException w:name="List Continue 5" w:semiHidden="1" w:unhideWhenUsed="1"/>
-    <w:lsdException w:name="Message Header" w:semiHidden="1" w:unhideWhenUsed="1"/>
-    <w:lsdException w:name="Subtitle" w:uiPriority="11" w:qFormat="1"/>
-    <w:lsdException w:name="Salutation" w:semiHidden="1" w:unhideWhenUsed="1"/>
-    <w:lsdException w:name="Date" w:semiHidden="1" w:unhideWhenUsed="1"/>
-    <w:lsdException w:name="Body Text First Indent" w:semiHidden="1" w:unhideWhenUsed="1"/>
-    <w:lsdException w:name="Body Text First Indent 2" w:semiHidden="1" w:unhideWhenUsed="1"/>
-    <w:lsdException w:name="Note Heading" w:semiHidden="1" w:unhideWhenUsed="1"/>
-    <w:lsdException w:name="Body Text 2" w:semiHidden="1" w:unhideWhenUsed="1"/>
-    <w:lsdException w:name="Body Text 3" w:semiHidden="1" w:unhideWhenUsed="1"/>
-    <w:lsdException w:name="Body Text Indent 2" w:semiHidden="1" w:unhideWhenUsed="1"/>
-    <w:lsdException w:name="Body Text Indent 3" w:semiHidden="1" w:unhideWhenUsed="1"/>
-    <w:lsdException w:name="Block Text" w:semiHidden="1" w:unhideWhenUsed="1"/>
-    <w:lsdException w:name="Hyperlink" w:semiHidden="1" w:unhideWhenUsed="1"/>
-    <w:lsdException w:name="FollowedHyperlink" w:semiHidden="1" w:unhideWhenUsed="1"/>
-    <w:lsdException w:name="Strong" w:uiPriority="22" w:qFormat="1"/>
-    <w:lsdException w:name="Emphasis" w:uiPriority="20" w:qFormat="1"/>
-    <w:lsdException w:name="Document Map" w:semiHidden="1" w:unhideWhenUsed="1"/>
-    <w:lsdException w:name="Plain Text" w:semiHidden="1" w:unhideWhenUsed="1"/>
-    <w:lsdException w:name="E-mail Signature" w:semiHidden="1" w:unhideWhenUsed="1"/>
-    <w:lsdException w:name="HTML Top of Form" w:semiHidden="1" w:unhideWhenUsed="1"/>
-    <w:lsdException w:name="HTML Bottom of Form" w:semiHidden="1" w:unhideWhenUsed="1"/>
-    <w:lsdException w:name="Normal (Web)" w:semiHidden="1" w:unhideWhenUsed="1"/>
-    <w:lsdException w:name="HTML Acronym" w:semiHidden="1" w:unhideWhenUsed="1"/>
-    <w:lsdException w:name="HTML Address" w:semiHidden="1" w:unhideWhenUsed="1"/>
-    <w:lsdException w:name="HTML Cite" w:semiHidden="1" w:unhideWhenUsed="1"/>
-    <w:lsdException w:name="HTML Code" w:semiHidden="1" w:unhideWhenUsed="1"/>
-    <w:lsdException w:name="HTML Definition" w:semiHidden="1" w:unhideWhenUsed="1"/>
-    <w:lsdException w:name="HTML Keyboard" w:semiHidden="1" w:unhideWhenUsed="1"/>
-    <w:lsdException w:name="HTML Preformatted" w:semiHidden="1" w:unhideWhenUsed="1"/>
-    <w:lsdException w:name="HTML Sample" w:semiHidden="1" w:unhideWhenUsed="1"/>
-    <w:lsdException w:name="HTML Typewriter" w:semiHidden="1" w:unhideWhenUsed="1"/>
-    <w:lsdException w:name="HTML Variable" w:semiHidden="1" w:unhideWhenUsed="1"/>
-    <w:lsdException w:name="Normal Table" w:semiHidden="1" w:unhideWhenUsed="1"/>
-    <w:lsdException w:name="annotation subject" w:semiHidden="1" w:unhideWhenUsed="1"/>
-    <w:lsdException w:name="No List" w:semiHidden="1" w:unhideWhenUsed="1"/>
-    <w:lsdException w:name="Outline List 1" w:semiHidden="1" w:unhideWhenUsed="1"/>
-    <w:lsdException w:name="Outline List 2" w:semiHidden="1" w:unhideWhenUsed="1"/>
-    <w:lsdException w:name="Outline List 3" w:semiHidden="1" w:unhideWhenUsed="1"/>
-    <w:lsdException w:name="Table Simple 1" w:semiHidden="1" w:unhideWhenUsed="1"/>
-    <w:lsdException w:name="Table Simple 2" w:semiHidden="1" w:unhideWhenUsed="1"/>
-    <w:lsdException w:name="Table Simple 3" w:semiHidden="1" w:unhideWhenUsed="1"/>
-    <w:lsdException w:name="Table Classic 1" w:semiHidden="1" w:unhideWhenUsed="1"/>
-    <w:lsdException w:name="Table Classic 2" w:semiHidden="1" w:unhideWhenUsed="1"/>
-    <w:lsdException w:name="Table Classic 3" w:semiHidden="1" w:unhideWhenUsed="1"/>
-    <w:lsdException w:name="Table Classic 4" w:semiHidden="1" w:unhideWhenUsed="1"/>
-    <w:lsdException w:name="Table Colorful 1" w:semiHidden="1" w:unhideWhenUsed="1"/>
-    <w:lsdException w:name="Table Colorful 2" w:semiHidden="1" w:unhideWhenUsed="1"/>
-    <w:lsdException w:name="Table Colorful 3" w:semiHidden="1" w:unhideWhenUsed="1"/>
-    <w:lsdException w:name="Table Columns 1" w:semiHidden="1" w:unhideWhenUsed="1"/>
-    <w:lsdException w:name="Table Columns 2" w:semiHidden="1" w:unhideWhenUsed="1"/>
-    <w:lsdException w:name="Table Columns 3" w:semiHidden="1" w:unhideWhenUsed="1"/>
-    <w:lsdException w:name="Table Columns 4" w:semiHidden="1" w:unhideWhenUsed="1"/>
-    <w:lsdException w:name="Table Columns 5" w:semiHidden="1" w:unhideWhenUsed="1"/>
-    <w:lsdException w:name="Table Grid 1" w:semiHidden="1" w:unhideWhenUsed="1"/>
-    <w:lsdException w:name="Table Grid 2" w:semiHidden="1" w:unhideWhenUsed="1"/>
-    <w:lsdException w:name="Table Grid 3" w:semiHidden="1" w:unhideWhenUsed="1"/>
-    <w:lsdException w:name="Table Grid 4" w:semiHidden="1" w:unhideWhenUsed="1"/>
-    <w:lsdException w:name="Table Grid 5" w:semiHidden="1" w:unhideWhenUsed="1"/>
-    <w:lsdException w:name="Table Grid 6" w:semiHidden="1" w:unhideWhenUsed="1"/>
-    <w:lsdException w:name="Table Grid 7" w:semiHidden="1" w:unhideWhenUsed="1"/>
-    <w:lsdException w:name="Table Grid 8" w:semiHidden="1" w:unhideWhenUsed="1"/>
-    <w:lsdException w:name="Table List 1" w:semiHidden="1" w:unhideWhenUsed="1"/>
-    <w:lsdException w:name="Table List 2" w:semiHidden="1" w:unhideWhenUsed="1"/>
-    <w:lsdException w:name="Table List 3" w:semiHidden="1" w:unhideWhenUsed="1"/>
-    <w:lsdException w:name="Table List 4" w:semiHidden="1" w:unhideWhenUsed="1"/>
-    <w:lsdException w:name="Table List 5" w:semiHidden="1" w:unhideWhenUsed="1"/>
-    <w:lsdException w:name="Table List 6" w:semiHidden="1" w:unhideWhenUsed="1"/>
-    <w:lsdException w:name="Table List 7" w:semiHidden="1" w:unhideWhenUsed="1"/>
-    <w:lsdException w:name="Table List 8" w:semiHidden="1" w:unhideWhenUsed="1"/>
-    <w:lsdException w:name="Table 3D effects 1" w:semiHidden="1" w:unhideWhenUsed="1"/>
-    <w:lsdException w:name="Table 3D effects 2" w:semiHidden="1" w:unhideWhenUsed="1"/>
-    <w:lsdException w:name="Table 3D effects 3" w:semiHidden="1" w:unhideWhenUsed="1"/>
-    <w:lsdException w:name="Table Contemporary" w:semiHidden="1" w:unhideWhenUsed="1"/>
-    <w:lsdException w:name="Table Elegant" w:semiHidden="1" w:unhideWhenUsed="1"/>
-    <w:lsdException w:name="Table Professional" w:semiHidden="1" w:unhideWhenUsed="1"/>
-    <w:lsdException w:name="Table Subtle 1" w:semiHidden="1" w:unhideWhenUsed="1"/>
-    <w:lsdException w:name="Table Subtle 2" w:semiHidden="1" w:unhideWhenUsed="1"/>
-    <w:lsdException w:name="Table Web 1" w:semiHidden="1" w:unhideWhenUsed="1"/>
-    <w:lsdException w:name="Table Web 2" w:semiHidden="1" w:unhideWhenUsed="1"/>
-    <w:lsdException w:name="Table Web 3" w:semiHidden="1" w:unhideWhenUsed="1"/>
-    <w:lsdException w:name="Balloon Text" w:semiHidden="1" w:unhideWhenUsed="1"/>
-    <w:lsdException w:name="Table Grid" w:uiPriority="39"/>
-    <w:lsdException w:name="Table Theme" w:semiHidden="1" w:unhideWhenUsed="1"/>
-    <w:lsdException w:name="Placeholder Text" w:semiHidden="1"/>
-    <w:lsdException w:name="No Spacing" w:uiPriority="1" w:qFormat="1"/>
-    <w:lsdException w:name="Light Shading" w:uiPriority="60"/>
-    <w:lsdException w:name="Light List" w:uiPriority="61"/>
-    <w:lsdException w:name="Light Grid" w:uiPriority="62"/>
-    <w:lsdException w:name="Medium Shading 1" w:uiPriority="63"/>
-    <w:lsdException w:name="Medium Shading 2" w:uiPriority="64"/>
-    <w:lsdException w:name="Medium List 1" w:uiPriority="65"/>
-    <w:lsdException w:name="Medium List 2" w:uiPriority="66"/>
-    <w:lsdException w:name="Medium Grid 1" w:uiPriority="67"/>
-    <w:lsdException w:name="Medium Grid 2" w:uiPriority="68"/>
-    <w:lsdException w:name="Medium Grid 3" w:uiPriority="69"/>
-    <w:lsdException w:name="Dark List" w:uiPriority="70"/>
-    <w:lsdException w:name="Colorful Shading" w:uiPriority="71"/>
-    <w:lsdException w:name="Colorful List" w:uiPriority="72"/>
-    <w:lsdException w:name="Colorful Grid" w:uiPriority="73"/>
-    <w:lsdException w:name="Light Shading Accent 1" w:uiPriority="60"/>
-    <w:lsdException w:name="Light List Accent 1" w:uiPriority="61"/>
-    <w:lsdException w:name="Light Grid Accent 1" w:uiPriority="62"/>
-    <w:lsdException w:name="Medium Shading 1 Accent 1" w:uiPriority="63"/>
-    <w:lsdException w:name="Medium Shading 2 Accent 1" w:uiPriority="64"/>
-    <w:lsdException w:name="Medium List 1 Accent 1" w:uiPriority="65"/>
-    <w:lsdException w:name="Revision" w:semiHidden="1"/>
-    <w:lsdException w:name="List Paragraph" w:uiPriority="34" w:qFormat="1"/>
-    <w:lsdException w:name="Quote" w:uiPriority="29" w:qFormat="1"/>
-    <w:lsdException w:name="Intense Quote" w:uiPriority="30" w:qFormat="1"/>
-    <w:lsdException w:name="Medium List 2 Accent 1" w:uiPriority="66"/>
-    <w:lsdException w:name="Medium Grid 1 Accent 1" w:uiPriority="67"/>
-    <w:lsdException w:name="Medium Grid 2 Accent 1" w:uiPriority="68"/>
-    <w:lsdException w:name="Medium Grid 3 Accent 1" w:uiPriority="69"/>
-    <w:lsdException w:name="Dark List Accent 1" w:uiPriority="70"/>
-    <w:lsdException w:name="Colorful Shading Accent 1" w:uiPriority="71"/>
-    <w:lsdException w:name="Colorful List Accent 1" w:uiPriority="72"/>
-    <w:lsdException w:name="Colorful Grid Accent 1" w:uiPriority="73"/>
-    <w:lsdException w:name="Light Shading Accent 2" w:uiPriority="60"/>
-    <w:lsdException w:name="Light List Accent 2" w:uiPriority="61"/>
-    <w:lsdException w:name="Light Grid Accent 2" w:uiPriority="62"/>
-    <w:lsdException w:name="Medium Shading 1 Accent 2" w:uiPriority="63"/>
-    <w:lsdException w:name="Medium Shading 2 Accent 2" w:uiPriority="64"/>
-    <w:lsdException w:name="Medium List 1 Accent 2" w:uiPriority="65"/>
-    <w:lsdException w:name="Medium List 2 Accent 2" w:uiPriority="66"/>
-    <w:lsdException w:name="Medium Grid 1 Accent 2" w:uiPriority="67"/>
-    <w:lsdException w:name="Medium Grid 2 Accent 2" w:uiPriority="68"/>
-    <w:lsdException w:name="Medium Grid 3 Accent 2" w:uiPriority="69"/>
-    <w:lsdException w:name="Dark List Accent 2" w:uiPriority="70"/>
-    <w:lsdException w:name="Colorful Shading Accent 2" w:uiPriority="71"/>
-    <w:lsdException w:name="Colorful List Accent 2" w:uiPriority="72"/>
-    <w:lsdException w:name="Colorful Grid Accent 2" w:uiPriority="73"/>
-    <w:lsdException w:name="Light Shading Accent 3" w:uiPriority="60"/>
-    <w:lsdException w:name="Light List Accent 3" w:uiPriority="61"/>
-    <w:lsdException w:name="Light Grid Accent 3" w:uiPriority="62"/>
-    <w:lsdException w:name="Medium Shading 1 Accent 3" w:uiPriority="63"/>
-    <w:lsdException w:name="Medium Shading 2 Accent 3" w:uiPriority="64"/>
-    <w:lsdException w:name="Medium List 1 Accent 3" w:uiPriority="65"/>
-    <w:lsdException w:name="Medium List 2 Accent 3" w:uiPriority="66"/>
-    <w:lsdException w:name="Medium Grid 1 Accent 3" w:uiPriority="67"/>
-    <w:lsdException w:name="Medium Grid 2 Accent 3" w:uiPriority="68"/>
-    <w:lsdException w:name="Medium Grid 3 Accent 3" w:uiPriority="69"/>
-    <w:lsdException w:name="Dark List Accent 3" w:uiPriority="70"/>
-    <w:lsdException w:name="Colorful Shading Accent 3" w:uiPriority="71"/>
-    <w:lsdException w:name="Colorful List Accent 3" w:uiPriority="72"/>
-    <w:lsdException w:name="Colorful Grid Accent 3" w:uiPriority="73"/>
-    <w:lsdException w:name="Light Shading Accent 4" w:uiPriority="60"/>
-    <w:lsdException w:name="Light List Accent 4" w:uiPriority="61"/>
-    <w:lsdException w:name="Light Grid Accent 4" w:uiPriority="62"/>
-    <w:lsdException w:name="Medium Shading 1 Accent 4" w:uiPriority="63"/>
-    <w:lsdException w:name="Medium Shading 2 Accent 4" w:uiPriority="64"/>
-    <w:lsdException w:name="Medium List 1 Accent 4" w:uiPriority="65"/>
-    <w:lsdException w:name="Medium List 2 Accent 4" w:uiPriority="66"/>
-    <w:lsdException w:name="Medium Grid 1 Accent 4" w:uiPriority="67"/>
-    <w:lsdException w:name="Medium Grid 2 Accent 4" w:uiPriority="68"/>
-    <w:lsdException w:name="Medium Grid 3 Accent 4" w:uiPriority="69"/>
-    <w:lsdException w:name="Dark List Accent 4" w:uiPriority="70"/>
-    <w:lsdException w:name="Colorful Shading Accent 4" w:uiPriority="71"/>
-    <w:lsdException w:name="Colorful List Accent 4" w:uiPriority="72"/>
-    <w:lsdException w:name="Colorful Grid Accent 4" w:uiPriority="73"/>
-    <w:lsdException w:name="Light Shading Accent 5" w:uiPriority="60"/>
-    <w:lsdException w:name="Light List Accent 5" w:uiPriority="61"/>
-    <w:lsdException w:name="Light Grid Accent 5" w:uiPriority="62"/>
-    <w:lsdException w:name="Medium Shading 1 Accent 5" w:uiPriority="63"/>
-    <w:lsdException w:name="Medium Shading 2 Accent 5" w:uiPriority="64"/>
-    <w:lsdException w:name="Medium List 1 Accent 5" w:uiPriority="65"/>
-    <w:lsdException w:name="Medium List 2 Accent 5" w:uiPriority="66"/>
-    <w:lsdException w:name="Medium Grid 1 Accent 5" w:uiPriority="67"/>
-    <w:lsdException w:name="Medium Grid 2 Accent 5" w:uiPriority="68"/>
-    <w:lsdException w:name="Medium Grid 3 Accent 5" w:uiPriority="69"/>
-    <w:lsdException w:name="Dark List Accent 5" w:uiPriority="70"/>
-    <w:lsdException w:name="Colorful Shading Accent 5" w:uiPriority="71"/>
-    <w:lsdException w:name="Colorful List Accent 5" w:uiPriority="72"/>
-    <w:lsdException w:name="Colorful Grid Accent 5" w:uiPriority="73"/>
-    <w:lsdException w:name="Light Shading Accent 6" w:uiPriority="60"/>
-    <w:lsdException w:name="Light List Accent 6" w:uiPriority="61"/>
-    <w:lsdException w:name="Light Grid Accent 6" w:uiPriority="62"/>
-    <w:lsdException w:name="Medium Shading 1 Accent 6" w:uiPriority="63"/>
-    <w:lsdException w:name="Medium Shading 2 Accent 6" w:uiPriority="64"/>
-    <w:lsdException w:name="Medium List 1 Accent 6" w:uiPriority="65"/>
-    <w:lsdException w:name="Medium List 2 Accent 6" w:uiPriority="66"/>
-    <w:lsdException w:name="Medium Grid 1 Accent 6" w:uiPriority="67"/>
-    <w:lsdException w:name="Medium Grid 2 Accent 6" w:uiPriority="68"/>
-    <w:lsdException w:name="Medium Grid 3 Accent 6" w:uiPriority="69"/>
-    <w:lsdException w:name="Dark List Accent 6" w:uiPriority="70"/>
-    <w:lsdException w:name="Colorful Shading Accent 6" w:uiPriority="71"/>
-    <w:lsdException w:name="Colorful List Accent 6" w:uiPriority="72"/>
-    <w:lsdException w:name="Colorful Grid Accent 6" w:uiPriority="73"/>
-    <w:lsdException w:name="Subtle Emphasis" w:uiPriority="19" w:qFormat="1"/>
-    <w:lsdException w:name="Intense Emphasis" w:uiPriority="21" w:qFormat="1"/>
-    <w:lsdException w:name="Subtle Reference" w:uiPriority="31" w:qFormat="1"/>
-    <w:lsdException w:name="Intense Reference" w:uiPriority="32" w:qFormat="1"/>
-    <w:lsdException w:name="Book Title" w:uiPriority="33" w:qFormat="1"/>
-    <w:lsdException w:name="Bibliography" w:semiHidden="1" w:uiPriority="37" w:unhideWhenUsed="1"/>
-    <w:lsdException w:name="TOC Heading" w:semiHidden="1" w:uiPriority="39" w:unhideWhenUsed="1" w:qFormat="1"/>
-    <w:lsdException w:name="Plain Table 1" w:uiPriority="41"/>
-    <w:lsdException w:name="Plain Table 2" w:uiPriority="42"/>
-    <w:lsdException w:name="Plain Table 3" w:uiPriority="43"/>
-    <w:lsdException w:name="Plain Table 4" w:uiPriority="44"/>
-    <w:lsdException w:name="Plain Table 5" w:uiPriority="45"/>
-    <w:lsdException w:name="Grid Table Light" w:uiPriority="40"/>
-    <w:lsdException w:name="Grid Table 1 Light" w:uiPriority="46"/>
-    <w:lsdException w:name="Grid Table 2" w:uiPriority="47"/>
-    <w:lsdException w:name="Grid Table 3" w:uiPriority="48"/>
-    <w:lsdException w:name="Grid Table 4" w:uiPriority="49"/>
-    <w:lsdException w:name="Grid Table 5 Dark" w:uiPriority="50"/>
-    <w:lsdException w:name="Grid Table 6 Colorful" w:uiPriority="51"/>
-    <w:lsdException w:name="Grid Table 7 Colorful" w:uiPriority="52"/>
-    <w:lsdException w:name="Grid Table 1 Light Accent 1" w:uiPriority="46"/>
-    <w:lsdException w:name="Grid Table 2 Accent 1" w:uiPriority="47"/>
-    <w:lsdException w:name="Grid Table 3 Accent 1" w:uiPriority="48"/>
-    <w:lsdException w:name="Grid Table 4 Accent 1" w:uiPriority="49"/>
-    <w:lsdException w:name="Grid Table 5 Dark Accent 1" w:uiPriority="50"/>
-    <w:lsdException w:name="Grid Table 6 Colorful Accent 1" w:uiPriority="51"/>
-    <w:lsdException w:name="Grid Table 7 Colorful Accent 1" w:uiPriority="52"/>
-    <w:lsdException w:name="Grid Table 1 Light Accent 2" w:uiPriority="46"/>
-    <w:lsdException w:name="Grid Table 2 Accent 2" w:uiPriority="47"/>
-    <w:lsdException w:name="Grid Table 3 Accent 2" w:uiPriority="48"/>
-    <w:lsdException w:name="Grid Table 4 Accent 2" w:uiPriority="49"/>
-    <w:lsdException w:name="Grid Table 5 Dark Accent 2" w:uiPriority="50"/>
-    <w:lsdException w:name="Grid Table 6 Colorful Accent 2" w:uiPriority="51"/>
-    <w:lsdException w:name="Grid Table 7 Colorful Accent 2" w:uiPriority="52"/>
-    <w:lsdException w:name="Grid Table 1 Light Accent 3" w:uiPriority="46"/>
-    <w:lsdException w:name="Grid Table 2 Accent 3" w:uiPriority="47"/>
-    <w:lsdException w:name="Grid Table 3 Accent 3" w:uiPriority="48"/>
-    <w:lsdException w:name="Grid Table 4 Accent 3" w:uiPriority="49"/>
-    <w:lsdException w:name="Grid Table 5 Dark Accent 3" w:uiPriority="50"/>
-    <w:lsdException w:name="Grid Table 6 Colorful Accent 3" w:uiPriority="51"/>
-    <w:lsdException w:name="Grid Table 7 Colorful Accent 3" w:uiPriority="52"/>
-    <w:lsdException w:name="Grid Table 1 Light Accent 4" w:uiPriority="46"/>
-    <w:lsdException w:name="Grid Table 2 Accent 4" w:uiPriority="47"/>
-    <w:lsdException w:name="Grid Table 3 Accent 4" w:uiPriority="48"/>
-    <w:lsdException w:name="Grid Table 4 Accent 4" w:uiPriority="49"/>
-    <w:lsdException w:name="Grid Table 5 Dark Accent 4" w:uiPriority="50"/>
-    <w:lsdException w:name="Grid Table 6 Colorful Accent 4" w:uiPriority="51"/>
-    <w:lsdException w:name="Grid Table 7 Colorful Accent 4" w:uiPriority="52"/>
-    <w:lsdException w:name="Grid Table 1 Light Accent 5" w:uiPriority="46"/>
-    <w:lsdException w:name="Grid Table 2 Accent 5" w:uiPriority="47"/>
-    <w:lsdException w:name="Grid Table 3 Accent 5" w:uiPriority="48"/>
-    <w:lsdException w:name="Grid Table 4 Accent 5" w:uiPriority="49"/>
-    <w:lsdException w:name="Grid Table 5 Dark Accent 5" w:uiPriority="50"/>
-    <w:lsdException w:name="Grid Table 6 Colorful Accent 5" w:uiPriority="51"/>
-    <w:lsdException w:name="Grid Table 7 Colorful Accent 5" w:uiPriority="52"/>
-    <w:lsdException w:name="Grid Table 1 Light Accent 6" w:uiPriority="46"/>
-    <w:lsdException w:name="Grid Table 2 Accent 6" w:uiPriority="47"/>
-    <w:lsdException w:name="Grid Table 3 Accent 6" w:uiPriority="48"/>
-    <w:lsdException w:name="Grid Table 4 Accent 6" w:uiPriority="49"/>
-    <w:lsdException w:name="Grid Table 5 Dark Accent 6" w:uiPriority="50"/>
-    <w:lsdException w:name="Grid Table 6 Colorful Accent 6" w:uiPriority="51"/>
-    <w:lsdException w:name="Grid Table 7 Colorful Accent 6" w:uiPriority="52"/>
-    <w:lsdException w:name="List Table 1 Light" w:uiPriority="46"/>
-    <w:lsdException w:name="List Table 2" w:uiPriority="47"/>
-    <w:lsdException w:name="List Table 3" w:uiPriority="48"/>
-    <w:lsdException w:name="List Table 4" w:uiPriority="49"/>
-    <w:lsdException w:name="List Table 5 Dark" w:uiPriority="50"/>
-    <w:lsdException w:name="List Table 6 Colorful" w:uiPriority="51"/>
-    <w:lsdException w:name="List Table 7 Colorful" w:uiPriority="52"/>
-    <w:lsdException w:name="List Table 1 Light Accent 1" w:uiPriority="46"/>
-    <w:lsdException w:name="List Table 2 Accent 1" w:uiPriority="47"/>
-    <w:lsdException w:name="List Table 3 Accent 1" w:uiPriority="48"/>
-    <w:lsdException w:name="List Table 4 Accent 1" w:uiPriority="49"/>
-    <w:lsdException w:name="List Table 5 Dark Accent 1" w:uiPriority="50"/>
-    <w:lsdException w:name="List Table 6 Colorful Accent 1" w:uiPriority="51"/>
-    <w:lsdException w:name="List Table 7 Colorful Accent 1" w:uiPriority="52"/>
-    <w:lsdException w:name="List Table 1 Light Accent 2" w:uiPriority="46"/>
-    <w:lsdException w:name="List Table 2 Accent 2" w:uiPriority="47"/>
-    <w:lsdException w:name="List Table 3 Accent 2" w:uiPriority="48"/>
-    <w:lsdException w:name="List Table 4 Accent 2" w:uiPriority="49"/>
-    <w:lsdException w:name="List Table 5 Dark Accent 2" w:uiPriority="50"/>
-    <w:lsdException w:name="List Table 6 Colorful Accent 2" w:uiPriority="51"/>
-    <w:lsdException w:name="List Table 7 Colorful Accent 2" w:uiPriority="52"/>
-    <w:lsdException w:name="List Table 1 Light Accent 3" w:uiPriority="46"/>
-    <w:lsdException w:name="List Table 2 Accent 3" w:uiPriority="47"/>
-    <w:lsdException w:name="List Table 3 Accent 3" w:uiPriority="48"/>
-    <w:lsdException w:name="List Table 4 Accent 3" w:uiPriority="49"/>
-    <w:lsdException w:name="List Table 5 Dark Accent 3" w:uiPriority="50"/>
-    <w:lsdException w:name="List Table 6 Colorful Accent 3" w:uiPriority="51"/>
-    <w:lsdException w:name="List Table 7 Colorful Accent 3" w:uiPriority="52"/>
-    <w:lsdException w:name="List Table 1 Light Accent 4" w:uiPriority="46"/>
-    <w:lsdException w:name="List Table 2 Accent 4" w:uiPriority="47"/>
-    <w:lsdException w:name="List Table 3 Accent 4" w:uiPriority="48"/>
-    <w:lsdException w:name="List Table 4 Accent 4" w:uiPriority="49"/>
-    <w:lsdException w:name="List Table 5 Dark Accent 4" w:uiPriority="50"/>
-    <w:lsdException w:name="List Table 6 Colorful Accent 4" w:uiPriority="51"/>
-    <w:lsdException w:name="List Table 7 Colorful Accent 4" w:uiPriority="52"/>
-    <w:lsdException w:name="List Table 1 Light Accent 5" w:uiPriority="46"/>
-    <w:lsdException w:name="List Table 2 Accent 5" w:uiPriority="47"/>
-    <w:lsdException w:name="List Table 3 Accent 5" w:uiPriority="48"/>
-    <w:lsdException w:name="List Table 4 Accent 5" w:uiPriority="49"/>
-    <w:lsdException w:name="List Table 5 Dark Accent 5" w:uiPriority="50"/>
-    <w:lsdException w:name="List Table 6 Colorful Accent 5" w:uiPriority="51"/>
-    <w:lsdException w:name="List Table 7 Colorful Accent 5" w:uiPriority="52"/>
-    <w:lsdException w:name="List Table 1 Light Accent 6" w:uiPriority="46"/>
-    <w:lsdException w:name="List Table 2 Accent 6" w:uiPriority="47"/>
-    <w:lsdException w:name="List Table 3 Accent 6" w:uiPriority="48"/>
-    <w:lsdException w:name="List Table 4 Accent 6" w:uiPriority="49"/>
-    <w:lsdException w:name="List Table 5 Dark Accent 6" w:uiPriority="50"/>
-    <w:lsdException w:name="List Table 6 Colorful Accent 6" w:uiPriority="51"/>
-    <w:lsdException w:name="List Table 7 Colorful Accent 6" w:uiPriority="52"/>
-  </w:latentStyles>
-  <w:style w:type="paragraph" w:default="1" w:styleId="Normal">
-    <w:name w:val="Normal"/>
+  <w:style w:type="paragraph" w:customStyle="1" w:styleId="ColorfulList-Accent11">
+    <w:name w:val="Colorful List - Accent 11"/>
+    <w:basedOn w:val="Normal"/>
+    <w:uiPriority w:val="99"/>
     <w:qFormat/>
-  </w:style>
-  <w:style w:type="character" w:default="1" w:styleId="DefaultParagraphFont">
-    <w:name w:val="Default Paragraph Font"/>
-    <w:uiPriority w:val="1"/>
-    <w:semiHidden/>
-    <w:unhideWhenUsed/>
-  </w:style>
-  <w:style w:type="table" w:default="1" w:styleId="TableNormal">
-    <w:name w:val="Normal Table"/>
-    <w:uiPriority w:val="99"/>
-    <w:semiHidden/>
-    <w:unhideWhenUsed/>
-    <w:tblPr>
-      <w:tblInd w:w="0" w:type="dxa"/>
-      <w:tblCellMar>
-        <w:top w:w="0" w:type="dxa"/>
-        <w:left w:w="108" w:type="dxa"/>
-        <w:bottom w:w="0" w:type="dxa"/>
-        <w:right w:w="108" w:type="dxa"/>
-      </w:tblCellMar>
-    </w:tblPr>
-  </w:style>
-  <w:style w:type="numbering" w:default="1" w:styleId="NoList">
-    <w:name w:val="No List"/>
-    <w:uiPriority w:val="99"/>
-    <w:semiHidden/>
-    <w:unhideWhenUsed/>
-  </w:style>
-  <w:style w:type="character" w:styleId="PlaceholderText">
-    <w:name w:val="Placeholder Text"/>
-    <w:basedOn w:val="DefaultParagraphFont"/>
-    <w:uiPriority w:val="99"/>
-    <w:semiHidden/>
-    <w:rsid w:val="00315637"/>
+    <w:rsid w:val="009501BF"/>
+    <w:pPr>
+      <w:spacing w:line="276" w:lineRule="auto"/>
+      <w:ind w:left="720" w:firstLine="0"/>
+      <w:contextualSpacing/>
+    </w:pPr>
     <w:rPr>
-      <w:color w:val="808080"/>
+      <w:rFonts w:ascii="Calibri" w:eastAsia="SimSun" w:hAnsi="Calibri" w:cs="Tms Rmn"/>
+      <w:sz w:val="22"/>
+      <w:szCs w:val="22"/>
     </w:rPr>
   </w:style>
 </w:styles>
-</file>
-
-<file path=word/glossary/webSettings.xml><?xml version="1.0" encoding="utf-8"?>
-<w:webSettings xmlns:mc="http://schemas.openxmlformats.org/markup-compatibility/2006" xmlns:r="http://schemas.openxmlformats.org/officeDocument/2006/relationships" xmlns:w="http://schemas.openxmlformats.org/wordprocessingml/2006/main" xmlns:w14="http://schemas.microsoft.com/office/word/2010/wordml" xmlns:w15="http://schemas.microsoft.com/office/word/2012/wordml" mc:Ignorable="w14 w15">
-  <w:optimizeForBrowser/>
-  <w:allowPNG/>
-</w:webSettings>
 </file>
 
 <file path=word/theme/theme1.xml><?xml version="1.0" encoding="utf-8"?>
@@ -6295,7 +8724,7 @@
 </file>
 
 <file path=customXml/itemProps1.xml><?xml version="1.0" encoding="utf-8"?>
-<ds:datastoreItem xmlns:ds="http://schemas.openxmlformats.org/officeDocument/2006/customXml" ds:itemID="{F40CABFB-7E8F-4ED0-9F5F-1E1185FE6481}">
+<ds:datastoreItem xmlns:ds="http://schemas.openxmlformats.org/officeDocument/2006/customXml" ds:itemID="{0492663D-A090-4FA1-91D4-D963486223DA}">
   <ds:schemaRefs>
     <ds:schemaRef ds:uri="http://schemas.openxmlformats.org/officeDocument/2006/bibliography"/>
   </ds:schemaRefs>

</xml_diff>

<commit_message>
Changes to QA Files
</commit_message>
<xml_diff>
--- a/Documents/QA/Provisional_QA_Manual.docx
+++ b/Documents/QA/Provisional_QA_Manual.docx
@@ -11,6 +11,40 @@
         </w:rPr>
       </w:pPr>
       <w:bookmarkStart w:id="0" w:name="_Toc378705877"/>
+    </w:p>
+    <w:p>
+      <w:pPr>
+        <w:pStyle w:val="Heading1"/>
+        <w:jc w:val="center"/>
+        <w:rPr>
+          <w:lang w:val="en-US"/>
+        </w:rPr>
+      </w:pPr>
+    </w:p>
+    <w:p>
+      <w:pPr>
+        <w:pStyle w:val="Heading1"/>
+        <w:jc w:val="center"/>
+        <w:rPr>
+          <w:lang w:val="en-US"/>
+        </w:rPr>
+      </w:pPr>
+    </w:p>
+    <w:p>
+      <w:pPr>
+        <w:rPr>
+          <w:lang w:val="en-US"/>
+        </w:rPr>
+      </w:pPr>
+    </w:p>
+    <w:p>
+      <w:pPr>
+        <w:pStyle w:val="Heading1"/>
+        <w:jc w:val="center"/>
+        <w:rPr>
+          <w:lang w:val="en-US"/>
+        </w:rPr>
+      </w:pPr>
       <w:r>
         <w:rPr>
           <w:lang w:val="en-US"/>
@@ -35,160 +69,6 @@
         <w:t>SWEng – Group 2</w:t>
       </w:r>
       <w:bookmarkEnd w:id="1"/>
-    </w:p>
-    <w:p>
-      <w:pPr>
-        <w:rPr>
-          <w:lang w:val="en-US"/>
-        </w:rPr>
-      </w:pPr>
-    </w:p>
-    <w:p>
-      <w:pPr>
-        <w:rPr>
-          <w:lang w:val="en-US"/>
-        </w:rPr>
-      </w:pPr>
-    </w:p>
-    <w:p>
-      <w:pPr>
-        <w:rPr>
-          <w:lang w:val="en-US"/>
-        </w:rPr>
-      </w:pPr>
-    </w:p>
-    <w:p>
-      <w:pPr>
-        <w:rPr>
-          <w:lang w:val="en-US"/>
-        </w:rPr>
-      </w:pPr>
-    </w:p>
-    <w:p>
-      <w:pPr>
-        <w:rPr>
-          <w:lang w:val="en-US"/>
-        </w:rPr>
-      </w:pPr>
-    </w:p>
-    <w:p>
-      <w:pPr>
-        <w:rPr>
-          <w:lang w:val="en-US"/>
-        </w:rPr>
-      </w:pPr>
-    </w:p>
-    <w:p>
-      <w:pPr>
-        <w:rPr>
-          <w:lang w:val="en-US"/>
-        </w:rPr>
-      </w:pPr>
-    </w:p>
-    <w:p>
-      <w:pPr>
-        <w:rPr>
-          <w:lang w:val="en-US"/>
-        </w:rPr>
-      </w:pPr>
-    </w:p>
-    <w:p>
-      <w:pPr>
-        <w:rPr>
-          <w:lang w:val="en-US"/>
-        </w:rPr>
-      </w:pPr>
-    </w:p>
-    <w:p>
-      <w:pPr>
-        <w:rPr>
-          <w:lang w:val="en-US"/>
-        </w:rPr>
-      </w:pPr>
-    </w:p>
-    <w:p>
-      <w:pPr>
-        <w:rPr>
-          <w:lang w:val="en-US"/>
-        </w:rPr>
-      </w:pPr>
-    </w:p>
-    <w:p>
-      <w:pPr>
-        <w:rPr>
-          <w:lang w:val="en-US"/>
-        </w:rPr>
-      </w:pPr>
-    </w:p>
-    <w:p>
-      <w:pPr>
-        <w:rPr>
-          <w:lang w:val="en-US"/>
-        </w:rPr>
-      </w:pPr>
-    </w:p>
-    <w:p>
-      <w:pPr>
-        <w:rPr>
-          <w:lang w:val="en-US"/>
-        </w:rPr>
-      </w:pPr>
-    </w:p>
-    <w:p>
-      <w:pPr>
-        <w:rPr>
-          <w:lang w:val="en-US"/>
-        </w:rPr>
-      </w:pPr>
-    </w:p>
-    <w:p>
-      <w:pPr>
-        <w:rPr>
-          <w:lang w:val="en-US"/>
-        </w:rPr>
-      </w:pPr>
-    </w:p>
-    <w:p>
-      <w:pPr>
-        <w:rPr>
-          <w:lang w:val="en-US"/>
-        </w:rPr>
-      </w:pPr>
-    </w:p>
-    <w:p>
-      <w:pPr>
-        <w:rPr>
-          <w:lang w:val="en-US"/>
-        </w:rPr>
-      </w:pPr>
-    </w:p>
-    <w:p>
-      <w:pPr>
-        <w:rPr>
-          <w:lang w:val="en-US"/>
-        </w:rPr>
-      </w:pPr>
-    </w:p>
-    <w:p>
-      <w:pPr>
-        <w:rPr>
-          <w:lang w:val="en-US"/>
-        </w:rPr>
-      </w:pPr>
-    </w:p>
-    <w:p>
-      <w:pPr>
-        <w:rPr>
-          <w:lang w:val="en-US"/>
-        </w:rPr>
-      </w:pPr>
-    </w:p>
-    <w:p>
-      <w:pPr>
-        <w:rPr>
-          <w:lang w:val="en-US"/>
-        </w:rPr>
-      </w:pPr>
     </w:p>
     <w:p>
       <w:pPr>
@@ -505,8 +385,6 @@
               </w:rPr>
               <w:t>.</w:t>
             </w:r>
-            <w:bookmarkStart w:id="3" w:name="_GoBack"/>
-            <w:bookmarkEnd w:id="3"/>
           </w:p>
         </w:tc>
       </w:tr>
@@ -987,11 +865,11 @@
           <w:lang w:val="en-US"/>
         </w:rPr>
       </w:pPr>
-      <w:bookmarkStart w:id="4" w:name="_Toc378705880"/>
+      <w:bookmarkStart w:id="3" w:name="_Toc378705880"/>
       <w:r>
         <w:t>Contents</w:t>
       </w:r>
-      <w:bookmarkEnd w:id="4"/>
+      <w:bookmarkEnd w:id="3"/>
     </w:p>
     <w:sdt>
       <w:sdtPr>
@@ -1473,7 +1351,7 @@
           <w:szCs w:val="28"/>
         </w:rPr>
       </w:pPr>
-      <w:bookmarkStart w:id="5" w:name="_Toc378705881"/>
+      <w:bookmarkStart w:id="4" w:name="_Toc378705881"/>
       <w:r>
         <w:br w:type="page"/>
       </w:r>
@@ -1489,7 +1367,7 @@
         <w:tab/>
         <w:t>Introduction</w:t>
       </w:r>
-      <w:bookmarkEnd w:id="5"/>
+      <w:bookmarkEnd w:id="4"/>
     </w:p>
     <w:p>
       <w:pPr>
@@ -1499,11 +1377,11 @@
           <w:numId w:val="13"/>
         </w:numPr>
       </w:pPr>
-      <w:bookmarkStart w:id="6" w:name="_Toc378705882"/>
+      <w:bookmarkStart w:id="5" w:name="_Toc378705882"/>
       <w:r>
         <w:t>Company Profile</w:t>
       </w:r>
-      <w:bookmarkEnd w:id="6"/>
+      <w:bookmarkEnd w:id="5"/>
     </w:p>
     <w:p>
       <w:r>
@@ -1523,11 +1401,11 @@
           <w:numId w:val="13"/>
         </w:numPr>
       </w:pPr>
-      <w:bookmarkStart w:id="7" w:name="_Toc378705883"/>
+      <w:bookmarkStart w:id="6" w:name="_Toc378705883"/>
       <w:r>
         <w:t>Vision</w:t>
       </w:r>
-      <w:bookmarkEnd w:id="7"/>
+      <w:bookmarkEnd w:id="6"/>
     </w:p>
     <w:p>
       <w:pPr>
@@ -1589,7 +1467,7 @@
       <w:pPr>
         <w:pStyle w:val="Heading2"/>
       </w:pPr>
-      <w:bookmarkStart w:id="8" w:name="_Toc378705884"/>
+      <w:bookmarkStart w:id="7" w:name="_Toc378705884"/>
       <w:r>
         <w:t>2</w:t>
       </w:r>
@@ -1597,13 +1475,13 @@
         <w:tab/>
         <w:t>Roles and Responsibilities</w:t>
       </w:r>
-      <w:bookmarkEnd w:id="8"/>
+      <w:bookmarkEnd w:id="7"/>
     </w:p>
     <w:p>
       <w:pPr>
         <w:pStyle w:val="Heading3"/>
       </w:pPr>
-      <w:bookmarkStart w:id="9" w:name="_Toc378705885"/>
+      <w:bookmarkStart w:id="8" w:name="_Toc378705885"/>
       <w:r>
         <w:t>2.1</w:t>
       </w:r>
@@ -1611,7 +1489,7 @@
         <w:tab/>
         <w:t>Organisational Structure</w:t>
       </w:r>
-      <w:bookmarkEnd w:id="9"/>
+      <w:bookmarkEnd w:id="8"/>
     </w:p>
     <w:p>
       <w:r>
@@ -2708,7 +2586,12 @@
       </w:r>
       <w:r>
         <w:tab/>
-        <w:t>Finance Manager</w:t>
+      </w:r>
+      <w:r>
+        <w:t xml:space="preserve">Business </w:t>
+      </w:r>
+      <w:r>
+        <w:t>Manager</w:t>
       </w:r>
     </w:p>
     <w:p>
@@ -2755,6 +2638,8 @@
       <w:r>
         <w:br w:type="page"/>
       </w:r>
+      <w:bookmarkStart w:id="9" w:name="_GoBack"/>
+      <w:bookmarkEnd w:id="9"/>
     </w:p>
     <w:p>
       <w:pPr>
@@ -2767,7 +2652,7 @@
         <w:tab/>
       </w:r>
       <w:r>
-        <w:t>Deputy Finance Manager</w:t>
+        <w:t>Finance Manager</w:t>
       </w:r>
     </w:p>
     <w:p>
@@ -5251,7 +5136,7 @@
           <w:rPr>
             <w:noProof/>
           </w:rPr>
-          <w:t>16</w:t>
+          <w:t>12</w:t>
         </w:r>
         <w:r>
           <w:rPr>
@@ -8724,7 +8609,7 @@
 </file>
 
 <file path=customXml/itemProps1.xml><?xml version="1.0" encoding="utf-8"?>
-<ds:datastoreItem xmlns:ds="http://schemas.openxmlformats.org/officeDocument/2006/customXml" ds:itemID="{0492663D-A090-4FA1-91D4-D963486223DA}">
+<ds:datastoreItem xmlns:ds="http://schemas.openxmlformats.org/officeDocument/2006/customXml" ds:itemID="{32D551E8-4BD6-4751-9AE7-AEA3CAA4FAAC}">
   <ds:schemaRefs>
     <ds:schemaRef ds:uri="http://schemas.openxmlformats.org/officeDocument/2006/bibliography"/>
   </ds:schemaRefs>

</xml_diff>

<commit_message>
Changes After Todays Meeting
</commit_message>
<xml_diff>
--- a/Documents/QA/Provisional_QA_Manual.docx
+++ b/Documents/QA/Provisional_QA_Manual.docx
@@ -6111,7 +6111,18 @@
     </w:p>
     <w:p>
       <w:r>
-        <w:t>The role of the deputy project manager differs from the role of project manager in that the deputy is only concerned with internal company matters, whereas the project manager is directly responsible for the company as a whole, and any interaction between the company and ‘the outside world’. Reporting directly to the project manager, the deputy is the first port of call for all sub-division managers, with the exception of the documents manager. The role is mainly supervisory, in that all sub-division activities must be overseen by the deputy, and task progression must be tracked throughout the project. The deputy project manager should know exactly what is happening in all departments of the company at all times (although this may be a top-level understanding of which tasks are in progress). In order to fulfil this role, the deputy project manager should perform the following tasks:</w:t>
+        <w:t xml:space="preserve">The role of the deputy project manager differs from the role of project manager in that the deputy is only concerned with internal company matters, whereas the project manager is directly responsible for the company as a whole, and any interaction between the company and ‘the outside world’. Reporting directly to the project manager, the deputy is the first port of call for all sub-division managers, with the exception of the documents manager. The role is mainly supervisory, in that all sub-division activities must be overseen by the </w:t>
+      </w:r>
+      <w:r>
+        <w:t>deputy, and task progression mu</w:t>
+      </w:r>
+      <w:r>
+        <w:t>s</w:t>
+      </w:r>
+      <w:bookmarkStart w:id="23" w:name="_GoBack"/>
+      <w:bookmarkEnd w:id="23"/>
+      <w:r>
+        <w:t>t be tracked throughout the project. The deputy project manager should know exactly what is happening in all departments of the company at all times (although this may be a top-level understanding of which tasks are in progress). In order to fulfil this role, the deputy project manager should perform the following tasks:</w:t>
       </w:r>
     </w:p>
     <w:p>
@@ -6214,7 +6225,7 @@
       <w:pPr>
         <w:pStyle w:val="Heading3"/>
       </w:pPr>
-      <w:bookmarkStart w:id="23" w:name="_Toc378854941"/>
+      <w:bookmarkStart w:id="24" w:name="_Toc378854941"/>
       <w:r>
         <w:t>2.3.2</w:t>
       </w:r>
@@ -6222,7 +6233,7 @@
         <w:tab/>
         <w:t>Risk Management</w:t>
       </w:r>
-      <w:bookmarkEnd w:id="23"/>
+      <w:bookmarkEnd w:id="24"/>
     </w:p>
     <w:tbl>
       <w:tblPr>
@@ -6387,12 +6398,7 @@
               <w:ind w:firstLine="0"/>
             </w:pPr>
             <w:r>
-              <w:t>Internal completion date / customer- prescribed submissio</w:t>
-            </w:r>
-            <w:bookmarkStart w:id="24" w:name="_GoBack"/>
-            <w:bookmarkEnd w:id="24"/>
-            <w:r>
-              <w:t>n date</w:t>
+              <w:t>Internal completion date / customer- prescribed submission date</w:t>
             </w:r>
           </w:p>
         </w:tc>
@@ -11123,7 +11129,7 @@
           <w:rPr>
             <w:noProof/>
           </w:rPr>
-          <w:t>7</w:t>
+          <w:t>18</w:t>
         </w:r>
         <w:r>
           <w:rPr>
@@ -15405,7 +15411,7 @@
 </file>
 
 <file path=customXml/itemProps1.xml><?xml version="1.0" encoding="utf-8"?>
-<ds:datastoreItem xmlns:ds="http://schemas.openxmlformats.org/officeDocument/2006/customXml" ds:itemID="{21B5EE58-35DB-426A-A9BD-F22E8DCC7C26}">
+<ds:datastoreItem xmlns:ds="http://schemas.openxmlformats.org/officeDocument/2006/customXml" ds:itemID="{2F00C926-7997-4106-B2C8-915C4E8B7236}">
   <ds:schemaRefs>
     <ds:schemaRef ds:uri="http://schemas.openxmlformats.org/officeDocument/2006/bibliography"/>
   </ds:schemaRefs>

</xml_diff>

<commit_message>
Final QA & Tidy Up of Folder
</commit_message>
<xml_diff>
--- a/Documents/QA/Provisional_QA_Manual.docx
+++ b/Documents/QA/Provisional_QA_Manual.docx
@@ -34,6 +34,8 @@
           <w:lang w:val="en-US"/>
         </w:rPr>
       </w:pPr>
+      <w:bookmarkStart w:id="1" w:name="_Toc379186004"/>
+      <w:bookmarkStart w:id="2" w:name="_Toc379186369"/>
       <w:r>
         <w:rPr>
           <w:noProof/>
@@ -88,6 +90,8 @@
           </wp:inline>
         </w:drawing>
       </w:r>
+      <w:bookmarkEnd w:id="1"/>
+      <w:bookmarkEnd w:id="2"/>
     </w:p>
     <w:p>
       <w:pPr>
@@ -113,8 +117,8 @@
           <w:lang w:val="en-US"/>
         </w:rPr>
       </w:pPr>
-      <w:bookmarkStart w:id="1" w:name="_Toc378854869"/>
-      <w:bookmarkStart w:id="2" w:name="_Toc378854926"/>
+      <w:bookmarkStart w:id="3" w:name="_Toc378854869"/>
+      <w:bookmarkStart w:id="4" w:name="_Toc378854926"/>
       <w:r>
         <w:rPr>
           <w:lang w:val="en-US"/>
@@ -122,8 +126,8 @@
         <w:t>QA Manual</w:t>
       </w:r>
       <w:bookmarkEnd w:id="0"/>
-      <w:bookmarkEnd w:id="1"/>
-      <w:bookmarkEnd w:id="2"/>
+      <w:bookmarkEnd w:id="3"/>
+      <w:bookmarkEnd w:id="4"/>
     </w:p>
     <w:p>
       <w:pPr>
@@ -228,7 +232,15 @@
         <w:rPr>
           <w:lang w:val="en-US"/>
         </w:rPr>
-        <w:t>, Roger Tan, Steve Thorpe</w:t>
+        <w:t>, R</w:t>
+      </w:r>
+      <w:bookmarkStart w:id="5" w:name="_GoBack"/>
+      <w:bookmarkEnd w:id="5"/>
+      <w:r>
+        <w:rPr>
+          <w:lang w:val="en-US"/>
+        </w:rPr>
+        <w:t>oger Tan, Steve Thorpe</w:t>
       </w:r>
     </w:p>
     <w:p>
@@ -253,22 +265,26 @@
         <w:pStyle w:val="Heading1"/>
         <w:jc w:val="center"/>
       </w:pPr>
-      <w:bookmarkStart w:id="3" w:name="_Toc378705879"/>
-      <w:bookmarkStart w:id="4" w:name="_Toc378854871"/>
-      <w:bookmarkStart w:id="5" w:name="_Toc378854928"/>
-      <w:bookmarkStart w:id="6" w:name="_Toc379049355"/>
-      <w:bookmarkStart w:id="7" w:name="_Toc379121046"/>
-      <w:bookmarkStart w:id="8" w:name="_Toc379121095"/>
+      <w:bookmarkStart w:id="6" w:name="_Toc378705879"/>
+      <w:bookmarkStart w:id="7" w:name="_Toc378854871"/>
+      <w:bookmarkStart w:id="8" w:name="_Toc378854928"/>
+      <w:bookmarkStart w:id="9" w:name="_Toc379049355"/>
+      <w:bookmarkStart w:id="10" w:name="_Toc379121046"/>
+      <w:bookmarkStart w:id="11" w:name="_Toc379121095"/>
+      <w:bookmarkStart w:id="12" w:name="_Toc379186005"/>
+      <w:bookmarkStart w:id="13" w:name="_Toc379186370"/>
       <w:r>
         <w:lastRenderedPageBreak/>
         <w:t>Document Control</w:t>
       </w:r>
-      <w:bookmarkEnd w:id="3"/>
-      <w:bookmarkEnd w:id="4"/>
-      <w:bookmarkEnd w:id="5"/>
       <w:bookmarkEnd w:id="6"/>
       <w:bookmarkEnd w:id="7"/>
       <w:bookmarkEnd w:id="8"/>
+      <w:bookmarkEnd w:id="9"/>
+      <w:bookmarkEnd w:id="10"/>
+      <w:bookmarkEnd w:id="11"/>
+      <w:bookmarkEnd w:id="12"/>
+      <w:bookmarkEnd w:id="13"/>
     </w:p>
     <w:p/>
     <w:tbl>
@@ -1764,8 +1780,162 @@
           </w:p>
         </w:tc>
       </w:tr>
+      <w:tr>
+        <w:trPr>
+          <w:trHeight w:val="567"/>
+        </w:trPr>
+        <w:tc>
+          <w:tcPr>
+            <w:tcW w:w="1129" w:type="dxa"/>
+          </w:tcPr>
+          <w:p>
+            <w:pPr>
+              <w:ind w:firstLine="0"/>
+              <w:jc w:val="center"/>
+              <w:rPr>
+                <w:lang w:val="en-US"/>
+              </w:rPr>
+            </w:pPr>
+            <w:r>
+              <w:rPr>
+                <w:lang w:val="en-US"/>
+              </w:rPr>
+              <w:t>1.0</w:t>
+            </w:r>
+          </w:p>
+        </w:tc>
+        <w:tc>
+          <w:tcPr>
+            <w:tcW w:w="1500" w:type="dxa"/>
+          </w:tcPr>
+          <w:p>
+            <w:pPr>
+              <w:ind w:firstLine="0"/>
+              <w:jc w:val="center"/>
+              <w:rPr>
+                <w:lang w:val="en-US"/>
+              </w:rPr>
+            </w:pPr>
+            <w:proofErr w:type="spellStart"/>
+            <w:r>
+              <w:rPr>
+                <w:lang w:val="en-US"/>
+              </w:rPr>
+              <w:t>J.Oatley</w:t>
+            </w:r>
+            <w:proofErr w:type="spellEnd"/>
+          </w:p>
+        </w:tc>
+        <w:tc>
+          <w:tcPr>
+            <w:tcW w:w="1418" w:type="dxa"/>
+          </w:tcPr>
+          <w:p>
+            <w:pPr>
+              <w:ind w:firstLine="0"/>
+              <w:jc w:val="center"/>
+              <w:rPr>
+                <w:lang w:val="en-US"/>
+              </w:rPr>
+            </w:pPr>
+            <w:r>
+              <w:rPr>
+                <w:lang w:val="en-US"/>
+              </w:rPr>
+              <w:t>03/02/2014</w:t>
+            </w:r>
+          </w:p>
+        </w:tc>
+        <w:tc>
+          <w:tcPr>
+            <w:tcW w:w="1275" w:type="dxa"/>
+          </w:tcPr>
+          <w:p>
+            <w:pPr>
+              <w:ind w:firstLine="0"/>
+              <w:rPr>
+                <w:sz w:val="18"/>
+                <w:szCs w:val="18"/>
+                <w:lang w:val="en-US"/>
+              </w:rPr>
+            </w:pPr>
+            <w:r>
+              <w:rPr>
+                <w:sz w:val="18"/>
+                <w:szCs w:val="18"/>
+                <w:lang w:val="en-US"/>
+              </w:rPr>
+              <w:t>All</w:t>
+            </w:r>
+          </w:p>
+        </w:tc>
+        <w:tc>
+          <w:tcPr>
+            <w:tcW w:w="3918" w:type="dxa"/>
+          </w:tcPr>
+          <w:p>
+            <w:pPr>
+              <w:ind w:firstLine="0"/>
+              <w:rPr>
+                <w:i/>
+                <w:sz w:val="18"/>
+                <w:szCs w:val="18"/>
+                <w:lang w:val="en-US"/>
+              </w:rPr>
+            </w:pPr>
+            <w:proofErr w:type="spellStart"/>
+            <w:r>
+              <w:rPr>
+                <w:i/>
+                <w:sz w:val="18"/>
+                <w:szCs w:val="18"/>
+                <w:lang w:val="en-US"/>
+              </w:rPr>
+              <w:t>Gramati</w:t>
+            </w:r>
+            <w:r>
+              <w:rPr>
+                <w:i/>
+                <w:sz w:val="18"/>
+                <w:szCs w:val="18"/>
+                <w:lang w:val="en-US"/>
+              </w:rPr>
+              <w:t>cal</w:t>
+            </w:r>
+            <w:proofErr w:type="spellEnd"/>
+            <w:r>
+              <w:rPr>
+                <w:i/>
+                <w:sz w:val="18"/>
+                <w:szCs w:val="18"/>
+                <w:lang w:val="en-US"/>
+              </w:rPr>
+              <w:t xml:space="preserve"> and </w:t>
+            </w:r>
+            <w:proofErr w:type="spellStart"/>
+            <w:r>
+              <w:rPr>
+                <w:i/>
+                <w:sz w:val="18"/>
+                <w:szCs w:val="18"/>
+                <w:lang w:val="en-US"/>
+              </w:rPr>
+              <w:t>colourful</w:t>
+            </w:r>
+            <w:proofErr w:type="spellEnd"/>
+            <w:r>
+              <w:rPr>
+                <w:i/>
+                <w:sz w:val="18"/>
+                <w:szCs w:val="18"/>
+                <w:lang w:val="en-US"/>
+              </w:rPr>
+              <w:t>.</w:t>
+            </w:r>
+          </w:p>
+        </w:tc>
+      </w:tr>
     </w:tbl>
-    <w:p/>
     <w:p/>
     <w:p/>
     <w:p/>
@@ -1805,8 +1975,6 @@
       <w:r>
         <w:br w:type="page"/>
       </w:r>
-      <w:bookmarkStart w:id="9" w:name="_GoBack"/>
-      <w:bookmarkEnd w:id="9"/>
     </w:p>
     <w:sdt>
       <w:sdtPr>
@@ -1882,7 +2050,7 @@
               <w:lang w:eastAsia="en-GB"/>
             </w:rPr>
           </w:pPr>
-          <w:hyperlink w:anchor="_Toc379121096" w:history="1">
+          <w:hyperlink w:anchor="_Toc379186371" w:history="1">
             <w:r>
               <w:rPr>
                 <w:rStyle w:val="Hyperlink"/>
@@ -1925,7 +2093,7 @@
                 <w:noProof/>
                 <w:webHidden/>
               </w:rPr>
-              <w:instrText xml:space="preserve"> PAGEREF _Toc379121096 \h </w:instrText>
+              <w:instrText xml:space="preserve"> PAGEREF _Toc379186371 \h </w:instrText>
             </w:r>
             <w:r>
               <w:rPr>
@@ -1970,7 +2138,7 @@
               <w:lang w:eastAsia="en-GB"/>
             </w:rPr>
           </w:pPr>
-          <w:hyperlink w:anchor="_Toc379121097" w:history="1">
+          <w:hyperlink w:anchor="_Toc379186372" w:history="1">
             <w:r>
               <w:rPr>
                 <w:rStyle w:val="Hyperlink"/>
@@ -2013,7 +2181,7 @@
                 <w:noProof/>
                 <w:webHidden/>
               </w:rPr>
-              <w:instrText xml:space="preserve"> PAGEREF _Toc379121097 \h </w:instrText>
+              <w:instrText xml:space="preserve"> PAGEREF _Toc379186372 \h </w:instrText>
             </w:r>
             <w:r>
               <w:rPr>
@@ -2058,7 +2226,7 @@
               <w:lang w:eastAsia="en-GB"/>
             </w:rPr>
           </w:pPr>
-          <w:hyperlink w:anchor="_Toc379121098" w:history="1">
+          <w:hyperlink w:anchor="_Toc379186373" w:history="1">
             <w:r>
               <w:rPr>
                 <w:rStyle w:val="Hyperlink"/>
@@ -2101,7 +2269,7 @@
                 <w:noProof/>
                 <w:webHidden/>
               </w:rPr>
-              <w:instrText xml:space="preserve"> PAGEREF _Toc379121098 \h </w:instrText>
+              <w:instrText xml:space="preserve"> PAGEREF _Toc379186373 \h </w:instrText>
             </w:r>
             <w:r>
               <w:rPr>
@@ -2146,7 +2314,7 @@
               <w:lang w:eastAsia="en-GB"/>
             </w:rPr>
           </w:pPr>
-          <w:hyperlink w:anchor="_Toc379121099" w:history="1">
+          <w:hyperlink w:anchor="_Toc379186374" w:history="1">
             <w:r>
               <w:rPr>
                 <w:rStyle w:val="Hyperlink"/>
@@ -2189,7 +2357,7 @@
                 <w:noProof/>
                 <w:webHidden/>
               </w:rPr>
-              <w:instrText xml:space="preserve"> PAGEREF _Toc379121099 \h </w:instrText>
+              <w:instrText xml:space="preserve"> PAGEREF _Toc379186374 \h </w:instrText>
             </w:r>
             <w:r>
               <w:rPr>
@@ -2234,7 +2402,7 @@
               <w:lang w:eastAsia="en-GB"/>
             </w:rPr>
           </w:pPr>
-          <w:hyperlink w:anchor="_Toc379121100" w:history="1">
+          <w:hyperlink w:anchor="_Toc379186375" w:history="1">
             <w:r>
               <w:rPr>
                 <w:rStyle w:val="Hyperlink"/>
@@ -2277,7 +2445,7 @@
                 <w:noProof/>
                 <w:webHidden/>
               </w:rPr>
-              <w:instrText xml:space="preserve"> PAGEREF _Toc379121100 \h </w:instrText>
+              <w:instrText xml:space="preserve"> PAGEREF _Toc379186375 \h </w:instrText>
             </w:r>
             <w:r>
               <w:rPr>
@@ -2322,7 +2490,7 @@
               <w:lang w:eastAsia="en-GB"/>
             </w:rPr>
           </w:pPr>
-          <w:hyperlink w:anchor="_Toc379121101" w:history="1">
+          <w:hyperlink w:anchor="_Toc379186376" w:history="1">
             <w:r>
               <w:rPr>
                 <w:rStyle w:val="Hyperlink"/>
@@ -2365,7 +2533,7 @@
                 <w:noProof/>
                 <w:webHidden/>
               </w:rPr>
-              <w:instrText xml:space="preserve"> PAGEREF _Toc379121101 \h </w:instrText>
+              <w:instrText xml:space="preserve"> PAGEREF _Toc379186376 \h </w:instrText>
             </w:r>
             <w:r>
               <w:rPr>
@@ -2410,11 +2578,12 @@
               <w:lang w:eastAsia="en-GB"/>
             </w:rPr>
           </w:pPr>
-          <w:hyperlink w:anchor="_Toc379121102" w:history="1">
+          <w:hyperlink w:anchor="_Toc379186377" w:history="1">
             <w:r>
               <w:rPr>
                 <w:rStyle w:val="Hyperlink"/>
                 <w:noProof/>
+                <w:color w:val="F6977F" w:themeColor="hyperlink" w:themeTint="99"/>
               </w:rPr>
               <w:t>2.2.1</w:t>
             </w:r>
@@ -2453,7 +2622,7 @@
                 <w:noProof/>
                 <w:webHidden/>
               </w:rPr>
-              <w:instrText xml:space="preserve"> PAGEREF _Toc379121102 \h </w:instrText>
+              <w:instrText xml:space="preserve"> PAGEREF _Toc379186377 \h </w:instrText>
             </w:r>
             <w:r>
               <w:rPr>
@@ -2498,11 +2667,12 @@
               <w:lang w:eastAsia="en-GB"/>
             </w:rPr>
           </w:pPr>
-          <w:hyperlink w:anchor="_Toc379121103" w:history="1">
+          <w:hyperlink w:anchor="_Toc379186378" w:history="1">
             <w:r>
               <w:rPr>
                 <w:rStyle w:val="Hyperlink"/>
                 <w:noProof/>
+                <w:color w:val="F6977F" w:themeColor="hyperlink" w:themeTint="99"/>
               </w:rPr>
               <w:t>2.2.3</w:t>
             </w:r>
@@ -2541,7 +2711,7 @@
                 <w:noProof/>
                 <w:webHidden/>
               </w:rPr>
-              <w:instrText xml:space="preserve"> PAGEREF _Toc379121103 \h </w:instrText>
+              <w:instrText xml:space="preserve"> PAGEREF _Toc379186378 \h </w:instrText>
             </w:r>
             <w:r>
               <w:rPr>
@@ -2586,11 +2756,12 @@
               <w:lang w:eastAsia="en-GB"/>
             </w:rPr>
           </w:pPr>
-          <w:hyperlink w:anchor="_Toc379121104" w:history="1">
+          <w:hyperlink w:anchor="_Toc379186379" w:history="1">
             <w:r>
               <w:rPr>
                 <w:rStyle w:val="Hyperlink"/>
                 <w:noProof/>
+                <w:color w:val="F6977F" w:themeColor="hyperlink" w:themeTint="99"/>
               </w:rPr>
               <w:t>2.2.4</w:t>
             </w:r>
@@ -2629,7 +2800,7 @@
                 <w:noProof/>
                 <w:webHidden/>
               </w:rPr>
-              <w:instrText xml:space="preserve"> PAGEREF _Toc379121104 \h </w:instrText>
+              <w:instrText xml:space="preserve"> PAGEREF _Toc379186379 \h </w:instrText>
             </w:r>
             <w:r>
               <w:rPr>
@@ -2674,11 +2845,12 @@
               <w:lang w:eastAsia="en-GB"/>
             </w:rPr>
           </w:pPr>
-          <w:hyperlink w:anchor="_Toc379121105" w:history="1">
+          <w:hyperlink w:anchor="_Toc379186380" w:history="1">
             <w:r>
               <w:rPr>
                 <w:rStyle w:val="Hyperlink"/>
                 <w:noProof/>
+                <w:color w:val="F6977F" w:themeColor="hyperlink" w:themeTint="99"/>
               </w:rPr>
               <w:t>2.2.5</w:t>
             </w:r>
@@ -2717,7 +2889,7 @@
                 <w:noProof/>
                 <w:webHidden/>
               </w:rPr>
-              <w:instrText xml:space="preserve"> PAGEREF _Toc379121105 \h </w:instrText>
+              <w:instrText xml:space="preserve"> PAGEREF _Toc379186380 \h </w:instrText>
             </w:r>
             <w:r>
               <w:rPr>
@@ -2762,7 +2934,7 @@
               <w:lang w:eastAsia="en-GB"/>
             </w:rPr>
           </w:pPr>
-          <w:hyperlink w:anchor="_Toc379121106" w:history="1">
+          <w:hyperlink w:anchor="_Toc379186381" w:history="1">
             <w:r>
               <w:rPr>
                 <w:rStyle w:val="Hyperlink"/>
@@ -2805,7 +2977,7 @@
                 <w:noProof/>
                 <w:webHidden/>
               </w:rPr>
-              <w:instrText xml:space="preserve"> PAGEREF _Toc379121106 \h </w:instrText>
+              <w:instrText xml:space="preserve"> PAGEREF _Toc379186381 \h </w:instrText>
             </w:r>
             <w:r>
               <w:rPr>
@@ -2850,11 +3022,12 @@
               <w:lang w:eastAsia="en-GB"/>
             </w:rPr>
           </w:pPr>
-          <w:hyperlink w:anchor="_Toc379121107" w:history="1">
+          <w:hyperlink w:anchor="_Toc379186382" w:history="1">
             <w:r>
               <w:rPr>
                 <w:rStyle w:val="Hyperlink"/>
                 <w:noProof/>
+                <w:color w:val="F6977F" w:themeColor="hyperlink" w:themeTint="99"/>
               </w:rPr>
               <w:t>2.3.1</w:t>
             </w:r>
@@ -2893,7 +3066,7 @@
                 <w:noProof/>
                 <w:webHidden/>
               </w:rPr>
-              <w:instrText xml:space="preserve"> PAGEREF _Toc379121107 \h </w:instrText>
+              <w:instrText xml:space="preserve"> PAGEREF _Toc379186382 \h </w:instrText>
             </w:r>
             <w:r>
               <w:rPr>
@@ -2938,11 +3111,12 @@
               <w:lang w:eastAsia="en-GB"/>
             </w:rPr>
           </w:pPr>
-          <w:hyperlink w:anchor="_Toc379121108" w:history="1">
+          <w:hyperlink w:anchor="_Toc379186383" w:history="1">
             <w:r>
               <w:rPr>
                 <w:rStyle w:val="Hyperlink"/>
                 <w:noProof/>
+                <w:color w:val="F6977F" w:themeColor="hyperlink" w:themeTint="99"/>
               </w:rPr>
               <w:t>2.3.2</w:t>
             </w:r>
@@ -2981,7 +3155,7 @@
                 <w:noProof/>
                 <w:webHidden/>
               </w:rPr>
-              <w:instrText xml:space="preserve"> PAGEREF _Toc379121108 \h </w:instrText>
+              <w:instrText xml:space="preserve"> PAGEREF _Toc379186383 \h </w:instrText>
             </w:r>
             <w:r>
               <w:rPr>
@@ -3026,11 +3200,12 @@
               <w:lang w:eastAsia="en-GB"/>
             </w:rPr>
           </w:pPr>
-          <w:hyperlink w:anchor="_Toc379121109" w:history="1">
+          <w:hyperlink w:anchor="_Toc379186384" w:history="1">
             <w:r>
               <w:rPr>
                 <w:rStyle w:val="Hyperlink"/>
                 <w:noProof/>
+                <w:color w:val="F6977F" w:themeColor="hyperlink" w:themeTint="99"/>
               </w:rPr>
               <w:t>2.3.3</w:t>
             </w:r>
@@ -3069,7 +3244,7 @@
                 <w:noProof/>
                 <w:webHidden/>
               </w:rPr>
-              <w:instrText xml:space="preserve"> PAGEREF _Toc379121109 \h </w:instrText>
+              <w:instrText xml:space="preserve"> PAGEREF _Toc379186384 \h </w:instrText>
             </w:r>
             <w:r>
               <w:rPr>
@@ -3114,11 +3289,12 @@
               <w:lang w:eastAsia="en-GB"/>
             </w:rPr>
           </w:pPr>
-          <w:hyperlink w:anchor="_Toc379121110" w:history="1">
+          <w:hyperlink w:anchor="_Toc379186385" w:history="1">
             <w:r>
               <w:rPr>
                 <w:rStyle w:val="Hyperlink"/>
                 <w:noProof/>
+                <w:color w:val="F6977F" w:themeColor="hyperlink" w:themeTint="99"/>
               </w:rPr>
               <w:t>2.3.4</w:t>
             </w:r>
@@ -3157,7 +3333,7 @@
                 <w:noProof/>
                 <w:webHidden/>
               </w:rPr>
-              <w:instrText xml:space="preserve"> PAGEREF _Toc379121110 \h </w:instrText>
+              <w:instrText xml:space="preserve"> PAGEREF _Toc379186385 \h </w:instrText>
             </w:r>
             <w:r>
               <w:rPr>
@@ -3202,11 +3378,12 @@
               <w:lang w:eastAsia="en-GB"/>
             </w:rPr>
           </w:pPr>
-          <w:hyperlink w:anchor="_Toc379121111" w:history="1">
+          <w:hyperlink w:anchor="_Toc379186386" w:history="1">
             <w:r>
               <w:rPr>
                 <w:rStyle w:val="Hyperlink"/>
                 <w:noProof/>
+                <w:color w:val="F6977F" w:themeColor="hyperlink" w:themeTint="99"/>
               </w:rPr>
               <w:t>2.3.5</w:t>
             </w:r>
@@ -3245,7 +3422,7 @@
                 <w:noProof/>
                 <w:webHidden/>
               </w:rPr>
-              <w:instrText xml:space="preserve"> PAGEREF _Toc379121111 \h </w:instrText>
+              <w:instrText xml:space="preserve"> PAGEREF _Toc379186386 \h </w:instrText>
             </w:r>
             <w:r>
               <w:rPr>
@@ -3290,11 +3467,12 @@
               <w:lang w:eastAsia="en-GB"/>
             </w:rPr>
           </w:pPr>
-          <w:hyperlink w:anchor="_Toc379121112" w:history="1">
+          <w:hyperlink w:anchor="_Toc379186387" w:history="1">
             <w:r>
               <w:rPr>
                 <w:rStyle w:val="Hyperlink"/>
                 <w:noProof/>
+                <w:color w:val="F6977F" w:themeColor="hyperlink" w:themeTint="99"/>
               </w:rPr>
               <w:t>2.3.6</w:t>
             </w:r>
@@ -3333,7 +3511,7 @@
                 <w:noProof/>
                 <w:webHidden/>
               </w:rPr>
-              <w:instrText xml:space="preserve"> PAGEREF _Toc379121112 \h </w:instrText>
+              <w:instrText xml:space="preserve"> PAGEREF _Toc379186387 \h </w:instrText>
             </w:r>
             <w:r>
               <w:rPr>
@@ -3378,11 +3556,12 @@
               <w:lang w:eastAsia="en-GB"/>
             </w:rPr>
           </w:pPr>
-          <w:hyperlink w:anchor="_Toc379121113" w:history="1">
+          <w:hyperlink w:anchor="_Toc379186388" w:history="1">
             <w:r>
               <w:rPr>
                 <w:rStyle w:val="Hyperlink"/>
                 <w:noProof/>
+                <w:color w:val="F6977F" w:themeColor="hyperlink" w:themeTint="99"/>
               </w:rPr>
               <w:t>2.3.7</w:t>
             </w:r>
@@ -3421,7 +3600,7 @@
                 <w:noProof/>
                 <w:webHidden/>
               </w:rPr>
-              <w:instrText xml:space="preserve"> PAGEREF _Toc379121113 \h </w:instrText>
+              <w:instrText xml:space="preserve"> PAGEREF _Toc379186388 \h </w:instrText>
             </w:r>
             <w:r>
               <w:rPr>
@@ -3466,11 +3645,12 @@
               <w:lang w:eastAsia="en-GB"/>
             </w:rPr>
           </w:pPr>
-          <w:hyperlink w:anchor="_Toc379121114" w:history="1">
+          <w:hyperlink w:anchor="_Toc379186389" w:history="1">
             <w:r>
               <w:rPr>
                 <w:rStyle w:val="Hyperlink"/>
                 <w:noProof/>
+                <w:color w:val="F6977F" w:themeColor="hyperlink" w:themeTint="99"/>
               </w:rPr>
               <w:t>2.3.8</w:t>
             </w:r>
@@ -3509,7 +3689,7 @@
                 <w:noProof/>
                 <w:webHidden/>
               </w:rPr>
-              <w:instrText xml:space="preserve"> PAGEREF _Toc379121114 \h </w:instrText>
+              <w:instrText xml:space="preserve"> PAGEREF _Toc379186389 \h </w:instrText>
             </w:r>
             <w:r>
               <w:rPr>
@@ -3554,11 +3734,12 @@
               <w:lang w:eastAsia="en-GB"/>
             </w:rPr>
           </w:pPr>
-          <w:hyperlink w:anchor="_Toc379121115" w:history="1">
+          <w:hyperlink w:anchor="_Toc379186390" w:history="1">
             <w:r>
               <w:rPr>
                 <w:rStyle w:val="Hyperlink"/>
                 <w:noProof/>
+                <w:color w:val="F6977F" w:themeColor="hyperlink" w:themeTint="99"/>
               </w:rPr>
               <w:t>2.3.9</w:t>
             </w:r>
@@ -3597,7 +3778,7 @@
                 <w:noProof/>
                 <w:webHidden/>
               </w:rPr>
-              <w:instrText xml:space="preserve"> PAGEREF _Toc379121115 \h </w:instrText>
+              <w:instrText xml:space="preserve"> PAGEREF _Toc379186390 \h </w:instrText>
             </w:r>
             <w:r>
               <w:rPr>
@@ -3642,11 +3823,12 @@
               <w:lang w:eastAsia="en-GB"/>
             </w:rPr>
           </w:pPr>
-          <w:hyperlink w:anchor="_Toc379121116" w:history="1">
+          <w:hyperlink w:anchor="_Toc379186391" w:history="1">
             <w:r>
               <w:rPr>
                 <w:rStyle w:val="Hyperlink"/>
                 <w:noProof/>
+                <w:color w:val="F6977F" w:themeColor="hyperlink" w:themeTint="99"/>
               </w:rPr>
               <w:t>2.3.10</w:t>
             </w:r>
@@ -3685,7 +3867,7 @@
                 <w:noProof/>
                 <w:webHidden/>
               </w:rPr>
-              <w:instrText xml:space="preserve"> PAGEREF _Toc379121116 \h </w:instrText>
+              <w:instrText xml:space="preserve"> PAGEREF _Toc379186391 \h </w:instrText>
             </w:r>
             <w:r>
               <w:rPr>
@@ -3729,7 +3911,7 @@
               <w:lang w:eastAsia="en-GB"/>
             </w:rPr>
           </w:pPr>
-          <w:hyperlink w:anchor="_Toc379121117" w:history="1">
+          <w:hyperlink w:anchor="_Toc379186392" w:history="1">
             <w:r>
               <w:rPr>
                 <w:rStyle w:val="Hyperlink"/>
@@ -3756,7 +3938,7 @@
                 <w:noProof/>
                 <w:webHidden/>
               </w:rPr>
-              <w:instrText xml:space="preserve"> PAGEREF _Toc379121117 \h </w:instrText>
+              <w:instrText xml:space="preserve"> PAGEREF _Toc379186392 \h </w:instrText>
             </w:r>
             <w:r>
               <w:rPr>
@@ -3800,7 +3982,7 @@
               <w:lang w:eastAsia="en-GB"/>
             </w:rPr>
           </w:pPr>
-          <w:hyperlink w:anchor="_Toc379121118" w:history="1">
+          <w:hyperlink w:anchor="_Toc379186393" w:history="1">
             <w:r>
               <w:rPr>
                 <w:rStyle w:val="Hyperlink"/>
@@ -3827,7 +4009,7 @@
                 <w:noProof/>
                 <w:webHidden/>
               </w:rPr>
-              <w:instrText xml:space="preserve"> PAGEREF _Toc379121118 \h </w:instrText>
+              <w:instrText xml:space="preserve"> PAGEREF _Toc379186393 \h </w:instrText>
             </w:r>
             <w:r>
               <w:rPr>
@@ -3847,7 +4029,78 @@
                 <w:noProof/>
                 <w:webHidden/>
               </w:rPr>
-              <w:t>18</w:t>
+              <w:t>19</w:t>
+            </w:r>
+            <w:r>
+              <w:rPr>
+                <w:noProof/>
+                <w:webHidden/>
+              </w:rPr>
+              <w:fldChar w:fldCharType="end"/>
+            </w:r>
+          </w:hyperlink>
+        </w:p>
+        <w:p>
+          <w:pPr>
+            <w:pStyle w:val="TOC3"/>
+            <w:tabs>
+              <w:tab w:val="right" w:leader="dot" w:pos="9016"/>
+            </w:tabs>
+            <w:rPr>
+              <w:noProof/>
+              <w:sz w:val="22"/>
+              <w:szCs w:val="22"/>
+              <w:lang w:eastAsia="en-GB"/>
+            </w:rPr>
+          </w:pPr>
+          <w:hyperlink w:anchor="_Toc379186394" w:history="1">
+            <w:r>
+              <w:rPr>
+                <w:rStyle w:val="Hyperlink"/>
+                <w:noProof/>
+              </w:rPr>
+              <w:t>Project Life Cycle Summary</w:t>
+            </w:r>
+            <w:r>
+              <w:rPr>
+                <w:noProof/>
+                <w:webHidden/>
+              </w:rPr>
+              <w:tab/>
+            </w:r>
+            <w:r>
+              <w:rPr>
+                <w:noProof/>
+                <w:webHidden/>
+              </w:rPr>
+              <w:fldChar w:fldCharType="begin"/>
+            </w:r>
+            <w:r>
+              <w:rPr>
+                <w:noProof/>
+                <w:webHidden/>
+              </w:rPr>
+              <w:instrText xml:space="preserve"> PAGEREF _Toc379186394 \h </w:instrText>
+            </w:r>
+            <w:r>
+              <w:rPr>
+                <w:noProof/>
+                <w:webHidden/>
+              </w:rPr>
+            </w:r>
+            <w:r>
+              <w:rPr>
+                <w:noProof/>
+                <w:webHidden/>
+              </w:rPr>
+              <w:fldChar w:fldCharType="separate"/>
+            </w:r>
+            <w:r>
+              <w:rPr>
+                <w:noProof/>
+                <w:webHidden/>
+              </w:rPr>
+              <w:t>19</w:t>
             </w:r>
             <w:r>
               <w:rPr>
@@ -3871,7 +4124,7 @@
               <w:lang w:eastAsia="en-GB"/>
             </w:rPr>
           </w:pPr>
-          <w:hyperlink w:anchor="_Toc379121119" w:history="1">
+          <w:hyperlink w:anchor="_Toc379186395" w:history="1">
             <w:r>
               <w:rPr>
                 <w:rStyle w:val="Hyperlink"/>
@@ -3898,7 +4151,7 @@
                 <w:noProof/>
                 <w:webHidden/>
               </w:rPr>
-              <w:instrText xml:space="preserve"> PAGEREF _Toc379121119 \h </w:instrText>
+              <w:instrText xml:space="preserve"> PAGEREF _Toc379186395 \h </w:instrText>
             </w:r>
             <w:r>
               <w:rPr>
@@ -3942,7 +4195,7 @@
               <w:lang w:eastAsia="en-GB"/>
             </w:rPr>
           </w:pPr>
-          <w:hyperlink w:anchor="_Toc379121120" w:history="1">
+          <w:hyperlink w:anchor="_Toc379186396" w:history="1">
             <w:r>
               <w:rPr>
                 <w:rStyle w:val="Hyperlink"/>
@@ -3969,7 +4222,7 @@
                 <w:noProof/>
                 <w:webHidden/>
               </w:rPr>
-              <w:instrText xml:space="preserve"> PAGEREF _Toc379121120 \h </w:instrText>
+              <w:instrText xml:space="preserve"> PAGEREF _Toc379186396 \h </w:instrText>
             </w:r>
             <w:r>
               <w:rPr>
@@ -4013,7 +4266,7 @@
               <w:lang w:eastAsia="en-GB"/>
             </w:rPr>
           </w:pPr>
-          <w:hyperlink w:anchor="_Toc379121121" w:history="1">
+          <w:hyperlink w:anchor="_Toc379186397" w:history="1">
             <w:r>
               <w:rPr>
                 <w:rStyle w:val="Hyperlink"/>
@@ -4040,7 +4293,7 @@
                 <w:noProof/>
                 <w:webHidden/>
               </w:rPr>
-              <w:instrText xml:space="preserve"> PAGEREF _Toc379121121 \h </w:instrText>
+              <w:instrText xml:space="preserve"> PAGEREF _Toc379186397 \h </w:instrText>
             </w:r>
             <w:r>
               <w:rPr>
@@ -4084,7 +4337,7 @@
               <w:lang w:eastAsia="en-GB"/>
             </w:rPr>
           </w:pPr>
-          <w:hyperlink w:anchor="_Toc379121122" w:history="1">
+          <w:hyperlink w:anchor="_Toc379186398" w:history="1">
             <w:r>
               <w:rPr>
                 <w:rStyle w:val="Hyperlink"/>
@@ -4111,7 +4364,7 @@
                 <w:noProof/>
                 <w:webHidden/>
               </w:rPr>
-              <w:instrText xml:space="preserve"> PAGEREF _Toc379121122 \h </w:instrText>
+              <w:instrText xml:space="preserve"> PAGEREF _Toc379186398 \h </w:instrText>
             </w:r>
             <w:r>
               <w:rPr>
@@ -4131,7 +4384,7 @@
                 <w:noProof/>
                 <w:webHidden/>
               </w:rPr>
-              <w:t>21</w:t>
+              <w:t>22</w:t>
             </w:r>
             <w:r>
               <w:rPr>
@@ -4155,7 +4408,7 @@
               <w:lang w:eastAsia="en-GB"/>
             </w:rPr>
           </w:pPr>
-          <w:hyperlink w:anchor="_Toc379121123" w:history="1">
+          <w:hyperlink w:anchor="_Toc379186399" w:history="1">
             <w:r>
               <w:rPr>
                 <w:rStyle w:val="Hyperlink"/>
@@ -4182,7 +4435,7 @@
                 <w:noProof/>
                 <w:webHidden/>
               </w:rPr>
-              <w:instrText xml:space="preserve"> PAGEREF _Toc379121123 \h </w:instrText>
+              <w:instrText xml:space="preserve"> PAGEREF _Toc379186399 \h </w:instrText>
             </w:r>
             <w:r>
               <w:rPr>
@@ -4226,7 +4479,7 @@
               <w:lang w:eastAsia="en-GB"/>
             </w:rPr>
           </w:pPr>
-          <w:hyperlink w:anchor="_Toc379121124" w:history="1">
+          <w:hyperlink w:anchor="_Toc379186400" w:history="1">
             <w:r>
               <w:rPr>
                 <w:rStyle w:val="Hyperlink"/>
@@ -4253,7 +4506,7 @@
                 <w:noProof/>
                 <w:webHidden/>
               </w:rPr>
-              <w:instrText xml:space="preserve"> PAGEREF _Toc379121124 \h </w:instrText>
+              <w:instrText xml:space="preserve"> PAGEREF _Toc379186400 \h </w:instrText>
             </w:r>
             <w:r>
               <w:rPr>
@@ -4273,7 +4526,7 @@
                 <w:noProof/>
                 <w:webHidden/>
               </w:rPr>
-              <w:t>22</w:t>
+              <w:t>23</w:t>
             </w:r>
             <w:r>
               <w:rPr>
@@ -4297,7 +4550,7 @@
               <w:lang w:eastAsia="en-GB"/>
             </w:rPr>
           </w:pPr>
-          <w:hyperlink w:anchor="_Toc379121125" w:history="1">
+          <w:hyperlink w:anchor="_Toc379186401" w:history="1">
             <w:r>
               <w:rPr>
                 <w:rStyle w:val="Hyperlink"/>
@@ -4324,7 +4577,7 @@
                 <w:noProof/>
                 <w:webHidden/>
               </w:rPr>
-              <w:instrText xml:space="preserve"> PAGEREF _Toc379121125 \h </w:instrText>
+              <w:instrText xml:space="preserve"> PAGEREF _Toc379186401 \h </w:instrText>
             </w:r>
             <w:r>
               <w:rPr>
@@ -4344,7 +4597,7 @@
                 <w:noProof/>
                 <w:webHidden/>
               </w:rPr>
-              <w:t>22</w:t>
+              <w:t>23</w:t>
             </w:r>
             <w:r>
               <w:rPr>
@@ -4368,13 +4621,13 @@
               <w:lang w:eastAsia="en-GB"/>
             </w:rPr>
           </w:pPr>
-          <w:hyperlink w:anchor="_Toc379121126" w:history="1">
+          <w:hyperlink w:anchor="_Toc379186402" w:history="1">
             <w:r>
               <w:rPr>
                 <w:rStyle w:val="Hyperlink"/>
                 <w:noProof/>
               </w:rPr>
-              <w:t>Meeting Minutes</w:t>
+              <w:t>Meeting Minutes &amp; Agenda</w:t>
             </w:r>
             <w:r>
               <w:rPr>
@@ -4395,7 +4648,7 @@
                 <w:noProof/>
                 <w:webHidden/>
               </w:rPr>
-              <w:instrText xml:space="preserve"> PAGEREF _Toc379121126 \h </w:instrText>
+              <w:instrText xml:space="preserve"> PAGEREF _Toc379186402 \h </w:instrText>
             </w:r>
             <w:r>
               <w:rPr>
@@ -4415,7 +4668,7 @@
                 <w:noProof/>
                 <w:webHidden/>
               </w:rPr>
-              <w:t>22</w:t>
+              <w:t>23</w:t>
             </w:r>
             <w:r>
               <w:rPr>
@@ -4439,7 +4692,7 @@
               <w:lang w:eastAsia="en-GB"/>
             </w:rPr>
           </w:pPr>
-          <w:hyperlink w:anchor="_Toc379121127" w:history="1">
+          <w:hyperlink w:anchor="_Toc379186403" w:history="1">
             <w:r>
               <w:rPr>
                 <w:rStyle w:val="Hyperlink"/>
@@ -4466,150 +4719,7 @@
                 <w:noProof/>
                 <w:webHidden/>
               </w:rPr>
-              <w:instrText xml:space="preserve"> PAGEREF _Toc379121127 \h </w:instrText>
-            </w:r>
-            <w:r>
-              <w:rPr>
-                <w:noProof/>
-                <w:webHidden/>
-              </w:rPr>
-            </w:r>
-            <w:r>
-              <w:rPr>
-                <w:noProof/>
-                <w:webHidden/>
-              </w:rPr>
-              <w:fldChar w:fldCharType="separate"/>
-            </w:r>
-            <w:r>
-              <w:rPr>
-                <w:noProof/>
-                <w:webHidden/>
-              </w:rPr>
-              <w:t>22</w:t>
-            </w:r>
-            <w:r>
-              <w:rPr>
-                <w:noProof/>
-                <w:webHidden/>
-              </w:rPr>
-              <w:fldChar w:fldCharType="end"/>
-            </w:r>
-          </w:hyperlink>
-        </w:p>
-        <w:p>
-          <w:pPr>
-            <w:pStyle w:val="TOC1"/>
-            <w:tabs>
-              <w:tab w:val="right" w:leader="dot" w:pos="9016"/>
-            </w:tabs>
-            <w:rPr>
-              <w:noProof/>
-              <w:sz w:val="22"/>
-              <w:szCs w:val="22"/>
-              <w:lang w:eastAsia="en-GB"/>
-            </w:rPr>
-          </w:pPr>
-          <w:hyperlink w:anchor="_Toc379121128" w:history="1">
-            <w:r>
-              <w:rPr>
-                <w:rStyle w:val="Hyperlink"/>
-                <w:noProof/>
-                <w:lang w:val="en-US"/>
-              </w:rPr>
-              <w:t>SWEng – Group 2</w:t>
-            </w:r>
-            <w:r>
-              <w:rPr>
-                <w:noProof/>
-                <w:webHidden/>
-              </w:rPr>
-              <w:tab/>
-            </w:r>
-            <w:r>
-              <w:rPr>
-                <w:noProof/>
-                <w:webHidden/>
-              </w:rPr>
-              <w:fldChar w:fldCharType="begin"/>
-            </w:r>
-            <w:r>
-              <w:rPr>
-                <w:noProof/>
-                <w:webHidden/>
-              </w:rPr>
-              <w:instrText xml:space="preserve"> PAGEREF _Toc379121128 \h </w:instrText>
-            </w:r>
-            <w:r>
-              <w:rPr>
-                <w:noProof/>
-                <w:webHidden/>
-              </w:rPr>
-            </w:r>
-            <w:r>
-              <w:rPr>
-                <w:noProof/>
-                <w:webHidden/>
-              </w:rPr>
-              <w:fldChar w:fldCharType="separate"/>
-            </w:r>
-            <w:r>
-              <w:rPr>
-                <w:noProof/>
-                <w:webHidden/>
-              </w:rPr>
-              <w:t>23</w:t>
-            </w:r>
-            <w:r>
-              <w:rPr>
-                <w:noProof/>
-                <w:webHidden/>
-              </w:rPr>
-              <w:fldChar w:fldCharType="end"/>
-            </w:r>
-          </w:hyperlink>
-        </w:p>
-        <w:p>
-          <w:pPr>
-            <w:pStyle w:val="TOC1"/>
-            <w:tabs>
-              <w:tab w:val="right" w:leader="dot" w:pos="9016"/>
-            </w:tabs>
-            <w:rPr>
-              <w:noProof/>
-              <w:sz w:val="22"/>
-              <w:szCs w:val="22"/>
-              <w:lang w:eastAsia="en-GB"/>
-            </w:rPr>
-          </w:pPr>
-          <w:hyperlink w:anchor="_Toc379121129" w:history="1">
-            <w:r>
-              <w:rPr>
-                <w:rStyle w:val="Hyperlink"/>
-                <w:noProof/>
-              </w:rPr>
-              <w:t>Document Control</w:t>
-            </w:r>
-            <w:r>
-              <w:rPr>
-                <w:noProof/>
-                <w:webHidden/>
-              </w:rPr>
-              <w:tab/>
-            </w:r>
-            <w:r>
-              <w:rPr>
-                <w:noProof/>
-                <w:webHidden/>
-              </w:rPr>
-              <w:fldChar w:fldCharType="begin"/>
-            </w:r>
-            <w:r>
-              <w:rPr>
-                <w:noProof/>
-                <w:webHidden/>
-              </w:rPr>
-              <w:instrText xml:space="preserve"> PAGEREF _Toc379121129 \h </w:instrText>
+              <w:instrText xml:space="preserve"> PAGEREF _Toc379186403 \h </w:instrText>
             </w:r>
             <w:r>
               <w:rPr>
@@ -4653,7 +4763,7 @@
               <w:lang w:eastAsia="en-GB"/>
             </w:rPr>
           </w:pPr>
-          <w:hyperlink w:anchor="_Toc379121130" w:history="1">
+          <w:hyperlink w:anchor="_Toc379186404" w:history="1">
             <w:r>
               <w:rPr>
                 <w:rStyle w:val="Hyperlink"/>
@@ -4680,7 +4790,7 @@
                 <w:noProof/>
                 <w:webHidden/>
               </w:rPr>
-              <w:instrText xml:space="preserve"> PAGEREF _Toc379121130 \h </w:instrText>
+              <w:instrText xml:space="preserve"> PAGEREF _Toc379186404 \h </w:instrText>
             </w:r>
             <w:r>
               <w:rPr>
@@ -4700,7 +4810,7 @@
                 <w:noProof/>
                 <w:webHidden/>
               </w:rPr>
-              <w:t>24</w:t>
+              <w:t>25</w:t>
             </w:r>
             <w:r>
               <w:rPr>
@@ -4742,13 +4852,13 @@
           <w:numId w:val="24"/>
         </w:numPr>
       </w:pPr>
-      <w:bookmarkStart w:id="10" w:name="_Toc378854930"/>
-      <w:bookmarkStart w:id="11" w:name="_Toc379121096"/>
+      <w:bookmarkStart w:id="14" w:name="_Toc378854930"/>
+      <w:bookmarkStart w:id="15" w:name="_Toc379186371"/>
       <w:r>
         <w:t>Introduction</w:t>
       </w:r>
-      <w:bookmarkEnd w:id="10"/>
-      <w:bookmarkEnd w:id="11"/>
+      <w:bookmarkEnd w:id="14"/>
+      <w:bookmarkEnd w:id="15"/>
     </w:p>
     <w:p>
       <w:pPr>
@@ -4758,23 +4868,29 @@
           <w:numId w:val="24"/>
         </w:numPr>
       </w:pPr>
-      <w:bookmarkStart w:id="12" w:name="_Toc379121097"/>
+      <w:bookmarkStart w:id="16" w:name="_Toc379186372"/>
       <w:r>
         <w:t>Company Profile</w:t>
       </w:r>
-      <w:bookmarkEnd w:id="12"/>
+      <w:bookmarkEnd w:id="16"/>
     </w:p>
     <w:p>
       <w:r>
         <w:t xml:space="preserve">Spoon is a </w:t>
       </w:r>
       <w:r>
-        <w:t xml:space="preserve">developer of interactive platforms and tools. The focus of Spoon is to ensure complete customer satisfaction through innovative design. </w:t>
+        <w:t>developer of interactive platforms and tools. The focus of Spoon is to ensure complete customer satisfaction through</w:t>
+      </w:r>
+      <w:r>
+        <w:t xml:space="preserve"> intelligent</w:t>
+      </w:r>
+      <w:r>
+        <w:t xml:space="preserve"> design. </w:t>
       </w:r>
       <w:r>
         <w:t>Modern thinking and high quality standards allow us to excel above the current industry standard in the new software market. Our engineers consist of highly trained graduates with specific expertise in product design</w:t>
       </w:r>
-      <w:bookmarkStart w:id="13" w:name="_Toc378854932"/>
+      <w:bookmarkStart w:id="17" w:name="_Toc378854932"/>
       <w:r>
         <w:t xml:space="preserve"> and development ensuring that our products exceed market expectations, are delivered on time and are always on budget.</w:t>
       </w:r>
@@ -4787,12 +4903,12 @@
           <w:numId w:val="24"/>
         </w:numPr>
       </w:pPr>
-      <w:bookmarkStart w:id="14" w:name="_Toc379121098"/>
+      <w:bookmarkStart w:id="18" w:name="_Toc379186373"/>
       <w:r>
         <w:t>Vision</w:t>
       </w:r>
-      <w:bookmarkEnd w:id="13"/>
-      <w:bookmarkEnd w:id="14"/>
+      <w:bookmarkEnd w:id="17"/>
+      <w:bookmarkEnd w:id="18"/>
     </w:p>
     <w:p>
       <w:r>
@@ -4804,9 +4920,15 @@
         <w:t>In a years’ time we see ourselves as a firmly established and competitive company within the market; always delivering good quality products on time and on budget.</w:t>
       </w:r>
       <w:r>
-        <w:t xml:space="preserve"> We aim for our products to be integrated into every kitchen environment because their competitive pricing, usability and longevity.</w:t>
-      </w:r>
-      <w:bookmarkStart w:id="15" w:name="_Toc378854933"/>
+        <w:t xml:space="preserve"> We aim for our products to be integrated into every kitchen environment because </w:t>
+      </w:r>
+      <w:r>
+        <w:t xml:space="preserve">of </w:t>
+      </w:r>
+      <w:r>
+        <w:t>their competitive pricing, usability and longevity.</w:t>
+      </w:r>
+      <w:bookmarkStart w:id="19" w:name="_Toc378854933"/>
     </w:p>
     <w:p>
       <w:r>
@@ -4821,12 +4943,12 @@
           <w:numId w:val="24"/>
         </w:numPr>
       </w:pPr>
-      <w:bookmarkStart w:id="16" w:name="_Toc379121099"/>
+      <w:bookmarkStart w:id="20" w:name="_Toc379186374"/>
       <w:r>
         <w:t>Roles and Responsibilities</w:t>
       </w:r>
-      <w:bookmarkEnd w:id="15"/>
-      <w:bookmarkEnd w:id="16"/>
+      <w:bookmarkEnd w:id="19"/>
+      <w:bookmarkEnd w:id="20"/>
     </w:p>
     <w:p>
       <w:pPr>
@@ -4836,13 +4958,13 @@
           <w:numId w:val="24"/>
         </w:numPr>
       </w:pPr>
-      <w:bookmarkStart w:id="17" w:name="_Toc378854934"/>
-      <w:bookmarkStart w:id="18" w:name="_Toc379121100"/>
+      <w:bookmarkStart w:id="21" w:name="_Toc378854934"/>
+      <w:bookmarkStart w:id="22" w:name="_Toc379186375"/>
       <w:r>
         <w:t>Organisational Structure</w:t>
       </w:r>
-      <w:bookmarkEnd w:id="17"/>
-      <w:bookmarkEnd w:id="18"/>
+      <w:bookmarkEnd w:id="21"/>
+      <w:bookmarkEnd w:id="22"/>
     </w:p>
     <w:p>
       <w:r>
@@ -5080,7 +5202,7 @@
         <w:pStyle w:val="Caption"/>
         <w:jc w:val="center"/>
       </w:pPr>
-      <w:bookmarkStart w:id="19" w:name="_Ref378867319"/>
+      <w:bookmarkStart w:id="23" w:name="_Ref378867319"/>
       <w:r>
         <w:t xml:space="preserve">Figure </w:t>
       </w:r>
@@ -5092,7 +5214,7 @@
           <w:t>1</w:t>
         </w:r>
       </w:fldSimple>
-      <w:bookmarkEnd w:id="19"/>
+      <w:bookmarkEnd w:id="23"/>
       <w:r>
         <w:t xml:space="preserve">: </w:t>
       </w:r>
@@ -5111,14 +5233,14 @@
           <w:rFonts w:eastAsiaTheme="minorEastAsia"/>
         </w:rPr>
       </w:pPr>
-      <w:bookmarkStart w:id="20" w:name="_Toc379121101"/>
+      <w:bookmarkStart w:id="24" w:name="_Toc379186376"/>
       <w:r>
         <w:rPr>
           <w:rFonts w:eastAsiaTheme="minorEastAsia"/>
         </w:rPr>
         <w:t>QA Metrics</w:t>
       </w:r>
-      <w:bookmarkEnd w:id="20"/>
+      <w:bookmarkEnd w:id="24"/>
     </w:p>
     <w:p>
       <w:pPr>
@@ -5128,11 +5250,11 @@
           <w:numId w:val="24"/>
         </w:numPr>
       </w:pPr>
-      <w:bookmarkStart w:id="21" w:name="_Toc379121102"/>
+      <w:bookmarkStart w:id="25" w:name="_Toc379186377"/>
       <w:r>
         <w:t>Management Team</w:t>
       </w:r>
-      <w:bookmarkEnd w:id="21"/>
+      <w:bookmarkEnd w:id="25"/>
     </w:p>
     <w:p>
       <w:r>
@@ -5396,7 +5518,10 @@
           </w:tcPr>
           <w:p>
             <w:r>
-              <w:t>Working with company members to review and submit documents on time.</w:t>
+              <w:t>Working with company members to revi</w:t>
+            </w:r>
+            <w:r>
+              <w:t>ew and submit documents on time and keeping submission records.</w:t>
             </w:r>
           </w:p>
         </w:tc>
@@ -5743,11 +5868,11 @@
           <w:numId w:val="24"/>
         </w:numPr>
       </w:pPr>
-      <w:bookmarkStart w:id="22" w:name="_Toc379121103"/>
+      <w:bookmarkStart w:id="26" w:name="_Toc379186378"/>
       <w:r>
         <w:t>Software Team</w:t>
       </w:r>
-      <w:bookmarkEnd w:id="22"/>
+      <w:bookmarkEnd w:id="26"/>
     </w:p>
     <w:p>
       <w:r>
@@ -5986,11 +6111,11 @@
           <w:numId w:val="24"/>
         </w:numPr>
       </w:pPr>
-      <w:bookmarkStart w:id="23" w:name="_Toc379121104"/>
+      <w:bookmarkStart w:id="27" w:name="_Toc379186379"/>
       <w:r>
         <w:t>Sales</w:t>
       </w:r>
-      <w:bookmarkEnd w:id="23"/>
+      <w:bookmarkEnd w:id="27"/>
     </w:p>
     <w:p>
       <w:r>
@@ -6113,11 +6238,11 @@
           <w:numId w:val="24"/>
         </w:numPr>
       </w:pPr>
-      <w:bookmarkStart w:id="24" w:name="_Toc379121105"/>
+      <w:bookmarkStart w:id="28" w:name="_Toc379186380"/>
       <w:r>
         <w:t>Utilities</w:t>
       </w:r>
-      <w:bookmarkEnd w:id="24"/>
+      <w:bookmarkEnd w:id="28"/>
     </w:p>
     <w:p>
       <w:r>
@@ -6238,11 +6363,11 @@
           <w:numId w:val="24"/>
         </w:numPr>
       </w:pPr>
-      <w:bookmarkStart w:id="25" w:name="_Toc379121106"/>
+      <w:bookmarkStart w:id="29" w:name="_Toc379186381"/>
       <w:r>
         <w:t>Company Personnel</w:t>
       </w:r>
-      <w:bookmarkEnd w:id="25"/>
+      <w:bookmarkEnd w:id="29"/>
     </w:p>
     <w:p>
       <w:r>
@@ -6257,11 +6382,11 @@
           <w:numId w:val="24"/>
         </w:numPr>
       </w:pPr>
-      <w:bookmarkStart w:id="26" w:name="_Toc379121107"/>
+      <w:bookmarkStart w:id="30" w:name="_Toc379186382"/>
       <w:r>
         <w:t>Project Manager</w:t>
       </w:r>
-      <w:bookmarkEnd w:id="26"/>
+      <w:bookmarkEnd w:id="30"/>
     </w:p>
     <w:p>
       <w:pPr>
@@ -6828,11 +6953,11 @@
           <w:numId w:val="24"/>
         </w:numPr>
       </w:pPr>
-      <w:bookmarkStart w:id="27" w:name="_Toc379121108"/>
+      <w:bookmarkStart w:id="31" w:name="_Toc379186383"/>
       <w:r>
         <w:t>Deputy Project Manager</w:t>
       </w:r>
-      <w:bookmarkEnd w:id="27"/>
+      <w:bookmarkEnd w:id="31"/>
     </w:p>
     <w:p>
       <w:pPr>
@@ -7215,11 +7340,11 @@
           <w:numId w:val="24"/>
         </w:numPr>
       </w:pPr>
-      <w:bookmarkStart w:id="28" w:name="_Toc379121109"/>
+      <w:bookmarkStart w:id="32" w:name="_Toc379186384"/>
       <w:r>
         <w:t>Documentation Manager</w:t>
       </w:r>
-      <w:bookmarkEnd w:id="28"/>
+      <w:bookmarkEnd w:id="32"/>
     </w:p>
     <w:p>
       <w:pPr>
@@ -7634,11 +7759,11 @@
           <w:numId w:val="24"/>
         </w:numPr>
       </w:pPr>
-      <w:bookmarkStart w:id="29" w:name="_Toc379121110"/>
+      <w:bookmarkStart w:id="33" w:name="_Toc379186385"/>
       <w:r>
         <w:t>Software Manager</w:t>
       </w:r>
-      <w:bookmarkEnd w:id="29"/>
+      <w:bookmarkEnd w:id="33"/>
     </w:p>
     <w:p>
       <w:pPr>
@@ -7922,7 +8047,6 @@
           <w:color w:val="FF0000"/>
         </w:rPr>
       </w:pPr>
-      <w:bookmarkStart w:id="30" w:name="_Toc379121111"/>
     </w:p>
     <w:p>
       <w:pPr>
@@ -7935,10 +8059,11 @@
           <w:color w:val="FF0000"/>
         </w:rPr>
       </w:pPr>
+      <w:bookmarkStart w:id="34" w:name="_Toc379186386"/>
       <w:r>
         <w:t>Development Manager</w:t>
       </w:r>
-      <w:bookmarkEnd w:id="30"/>
+      <w:bookmarkEnd w:id="34"/>
     </w:p>
     <w:p>
       <w:pPr>
@@ -7967,7 +8092,7 @@
         <w:pStyle w:val="ListParagraph"/>
         <w:numPr>
           <w:ilvl w:val="0"/>
-          <w:numId w:val="41"/>
+          <w:numId w:val="42"/>
         </w:numPr>
       </w:pPr>
       <w:r>
@@ -7982,7 +8107,7 @@
         <w:pStyle w:val="ListParagraph"/>
         <w:numPr>
           <w:ilvl w:val="0"/>
-          <w:numId w:val="41"/>
+          <w:numId w:val="42"/>
         </w:numPr>
       </w:pPr>
       <w:r>
@@ -7997,7 +8122,7 @@
         <w:pStyle w:val="ListParagraph"/>
         <w:numPr>
           <w:ilvl w:val="0"/>
-          <w:numId w:val="41"/>
+          <w:numId w:val="42"/>
         </w:numPr>
       </w:pPr>
       <w:r>
@@ -8012,7 +8137,7 @@
         <w:pStyle w:val="ListParagraph"/>
         <w:numPr>
           <w:ilvl w:val="0"/>
-          <w:numId w:val="41"/>
+          <w:numId w:val="42"/>
         </w:numPr>
       </w:pPr>
       <w:r>
@@ -8027,7 +8152,7 @@
         <w:pStyle w:val="ListParagraph"/>
         <w:numPr>
           <w:ilvl w:val="0"/>
-          <w:numId w:val="41"/>
+          <w:numId w:val="42"/>
         </w:numPr>
       </w:pPr>
       <w:r>
@@ -8042,7 +8167,7 @@
         <w:pStyle w:val="ListParagraph"/>
         <w:numPr>
           <w:ilvl w:val="0"/>
-          <w:numId w:val="41"/>
+          <w:numId w:val="42"/>
         </w:numPr>
       </w:pPr>
       <w:r>
@@ -8057,7 +8182,7 @@
         <w:pStyle w:val="ListParagraph"/>
         <w:numPr>
           <w:ilvl w:val="0"/>
-          <w:numId w:val="41"/>
+          <w:numId w:val="42"/>
         </w:numPr>
       </w:pPr>
       <w:r>
@@ -8072,7 +8197,7 @@
         <w:pStyle w:val="ListParagraph"/>
         <w:numPr>
           <w:ilvl w:val="0"/>
-          <w:numId w:val="41"/>
+          <w:numId w:val="42"/>
         </w:numPr>
       </w:pPr>
       <w:r>
@@ -8308,14 +8433,14 @@
           <w:numId w:val="24"/>
         </w:numPr>
       </w:pPr>
-      <w:bookmarkStart w:id="31" w:name="_Toc379121112"/>
+      <w:bookmarkStart w:id="35" w:name="_Toc379186387"/>
       <w:r>
         <w:t>Testing and Integration Manage</w:t>
       </w:r>
       <w:r>
         <w:t>r</w:t>
       </w:r>
-      <w:bookmarkEnd w:id="31"/>
+      <w:bookmarkEnd w:id="35"/>
     </w:p>
     <w:p>
       <w:pPr>
@@ -8331,18 +8456,51 @@
     </w:p>
     <w:p>
       <w:r>
-        <w:t xml:space="preserve">The roles and responsibilities of a Testing and Integration Manager is to ensure that procedures that involved with testing and integration of the project is being managed at the highest quality possible. </w:t>
+        <w:t>The roles and responsibilities of a Te</w:t>
+      </w:r>
+      <w:r>
+        <w:t>sting and Integration Manager are</w:t>
+      </w:r>
+      <w:r>
+        <w:t xml:space="preserve"> to e</w:t>
+      </w:r>
+      <w:r>
+        <w:t xml:space="preserve">nsure that procedures </w:t>
+      </w:r>
+      <w:r>
+        <w:t>involved with testing a</w:t>
+      </w:r>
+      <w:r>
+        <w:t>nd integration of the project are</w:t>
+      </w:r>
+      <w:r>
+        <w:t xml:space="preserve"> being managed at the highest quality possible. </w:t>
       </w:r>
       <w:r>
         <w:t xml:space="preserve">They should </w:t>
       </w:r>
       <w:r>
-        <w:t xml:space="preserve">have a comprehensive view of the testing and integration phase so as to competently perform his or her responsibility. </w:t>
-      </w:r>
-    </w:p>
-    <w:p>
-      <w:r>
-        <w:t>The main responsibility of the testing and integration manager is to formulate a set of testing strategies whereby the team members have to follow closely. Guiding the team members on how to write a proper and relevant test is also a part of the testing and integration manager’s responsibility. The manager also has to come up with a general set of tests which are expected to pass when integrating the individual components together.  The testing and integration plan is represented in a form of a Kanban Board using JIRA to show the progress of each task. The team members have access to the Kanban board and they are to update their progress on certain tasks regularly. Additional information such as defects or bugs has to be recorded on the Kanban board as well. With the Kanban board, the testing and integration manager can track the progress of the project and report to the software manager as following.</w:t>
+        <w:t>have a comprehensive view of the testing and integration phase</w:t>
+      </w:r>
+      <w:r>
+        <w:t>.</w:t>
+      </w:r>
+    </w:p>
+    <w:p>
+      <w:r>
+        <w:t>The main responsibility of the testing and integration manager is to formulate a set of testing strategies whereby the team members have to follow closely. Guiding the team members on how to write a proper and relevant test</w:t>
+      </w:r>
+      <w:r>
+        <w:t>s</w:t>
+      </w:r>
+      <w:r>
+        <w:t xml:space="preserve"> is also a part of the testing and inte</w:t>
+      </w:r>
+      <w:r>
+        <w:t>gration manager’s responsibilities</w:t>
+      </w:r>
+      <w:r>
+        <w:t>. The manager also has to come up with a general set of tests which are expected to pass when integrating the individual components together.  The testing and integration plan is represented in a form of a Kanban Board using JIRA to show the progress of each task. The team members have access to the Kanban board and they are to update their progress on certain tasks regularly. Additional information such as defects or bugs has to be recorded on the Kanban board as well. With the Kanban board, the testing and integration manager can track the progress of the project and report to the software manager as following.</w:t>
       </w:r>
     </w:p>
     <w:p>
@@ -8469,7 +8627,7 @@
       <w:r>
         <w:t>Risk Management</w:t>
       </w:r>
-      <w:bookmarkStart w:id="32" w:name="_Toc378854959"/>
+      <w:bookmarkStart w:id="36" w:name="_Toc378854959"/>
     </w:p>
     <w:tbl>
       <w:tblPr>
@@ -8706,12 +8864,12 @@
           <w:numId w:val="24"/>
         </w:numPr>
       </w:pPr>
-      <w:bookmarkStart w:id="33" w:name="_Toc379121113"/>
-      <w:bookmarkEnd w:id="32"/>
+      <w:bookmarkStart w:id="37" w:name="_Toc379186388"/>
+      <w:bookmarkEnd w:id="36"/>
       <w:r>
         <w:t>Utilities Manager</w:t>
       </w:r>
-      <w:bookmarkEnd w:id="33"/>
+      <w:bookmarkEnd w:id="37"/>
     </w:p>
     <w:p>
       <w:pPr>
@@ -9073,11 +9231,11 @@
           <w:numId w:val="24"/>
         </w:numPr>
       </w:pPr>
-      <w:bookmarkStart w:id="34" w:name="_Toc379121114"/>
+      <w:bookmarkStart w:id="38" w:name="_Toc379186389"/>
       <w:r>
         <w:t>Sales and Marketing Manager</w:t>
       </w:r>
-      <w:bookmarkEnd w:id="34"/>
+      <w:bookmarkEnd w:id="38"/>
     </w:p>
     <w:p>
       <w:pPr>
@@ -9442,11 +9600,11 @@
           <w:numId w:val="24"/>
         </w:numPr>
       </w:pPr>
-      <w:bookmarkStart w:id="35" w:name="_Toc379121115"/>
+      <w:bookmarkStart w:id="39" w:name="_Toc379186390"/>
       <w:r>
         <w:t>Finance Manager</w:t>
       </w:r>
-      <w:bookmarkEnd w:id="35"/>
+      <w:bookmarkEnd w:id="39"/>
     </w:p>
     <w:p>
       <w:pPr>
@@ -9818,11 +9976,11 @@
           <w:numId w:val="24"/>
         </w:numPr>
       </w:pPr>
-      <w:bookmarkStart w:id="36" w:name="_Toc379121116"/>
+      <w:bookmarkStart w:id="40" w:name="_Toc379186391"/>
       <w:r>
         <w:t>Deputy Finance Manager</w:t>
       </w:r>
-      <w:bookmarkEnd w:id="36"/>
+      <w:bookmarkEnd w:id="40"/>
     </w:p>
     <w:p>
       <w:pPr>
@@ -10144,11 +10302,11 @@
       <w:pPr>
         <w:pStyle w:val="Heading1"/>
       </w:pPr>
-      <w:bookmarkStart w:id="37" w:name="_Toc379121117"/>
+      <w:bookmarkStart w:id="41" w:name="_Toc379186392"/>
       <w:r>
         <w:t>3. Deliverables</w:t>
       </w:r>
-      <w:bookmarkEnd w:id="37"/>
+      <w:bookmarkEnd w:id="41"/>
     </w:p>
     <w:tbl>
       <w:tblPr>
@@ -13348,9 +13506,8 @@
         <w:pStyle w:val="Heading1"/>
         <w:ind w:firstLine="0"/>
       </w:pPr>
-      <w:bookmarkStart w:id="38" w:name="_Toc379120976"/>
-      <w:bookmarkStart w:id="39" w:name="_Ref379121953"/>
-      <w:bookmarkStart w:id="40" w:name="_Toc379121124"/>
+      <w:bookmarkStart w:id="42" w:name="_Toc379120976"/>
+      <w:bookmarkStart w:id="43" w:name="_Ref379121953"/>
     </w:p>
     <w:p>
       <w:pPr>
@@ -13370,11 +13527,13 @@
         <w:pStyle w:val="Heading1"/>
         <w:ind w:firstLine="0"/>
       </w:pPr>
+      <w:bookmarkStart w:id="44" w:name="_Toc379186393"/>
       <w:r>
         <w:t>4. Project Management Methodology</w:t>
       </w:r>
-      <w:bookmarkEnd w:id="38"/>
-      <w:bookmarkEnd w:id="39"/>
+      <w:bookmarkEnd w:id="42"/>
+      <w:bookmarkEnd w:id="43"/>
+      <w:bookmarkEnd w:id="44"/>
     </w:p>
     <w:p>
       <w:pPr>
@@ -13428,7 +13587,7 @@
                         <a14:shadowObscured xmlns:a14="http://schemas.microsoft.com/office/drawing/2010/main"/>
                       </a:ext>
                       <a:ext uri="{53640926-AAD7-44d8-BBD7-CCE9431645EC}">
-                        <a14:shadowObscured xmlns:a14="http://schemas.microsoft.com/office/drawing/2010/main" xmlns:w="http://schemas.openxmlformats.org/wordprocessingml/2006/main" xmlns:w10="urn:schemas-microsoft-com:office:word" xmlns:v="urn:schemas-microsoft-com:vml" xmlns:o="urn:schemas-microsoft-com:office:office" xmlns:mv="urn:schemas-microsoft-com:mac:vml" xmlns:mo="http://schemas.microsoft.com/office/mac/office/2008/main" xmlns=""/>
+                        <a14:shadowObscured xmlns="" xmlns:mo="http://schemas.microsoft.com/office/mac/office/2008/main" xmlns:mv="urn:schemas-microsoft-com:mac:vml" xmlns:o="urn:schemas-microsoft-com:office:office" xmlns:v="urn:schemas-microsoft-com:vml" xmlns:w10="urn:schemas-microsoft-com:office:word" xmlns:w="http://schemas.openxmlformats.org/wordprocessingml/2006/main" xmlns:a14="http://schemas.microsoft.com/office/drawing/2010/main"/>
                       </a:ext>
                     </a:extLst>
                   </pic:spPr>
@@ -13444,7 +13603,7 @@
         <w:pStyle w:val="Caption"/>
         <w:jc w:val="center"/>
       </w:pPr>
-      <w:bookmarkStart w:id="41" w:name="_Ref379119802"/>
+      <w:bookmarkStart w:id="45" w:name="_Ref379119802"/>
       <w:r>
         <w:t xml:space="preserve">Figure </w:t>
       </w:r>
@@ -13456,7 +13615,7 @@
           <w:t>2</w:t>
         </w:r>
       </w:fldSimple>
-      <w:bookmarkEnd w:id="41"/>
+      <w:bookmarkEnd w:id="45"/>
       <w:r>
         <w:t>: Project life cycle</w:t>
       </w:r>
@@ -13510,7 +13669,7 @@
                     </a:ln>
                     <a:extLst>
                       <a:ext uri="{53640926-AAD7-44d8-BBD7-CCE9431645EC}">
-                        <a14:shadowObscured xmlns:a14="http://schemas.microsoft.com/office/drawing/2010/main" xmlns:w="http://schemas.openxmlformats.org/wordprocessingml/2006/main" xmlns:w10="urn:schemas-microsoft-com:office:word" xmlns:v="urn:schemas-microsoft-com:vml" xmlns:o="urn:schemas-microsoft-com:office:office" xmlns:mv="urn:schemas-microsoft-com:mac:vml" xmlns:mo="http://schemas.microsoft.com/office/mac/office/2008/main" xmlns=""/>
+                        <a14:shadowObscured xmlns="" xmlns:mo="http://schemas.microsoft.com/office/mac/office/2008/main" xmlns:mv="urn:schemas-microsoft-com:mac:vml" xmlns:o="urn:schemas-microsoft-com:office:office" xmlns:v="urn:schemas-microsoft-com:vml" xmlns:w10="urn:schemas-microsoft-com:office:word" xmlns:w="http://schemas.openxmlformats.org/wordprocessingml/2006/main" xmlns:a14="http://schemas.microsoft.com/office/drawing/2010/main"/>
                       </a:ext>
                     </a:extLst>
                   </pic:spPr>
@@ -13545,11 +13704,13 @@
       <w:pPr>
         <w:pStyle w:val="Heading3"/>
       </w:pPr>
-      <w:bookmarkStart w:id="42" w:name="_Toc379120977"/>
+      <w:bookmarkStart w:id="46" w:name="_Toc379120977"/>
+      <w:bookmarkStart w:id="47" w:name="_Toc379186394"/>
       <w:r>
         <w:t>Project Life Cycle Summary</w:t>
       </w:r>
-      <w:bookmarkEnd w:id="42"/>
+      <w:bookmarkEnd w:id="46"/>
+      <w:bookmarkEnd w:id="47"/>
     </w:p>
     <w:p>
       <w:pPr>
@@ -14125,11 +14286,13 @@
       <w:pPr>
         <w:pStyle w:val="Heading2"/>
       </w:pPr>
-      <w:bookmarkStart w:id="43" w:name="_Toc379120978"/>
+      <w:bookmarkStart w:id="48" w:name="_Toc379120978"/>
+      <w:bookmarkStart w:id="49" w:name="_Toc379186395"/>
       <w:r>
         <w:t>4.1 Requirements and Specifications Phase</w:t>
       </w:r>
-      <w:bookmarkEnd w:id="43"/>
+      <w:bookmarkEnd w:id="48"/>
+      <w:bookmarkEnd w:id="49"/>
     </w:p>
     <w:p>
       <w:pPr>
@@ -14161,11 +14324,13 @@
       <w:pPr>
         <w:pStyle w:val="Heading2"/>
       </w:pPr>
-      <w:bookmarkStart w:id="44" w:name="_Toc379120979"/>
+      <w:bookmarkStart w:id="50" w:name="_Toc379120979"/>
+      <w:bookmarkStart w:id="51" w:name="_Toc379186396"/>
       <w:r>
         <w:t>4.2 Design Phase</w:t>
       </w:r>
-      <w:bookmarkEnd w:id="44"/>
+      <w:bookmarkEnd w:id="50"/>
+      <w:bookmarkEnd w:id="51"/>
     </w:p>
     <w:p>
       <w:r>
@@ -14355,11 +14520,13 @@
       <w:pPr>
         <w:pStyle w:val="Heading2"/>
       </w:pPr>
-      <w:bookmarkStart w:id="45" w:name="_Toc379120980"/>
+      <w:bookmarkStart w:id="52" w:name="_Toc379120980"/>
+      <w:bookmarkStart w:id="53" w:name="_Toc379186397"/>
       <w:r>
         <w:t>4.3 Implementation Phase</w:t>
       </w:r>
-      <w:bookmarkEnd w:id="45"/>
+      <w:bookmarkEnd w:id="52"/>
+      <w:bookmarkEnd w:id="53"/>
     </w:p>
     <w:p>
       <w:r>
@@ -14409,11 +14576,13 @@
       <w:pPr>
         <w:pStyle w:val="Heading2"/>
       </w:pPr>
-      <w:bookmarkStart w:id="46" w:name="_Toc379120981"/>
+      <w:bookmarkStart w:id="54" w:name="_Toc379120981"/>
+      <w:bookmarkStart w:id="55" w:name="_Toc379186398"/>
       <w:r>
         <w:t>4.4 Testing and Integration Phase</w:t>
       </w:r>
-      <w:bookmarkEnd w:id="46"/>
+      <w:bookmarkEnd w:id="54"/>
+      <w:bookmarkEnd w:id="55"/>
     </w:p>
     <w:p>
       <w:r>
@@ -14432,11 +14601,13 @@
       <w:pPr>
         <w:pStyle w:val="Heading2"/>
       </w:pPr>
-      <w:bookmarkStart w:id="47" w:name="_Toc379120982"/>
+      <w:bookmarkStart w:id="56" w:name="_Toc379120982"/>
+      <w:bookmarkStart w:id="57" w:name="_Toc379186399"/>
       <w:r>
         <w:t>4.5 Quality Auditing Reviews</w:t>
       </w:r>
-      <w:bookmarkEnd w:id="47"/>
+      <w:bookmarkEnd w:id="56"/>
+      <w:bookmarkEnd w:id="57"/>
     </w:p>
     <w:p>
       <w:r>
@@ -14465,20 +14636,21 @@
           <w:color w:val="FF0000"/>
         </w:rPr>
       </w:pPr>
+      <w:bookmarkStart w:id="58" w:name="_Toc379186400"/>
       <w:r>
         <w:t>Appendix</w:t>
       </w:r>
-      <w:bookmarkEnd w:id="40"/>
+      <w:bookmarkEnd w:id="58"/>
     </w:p>
     <w:p>
       <w:pPr>
         <w:pStyle w:val="Heading2"/>
       </w:pPr>
-      <w:bookmarkStart w:id="48" w:name="_Toc379121125"/>
+      <w:bookmarkStart w:id="59" w:name="_Toc379186401"/>
       <w:r>
         <w:t>Document Templates</w:t>
       </w:r>
-      <w:bookmarkEnd w:id="48"/>
+      <w:bookmarkEnd w:id="59"/>
     </w:p>
     <w:p>
       <w:r>
@@ -14495,14 +14667,14 @@
       <w:pPr>
         <w:pStyle w:val="Heading3"/>
       </w:pPr>
-      <w:bookmarkStart w:id="49" w:name="_Toc379121126"/>
+      <w:bookmarkStart w:id="60" w:name="_Toc379186402"/>
       <w:r>
         <w:t>Meeting Minutes</w:t>
       </w:r>
-      <w:bookmarkEnd w:id="49"/>
       <w:r>
         <w:t xml:space="preserve"> &amp; Agenda</w:t>
       </w:r>
+      <w:bookmarkEnd w:id="60"/>
     </w:p>
     <w:p>
       <w:pPr>
@@ -14602,11 +14774,11 @@
       <w:pPr>
         <w:pStyle w:val="Heading3"/>
       </w:pPr>
-      <w:bookmarkStart w:id="50" w:name="_Toc379121127"/>
+      <w:bookmarkStart w:id="61" w:name="_Toc379186403"/>
       <w:r>
         <w:t>Reports</w:t>
       </w:r>
-      <w:bookmarkEnd w:id="50"/>
+      <w:bookmarkEnd w:id="61"/>
     </w:p>
     <w:p>
       <w:r>
@@ -14712,7 +14884,7 @@
         <mc:AlternateContent>
           <mc:Choice Requires="wps">
             <w:drawing>
-              <wp:anchor distT="0" distB="0" distL="114300" distR="114300" simplePos="0" relativeHeight="251658240" behindDoc="0" locked="0" layoutInCell="1" allowOverlap="1" wp14:anchorId="78FFDE4A" wp14:editId="1A988E88">
+              <wp:anchor distT="0" distB="0" distL="114300" distR="114300" simplePos="0" relativeHeight="251655168" behindDoc="0" locked="0" layoutInCell="1" allowOverlap="1" wp14:anchorId="78FFDE4A" wp14:editId="1A988E88">
                 <wp:simplePos x="0" y="0"/>
                 <wp:positionH relativeFrom="margin">
                   <wp:posOffset>151130</wp:posOffset>
@@ -14761,7 +14933,7 @@
           </mc:Choice>
           <mc:Fallback>
             <w:pict>
-              <v:line w14:anchorId="20AFFF2C" id="Straight Connector 4" o:spid="_x0000_s1026" style="position:absolute;z-index:251658240;visibility:visible;mso-wrap-style:square;mso-wrap-distance-left:9pt;mso-wrap-distance-top:0;mso-wrap-distance-right:9pt;mso-wrap-distance-bottom:0;mso-position-horizontal:absolute;mso-position-horizontal-relative:margin;mso-position-vertical:absolute;mso-position-vertical-relative:margin" from="11.9pt,180.9pt" to="437.2pt,180.9pt" o:gfxdata="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" strokecolor="black [3200]">
+              <v:line w14:anchorId="677EDDFF" id="Straight Connector 4" o:spid="_x0000_s1026" style="position:absolute;z-index:251655168;visibility:visible;mso-wrap-style:square;mso-wrap-distance-left:9pt;mso-wrap-distance-top:0;mso-wrap-distance-right:9pt;mso-wrap-distance-bottom:0;mso-position-horizontal:absolute;mso-position-horizontal-relative:margin;mso-position-vertical:absolute;mso-position-vertical-relative:margin" from="11.9pt,180.9pt" to="437.2pt,180.9pt" o:gfxdata="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" strokecolor="black [3200]">
                 <w10:wrap type="square" anchorx="margin" anchory="margin"/>
               </v:line>
             </w:pict>
@@ -14771,14 +14943,21 @@
     </w:p>
     <w:p>
       <w:pPr>
-        <w:pStyle w:val="Heading1"/>
         <w:jc w:val="center"/>
-      </w:pPr>
-      <w:bookmarkStart w:id="51" w:name="_Toc379121129"/>
-      <w:r>
+        <w:rPr>
+          <w:color w:val="EB817D" w:themeColor="accent1" w:themeTint="99"/>
+          <w:sz w:val="40"/>
+          <w:szCs w:val="40"/>
+        </w:rPr>
+      </w:pPr>
+      <w:r>
+        <w:rPr>
+          <w:color w:val="EB817D" w:themeColor="accent1" w:themeTint="99"/>
+          <w:sz w:val="40"/>
+          <w:szCs w:val="40"/>
+        </w:rPr>
         <w:t>Document Control</w:t>
       </w:r>
-      <w:bookmarkEnd w:id="51"/>
     </w:p>
     <w:p/>
     <w:tbl>
@@ -15067,13 +15246,13 @@
         <mc:AlternateContent>
           <mc:Choice Requires="wps">
             <w:drawing>
-              <wp:anchor distT="0" distB="0" distL="114300" distR="114300" simplePos="0" relativeHeight="251659264" behindDoc="0" locked="0" layoutInCell="1" allowOverlap="1" wp14:anchorId="0F846CA3" wp14:editId="694022B4">
+              <wp:anchor distT="0" distB="0" distL="114300" distR="114300" simplePos="0" relativeHeight="251659264" behindDoc="0" locked="0" layoutInCell="1" allowOverlap="1" wp14:anchorId="0F846CA3" wp14:editId="60F4C110">
                 <wp:simplePos x="0" y="0"/>
                 <wp:positionH relativeFrom="margin">
                   <wp:posOffset>151130</wp:posOffset>
                 </wp:positionH>
                 <wp:positionV relativeFrom="margin">
-                  <wp:posOffset>6582410</wp:posOffset>
+                  <wp:posOffset>6715760</wp:posOffset>
                 </wp:positionV>
                 <wp:extent cx="5401310" cy="0"/>
                 <wp:effectExtent l="0" t="0" r="27940" b="19050"/>
@@ -15116,7 +15295,7 @@
           </mc:Choice>
           <mc:Fallback>
             <w:pict>
-              <v:line w14:anchorId="1F5A2C97" id="Straight Connector 5" o:spid="_x0000_s1026" style="position:absolute;z-index:251659264;visibility:visible;mso-wrap-style:square;mso-wrap-distance-left:9pt;mso-wrap-distance-top:0;mso-wrap-distance-right:9pt;mso-wrap-distance-bottom:0;mso-position-horizontal:absolute;mso-position-horizontal-relative:margin;mso-position-vertical:absolute;mso-position-vertical-relative:margin" from="11.9pt,518.3pt" to="437.2pt,518.3pt" o:gfxdata="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" strokecolor="black [3200]">
+              <v:line w14:anchorId="06A2BE14" id="Straight Connector 5" o:spid="_x0000_s1026" style="position:absolute;z-index:251659264;visibility:visible;mso-wrap-style:square;mso-wrap-distance-left:9pt;mso-wrap-distance-top:0;mso-wrap-distance-right:9pt;mso-wrap-distance-bottom:0;mso-position-horizontal:absolute;mso-position-horizontal-relative:margin;mso-position-vertical:absolute;mso-position-vertical-relative:margin" from="11.9pt,528.8pt" to="437.2pt,528.8pt" o:gfxdata="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" strokecolor="black [3200]">
                 <w10:wrap type="square" anchorx="margin" anchory="margin"/>
               </v:line>
             </w:pict>
@@ -15138,14 +15317,14 @@
     <w:p>
       <w:pPr>
         <w:rPr>
-          <w:color w:val="4A9BDC" w:themeColor="accent6"/>
+          <w:color w:val="EB817D" w:themeColor="accent1" w:themeTint="99"/>
           <w:sz w:val="40"/>
           <w:szCs w:val="40"/>
         </w:rPr>
       </w:pPr>
       <w:r>
         <w:rPr>
-          <w:color w:val="4A9BDC" w:themeColor="accent6"/>
+          <w:color w:val="EB817D" w:themeColor="accent1" w:themeTint="99"/>
           <w:sz w:val="40"/>
           <w:szCs w:val="40"/>
         </w:rPr>
@@ -15153,7 +15332,7 @@
       </w:r>
       <w:r>
         <w:rPr>
-          <w:color w:val="4A9BDC" w:themeColor="accent6"/>
+          <w:color w:val="EB817D" w:themeColor="accent1" w:themeTint="99"/>
           <w:sz w:val="40"/>
           <w:szCs w:val="40"/>
         </w:rPr>
@@ -15164,14 +15343,14 @@
     <w:p>
       <w:pPr>
         <w:rPr>
-          <w:color w:val="4A9BDC" w:themeColor="accent6"/>
+          <w:color w:val="EB817D" w:themeColor="accent1" w:themeTint="99"/>
           <w:sz w:val="28"/>
           <w:szCs w:val="28"/>
         </w:rPr>
       </w:pPr>
       <w:r>
         <w:rPr>
-          <w:color w:val="4A9BDC" w:themeColor="accent6"/>
+          <w:color w:val="EB817D" w:themeColor="accent1" w:themeTint="99"/>
           <w:sz w:val="28"/>
           <w:szCs w:val="28"/>
         </w:rPr>
@@ -15179,7 +15358,7 @@
       </w:r>
       <w:r>
         <w:rPr>
-          <w:color w:val="4A9BDC" w:themeColor="accent6"/>
+          <w:color w:val="EB817D" w:themeColor="accent1" w:themeTint="99"/>
           <w:sz w:val="28"/>
           <w:szCs w:val="28"/>
         </w:rPr>
@@ -15190,7 +15369,7 @@
     <w:p>
       <w:pPr>
         <w:rPr>
-          <w:color w:val="4A9BDC" w:themeColor="accent6"/>
+          <w:color w:val="EB817D" w:themeColor="accent1" w:themeTint="99"/>
           <w:sz w:val="24"/>
           <w:szCs w:val="24"/>
         </w:rPr>
@@ -15198,7 +15377,7 @@
       <w:proofErr w:type="gramStart"/>
       <w:r>
         <w:rPr>
-          <w:color w:val="4A9BDC" w:themeColor="accent6"/>
+          <w:color w:val="EB817D" w:themeColor="accent1" w:themeTint="99"/>
           <w:sz w:val="24"/>
           <w:szCs w:val="24"/>
         </w:rPr>
@@ -15207,7 +15386,7 @@
       <w:proofErr w:type="gramEnd"/>
       <w:r>
         <w:rPr>
-          <w:color w:val="4A9BDC" w:themeColor="accent6"/>
+          <w:color w:val="EB817D" w:themeColor="accent1" w:themeTint="99"/>
           <w:sz w:val="24"/>
           <w:szCs w:val="24"/>
         </w:rPr>
@@ -15217,7 +15396,7 @@
     <w:p>
       <w:pPr>
         <w:rPr>
-          <w:color w:val="4A9BDC" w:themeColor="accent6"/>
+          <w:color w:val="EB817D" w:themeColor="accent1" w:themeTint="99"/>
           <w:sz w:val="22"/>
           <w:szCs w:val="22"/>
         </w:rPr>
@@ -15225,7 +15404,7 @@
       <w:proofErr w:type="gramStart"/>
       <w:r>
         <w:rPr>
-          <w:color w:val="4A9BDC" w:themeColor="accent6"/>
+          <w:color w:val="EB817D" w:themeColor="accent1" w:themeTint="99"/>
           <w:sz w:val="22"/>
           <w:szCs w:val="22"/>
         </w:rPr>
@@ -15234,7 +15413,7 @@
       <w:proofErr w:type="gramEnd"/>
       <w:r>
         <w:rPr>
-          <w:color w:val="4A9BDC" w:themeColor="accent6"/>
+          <w:color w:val="EB817D" w:themeColor="accent1" w:themeTint="99"/>
           <w:sz w:val="22"/>
           <w:szCs w:val="22"/>
         </w:rPr>
@@ -15253,11 +15432,11 @@
       <w:pPr>
         <w:pStyle w:val="Heading3"/>
       </w:pPr>
-      <w:bookmarkStart w:id="52" w:name="_Toc379121130"/>
+      <w:bookmarkStart w:id="62" w:name="_Toc379186404"/>
       <w:r>
         <w:t>Tables</w:t>
       </w:r>
-      <w:bookmarkEnd w:id="52"/>
+      <w:bookmarkEnd w:id="62"/>
     </w:p>
     <w:p>
       <w:r>
@@ -15266,7 +15445,10 @@
     </w:p>
     <w:p>
       <w:r>
-        <w:t>Section titles on a table must be in bold.</w:t>
+        <w:t>Section ti</w:t>
+      </w:r>
+      <w:r>
+        <w:t>tles on a table must be in bold and font 10.5 Century Gothic.</w:t>
       </w:r>
     </w:p>
     <w:p>
@@ -15387,19 +15569,42 @@
   <w:p>
     <w:pPr>
       <w:pStyle w:val="Footer"/>
+      <w:rPr>
+        <w:i/>
+      </w:rPr>
     </w:pPr>
+    <w:proofErr w:type="spellStart"/>
     <w:r>
-      <w:t>QA Manual</w:t>
+      <w:rPr>
+        <w:i/>
+      </w:rPr>
+      <w:t>SWEng</w:t>
+    </w:r>
+    <w:proofErr w:type="spellEnd"/>
+    <w:r>
+      <w:rPr>
+        <w:i/>
+      </w:rPr>
+      <w:t xml:space="preserve"> Group 2 QA</w:t>
     </w:r>
     <w:r>
+      <w:rPr>
+        <w:i/>
+      </w:rPr>
       <w:tab/>
     </w:r>
     <w:r>
       <w:rPr>
+        <w:i/>
+      </w:rPr>
+      <w:tab/>
+    </w:r>
+    <w:r>
+      <w:rPr>
+        <w:i/>
         <w:noProof/>
       </w:rPr>
-      <w:tab/>
-      <w:t>SWEng</w:t>
+      <w:t>Last Modified: 03/02/2014</w:t>
     </w:r>
   </w:p>
 </w:ftr>
@@ -15430,7 +15635,7 @@
       <w:rPr>
         <w:noProof/>
       </w:rPr>
-      <w:t>2</w:t>
+      <w:t>17</w:t>
     </w:r>
     <w:r>
       <w:rPr>
@@ -15488,7 +15693,9 @@
     </w:r>
     <w:r>
       <w:tab/>
-      <w:t>v0.8</w:t>
+    </w:r>
+    <w:r>
+      <w:t>V1.0</w:t>
     </w:r>
   </w:p>
 </w:hdr>
@@ -15499,7 +15706,7 @@
   <w:abstractNum w:abstractNumId="0">
     <w:nsid w:val="04DB0295"/>
     <w:multiLevelType w:val="multilevel"/>
-    <w:tmpl w:val="D4DA6224"/>
+    <w:tmpl w:val="0610D60A"/>
     <w:lvl w:ilvl="0">
       <w:start w:val="1"/>
       <w:numFmt w:val="decimal"/>
@@ -15536,7 +15743,7 @@
       </w:pPr>
       <w:rPr>
         <w:rFonts w:hint="default"/>
-        <w:color w:val="4A9BDC" w:themeColor="accent6"/>
+        <w:color w:val="EB817D" w:themeColor="accent1" w:themeTint="99"/>
       </w:rPr>
     </w:lvl>
     <w:lvl w:ilvl="3">
@@ -15958,6 +16165,119 @@
     </w:lvl>
   </w:abstractNum>
   <w:abstractNum w:abstractNumId="4">
+    <w:nsid w:val="10346003"/>
+    <w:multiLevelType w:val="hybridMultilevel"/>
+    <w:tmpl w:val="4496A1B8"/>
+    <w:lvl w:ilvl="0" w:tplc="08090001">
+      <w:start w:val="1"/>
+      <w:numFmt w:val="bullet"/>
+      <w:lvlText w:val=""/>
+      <w:lvlJc w:val="left"/>
+      <w:pPr>
+        <w:ind w:left="947" w:hanging="360"/>
+      </w:pPr>
+      <w:rPr>
+        <w:rFonts w:ascii="Symbol" w:hAnsi="Symbol" w:hint="default"/>
+      </w:rPr>
+    </w:lvl>
+    <w:lvl w:ilvl="1" w:tplc="08090003" w:tentative="1">
+      <w:start w:val="1"/>
+      <w:numFmt w:val="bullet"/>
+      <w:lvlText w:val="o"/>
+      <w:lvlJc w:val="left"/>
+      <w:pPr>
+        <w:ind w:left="1667" w:hanging="360"/>
+      </w:pPr>
+      <w:rPr>
+        <w:rFonts w:ascii="Courier New" w:hAnsi="Courier New" w:cs="Courier New" w:hint="default"/>
+      </w:rPr>
+    </w:lvl>
+    <w:lvl w:ilvl="2" w:tplc="08090005" w:tentative="1">
+      <w:start w:val="1"/>
+      <w:numFmt w:val="bullet"/>
+      <w:lvlText w:val=""/>
+      <w:lvlJc w:val="left"/>
+      <w:pPr>
+        <w:ind w:left="2387" w:hanging="360"/>
+      </w:pPr>
+      <w:rPr>
+        <w:rFonts w:ascii="Wingdings" w:hAnsi="Wingdings" w:hint="default"/>
+      </w:rPr>
+    </w:lvl>
+    <w:lvl w:ilvl="3" w:tplc="08090001" w:tentative="1">
+      <w:start w:val="1"/>
+      <w:numFmt w:val="bullet"/>
+      <w:lvlText w:val=""/>
+      <w:lvlJc w:val="left"/>
+      <w:pPr>
+        <w:ind w:left="3107" w:hanging="360"/>
+      </w:pPr>
+      <w:rPr>
+        <w:rFonts w:ascii="Symbol" w:hAnsi="Symbol" w:hint="default"/>
+      </w:rPr>
+    </w:lvl>
+    <w:lvl w:ilvl="4" w:tplc="08090003" w:tentative="1">
+      <w:start w:val="1"/>
+      <w:numFmt w:val="bullet"/>
+      <w:lvlText w:val="o"/>
+      <w:lvlJc w:val="left"/>
+      <w:pPr>
+        <w:ind w:left="3827" w:hanging="360"/>
+      </w:pPr>
+      <w:rPr>
+        <w:rFonts w:ascii="Courier New" w:hAnsi="Courier New" w:cs="Courier New" w:hint="default"/>
+      </w:rPr>
+    </w:lvl>
+    <w:lvl w:ilvl="5" w:tplc="08090005" w:tentative="1">
+      <w:start w:val="1"/>
+      <w:numFmt w:val="bullet"/>
+      <w:lvlText w:val=""/>
+      <w:lvlJc w:val="left"/>
+      <w:pPr>
+        <w:ind w:left="4547" w:hanging="360"/>
+      </w:pPr>
+      <w:rPr>
+        <w:rFonts w:ascii="Wingdings" w:hAnsi="Wingdings" w:hint="default"/>
+      </w:rPr>
+    </w:lvl>
+    <w:lvl w:ilvl="6" w:tplc="08090001" w:tentative="1">
+      <w:start w:val="1"/>
+      <w:numFmt w:val="bullet"/>
+      <w:lvlText w:val=""/>
+      <w:lvlJc w:val="left"/>
+      <w:pPr>
+        <w:ind w:left="5267" w:hanging="360"/>
+      </w:pPr>
+      <w:rPr>
+        <w:rFonts w:ascii="Symbol" w:hAnsi="Symbol" w:hint="default"/>
+      </w:rPr>
+    </w:lvl>
+    <w:lvl w:ilvl="7" w:tplc="08090003" w:tentative="1">
+      <w:start w:val="1"/>
+      <w:numFmt w:val="bullet"/>
+      <w:lvlText w:val="o"/>
+      <w:lvlJc w:val="left"/>
+      <w:pPr>
+        <w:ind w:left="5987" w:hanging="360"/>
+      </w:pPr>
+      <w:rPr>
+        <w:rFonts w:ascii="Courier New" w:hAnsi="Courier New" w:cs="Courier New" w:hint="default"/>
+      </w:rPr>
+    </w:lvl>
+    <w:lvl w:ilvl="8" w:tplc="08090005" w:tentative="1">
+      <w:start w:val="1"/>
+      <w:numFmt w:val="bullet"/>
+      <w:lvlText w:val=""/>
+      <w:lvlJc w:val="left"/>
+      <w:pPr>
+        <w:ind w:left="6707" w:hanging="360"/>
+      </w:pPr>
+      <w:rPr>
+        <w:rFonts w:ascii="Wingdings" w:hAnsi="Wingdings" w:hint="default"/>
+      </w:rPr>
+    </w:lvl>
+  </w:abstractNum>
+  <w:abstractNum w:abstractNumId="5">
     <w:nsid w:val="13C75F6D"/>
     <w:multiLevelType w:val="hybridMultilevel"/>
     <w:tmpl w:val="81AADF88"/>
@@ -16069,7 +16389,7 @@
       </w:rPr>
     </w:lvl>
   </w:abstractNum>
-  <w:abstractNum w:abstractNumId="5">
+  <w:abstractNum w:abstractNumId="6">
     <w:nsid w:val="1F6F2829"/>
     <w:multiLevelType w:val="hybridMultilevel"/>
     <w:tmpl w:val="F21CD82C"/>
@@ -16182,7 +16502,7 @@
       </w:rPr>
     </w:lvl>
   </w:abstractNum>
-  <w:abstractNum w:abstractNumId="6">
+  <w:abstractNum w:abstractNumId="7">
     <w:nsid w:val="20A05782"/>
     <w:multiLevelType w:val="hybridMultilevel"/>
     <w:tmpl w:val="E3A24EF6"/>
@@ -16295,7 +16615,7 @@
       </w:rPr>
     </w:lvl>
   </w:abstractNum>
-  <w:abstractNum w:abstractNumId="7">
+  <w:abstractNum w:abstractNumId="8">
     <w:nsid w:val="228D2C28"/>
     <w:multiLevelType w:val="hybridMultilevel"/>
     <w:tmpl w:val="6B54F02A"/>
@@ -16408,7 +16728,7 @@
       </w:rPr>
     </w:lvl>
   </w:abstractNum>
-  <w:abstractNum w:abstractNumId="8">
+  <w:abstractNum w:abstractNumId="9">
     <w:nsid w:val="2A053F13"/>
     <w:multiLevelType w:val="hybridMultilevel"/>
     <w:tmpl w:val="004E1D8A"/>
@@ -16521,7 +16841,7 @@
       </w:rPr>
     </w:lvl>
   </w:abstractNum>
-  <w:abstractNum w:abstractNumId="9">
+  <w:abstractNum w:abstractNumId="10">
     <w:nsid w:val="2A9B2CBC"/>
     <w:multiLevelType w:val="hybridMultilevel"/>
     <w:tmpl w:val="B7523DD4"/>
@@ -16633,7 +16953,7 @@
       </w:rPr>
     </w:lvl>
   </w:abstractNum>
-  <w:abstractNum w:abstractNumId="10">
+  <w:abstractNum w:abstractNumId="11">
     <w:nsid w:val="2BFB09E1"/>
     <w:multiLevelType w:val="hybridMultilevel"/>
     <w:tmpl w:val="4C526112"/>
@@ -16746,7 +17066,7 @@
       </w:rPr>
     </w:lvl>
   </w:abstractNum>
-  <w:abstractNum w:abstractNumId="11">
+  <w:abstractNum w:abstractNumId="12">
     <w:nsid w:val="2C0C7E8B"/>
     <w:multiLevelType w:val="hybridMultilevel"/>
     <w:tmpl w:val="E988A03C"/>
@@ -16859,7 +17179,7 @@
       </w:rPr>
     </w:lvl>
   </w:abstractNum>
-  <w:abstractNum w:abstractNumId="12">
+  <w:abstractNum w:abstractNumId="13">
     <w:nsid w:val="2D986A4F"/>
     <w:multiLevelType w:val="multilevel"/>
     <w:tmpl w:val="93E8B1BE"/>
@@ -16980,7 +17300,7 @@
       </w:rPr>
     </w:lvl>
   </w:abstractNum>
-  <w:abstractNum w:abstractNumId="13">
+  <w:abstractNum w:abstractNumId="14">
     <w:nsid w:val="30D50F24"/>
     <w:multiLevelType w:val="hybridMultilevel"/>
     <w:tmpl w:val="F6583F2A"/>
@@ -17092,7 +17412,7 @@
       </w:rPr>
     </w:lvl>
   </w:abstractNum>
-  <w:abstractNum w:abstractNumId="14">
+  <w:abstractNum w:abstractNumId="15">
     <w:nsid w:val="33130E85"/>
     <w:multiLevelType w:val="hybridMultilevel"/>
     <w:tmpl w:val="86EA47BE"/>
@@ -17204,7 +17524,7 @@
       </w:rPr>
     </w:lvl>
   </w:abstractNum>
-  <w:abstractNum w:abstractNumId="15">
+  <w:abstractNum w:abstractNumId="16">
     <w:nsid w:val="34387329"/>
     <w:multiLevelType w:val="hybridMultilevel"/>
     <w:tmpl w:val="796CA358"/>
@@ -17317,7 +17637,7 @@
       </w:rPr>
     </w:lvl>
   </w:abstractNum>
-  <w:abstractNum w:abstractNumId="16">
+  <w:abstractNum w:abstractNumId="17">
     <w:nsid w:val="36714B14"/>
     <w:multiLevelType w:val="hybridMultilevel"/>
     <w:tmpl w:val="FDDC65E8"/>
@@ -17430,7 +17750,7 @@
       </w:rPr>
     </w:lvl>
   </w:abstractNum>
-  <w:abstractNum w:abstractNumId="17">
+  <w:abstractNum w:abstractNumId="18">
     <w:nsid w:val="39B471D6"/>
     <w:multiLevelType w:val="hybridMultilevel"/>
     <w:tmpl w:val="00725910"/>
@@ -17543,7 +17863,7 @@
       </w:rPr>
     </w:lvl>
   </w:abstractNum>
-  <w:abstractNum w:abstractNumId="18">
+  <w:abstractNum w:abstractNumId="19">
     <w:nsid w:val="3A4B1E9C"/>
     <w:multiLevelType w:val="multilevel"/>
     <w:tmpl w:val="119CE736"/>
@@ -17664,7 +17984,7 @@
       </w:rPr>
     </w:lvl>
   </w:abstractNum>
-  <w:abstractNum w:abstractNumId="19">
+  <w:abstractNum w:abstractNumId="20">
     <w:nsid w:val="3B1D00E3"/>
     <w:multiLevelType w:val="hybridMultilevel"/>
     <w:tmpl w:val="52B6A610"/>
@@ -17777,7 +18097,7 @@
       </w:rPr>
     </w:lvl>
   </w:abstractNum>
-  <w:abstractNum w:abstractNumId="20">
+  <w:abstractNum w:abstractNumId="21">
     <w:nsid w:val="3CF71327"/>
     <w:multiLevelType w:val="hybridMultilevel"/>
     <w:tmpl w:val="598A96DC"/>
@@ -17889,7 +18209,7 @@
       </w:rPr>
     </w:lvl>
   </w:abstractNum>
-  <w:abstractNum w:abstractNumId="21">
+  <w:abstractNum w:abstractNumId="22">
     <w:nsid w:val="3EA44826"/>
     <w:multiLevelType w:val="hybridMultilevel"/>
     <w:tmpl w:val="39666F5A"/>
@@ -18001,7 +18321,7 @@
       </w:rPr>
     </w:lvl>
   </w:abstractNum>
-  <w:abstractNum w:abstractNumId="22">
+  <w:abstractNum w:abstractNumId="23">
     <w:nsid w:val="402B0209"/>
     <w:multiLevelType w:val="multilevel"/>
     <w:tmpl w:val="93E8B1BE"/>
@@ -18122,7 +18442,7 @@
       </w:rPr>
     </w:lvl>
   </w:abstractNum>
-  <w:abstractNum w:abstractNumId="23">
+  <w:abstractNum w:abstractNumId="24">
     <w:nsid w:val="4A9441D5"/>
     <w:multiLevelType w:val="hybridMultilevel"/>
     <w:tmpl w:val="8550DBE2"/>
@@ -18234,7 +18554,7 @@
       </w:rPr>
     </w:lvl>
   </w:abstractNum>
-  <w:abstractNum w:abstractNumId="24">
+  <w:abstractNum w:abstractNumId="25">
     <w:nsid w:val="4F3973E8"/>
     <w:multiLevelType w:val="hybridMultilevel"/>
     <w:tmpl w:val="CCA45442"/>
@@ -18347,7 +18667,7 @@
       </w:rPr>
     </w:lvl>
   </w:abstractNum>
-  <w:abstractNum w:abstractNumId="25">
+  <w:abstractNum w:abstractNumId="26">
     <w:nsid w:val="51265358"/>
     <w:multiLevelType w:val="hybridMultilevel"/>
     <w:tmpl w:val="529E0442"/>
@@ -18460,7 +18780,7 @@
       </w:rPr>
     </w:lvl>
   </w:abstractNum>
-  <w:abstractNum w:abstractNumId="26">
+  <w:abstractNum w:abstractNumId="27">
     <w:nsid w:val="521C3CF6"/>
     <w:multiLevelType w:val="hybridMultilevel"/>
     <w:tmpl w:val="CD3AA208"/>
@@ -18573,7 +18893,7 @@
       </w:rPr>
     </w:lvl>
   </w:abstractNum>
-  <w:abstractNum w:abstractNumId="27">
+  <w:abstractNum w:abstractNumId="28">
     <w:nsid w:val="5324439A"/>
     <w:multiLevelType w:val="hybridMultilevel"/>
     <w:tmpl w:val="443C26A2"/>
@@ -18685,7 +19005,7 @@
       </w:rPr>
     </w:lvl>
   </w:abstractNum>
-  <w:abstractNum w:abstractNumId="28">
+  <w:abstractNum w:abstractNumId="29">
     <w:nsid w:val="534F33B4"/>
     <w:multiLevelType w:val="hybridMultilevel"/>
     <w:tmpl w:val="85D6098A"/>
@@ -18797,7 +19117,7 @@
       </w:rPr>
     </w:lvl>
   </w:abstractNum>
-  <w:abstractNum w:abstractNumId="29">
+  <w:abstractNum w:abstractNumId="30">
     <w:nsid w:val="54F87BD2"/>
     <w:multiLevelType w:val="multilevel"/>
     <w:tmpl w:val="93E8B1BE"/>
@@ -18918,7 +19238,7 @@
       </w:rPr>
     </w:lvl>
   </w:abstractNum>
-  <w:abstractNum w:abstractNumId="30">
+  <w:abstractNum w:abstractNumId="31">
     <w:nsid w:val="5975203C"/>
     <w:multiLevelType w:val="hybridMultilevel"/>
     <w:tmpl w:val="9424CCB0"/>
@@ -19031,7 +19351,7 @@
       </w:rPr>
     </w:lvl>
   </w:abstractNum>
-  <w:abstractNum w:abstractNumId="31">
+  <w:abstractNum w:abstractNumId="32">
     <w:nsid w:val="5CBB472B"/>
     <w:multiLevelType w:val="hybridMultilevel"/>
     <w:tmpl w:val="1A105B8A"/>
@@ -19144,7 +19464,7 @@
       </w:rPr>
     </w:lvl>
   </w:abstractNum>
-  <w:abstractNum w:abstractNumId="32">
+  <w:abstractNum w:abstractNumId="33">
     <w:nsid w:val="5E996E18"/>
     <w:multiLevelType w:val="hybridMultilevel"/>
     <w:tmpl w:val="7666995E"/>
@@ -19257,7 +19577,7 @@
       </w:rPr>
     </w:lvl>
   </w:abstractNum>
-  <w:abstractNum w:abstractNumId="33">
+  <w:abstractNum w:abstractNumId="34">
     <w:nsid w:val="63336943"/>
     <w:multiLevelType w:val="hybridMultilevel"/>
     <w:tmpl w:val="F7A65F4A"/>
@@ -19370,7 +19690,7 @@
       </w:rPr>
     </w:lvl>
   </w:abstractNum>
-  <w:abstractNum w:abstractNumId="34">
+  <w:abstractNum w:abstractNumId="35">
     <w:nsid w:val="67A15121"/>
     <w:multiLevelType w:val="hybridMultilevel"/>
     <w:tmpl w:val="2B4689B4"/>
@@ -19483,7 +19803,7 @@
       </w:rPr>
     </w:lvl>
   </w:abstractNum>
-  <w:abstractNum w:abstractNumId="35">
+  <w:abstractNum w:abstractNumId="36">
     <w:nsid w:val="688F710F"/>
     <w:multiLevelType w:val="hybridMultilevel"/>
     <w:tmpl w:val="1A269790"/>
@@ -19596,7 +19916,7 @@
       </w:rPr>
     </w:lvl>
   </w:abstractNum>
-  <w:abstractNum w:abstractNumId="36">
+  <w:abstractNum w:abstractNumId="37">
     <w:nsid w:val="6D17623E"/>
     <w:multiLevelType w:val="hybridMultilevel"/>
     <w:tmpl w:val="5A82B0F0"/>
@@ -19708,7 +20028,7 @@
       </w:rPr>
     </w:lvl>
   </w:abstractNum>
-  <w:abstractNum w:abstractNumId="37">
+  <w:abstractNum w:abstractNumId="38">
     <w:nsid w:val="71C43DAE"/>
     <w:multiLevelType w:val="hybridMultilevel"/>
     <w:tmpl w:val="0B284F64"/>
@@ -19821,7 +20141,7 @@
       </w:rPr>
     </w:lvl>
   </w:abstractNum>
-  <w:abstractNum w:abstractNumId="38">
+  <w:abstractNum w:abstractNumId="39">
     <w:nsid w:val="7B4E3CB9"/>
     <w:multiLevelType w:val="hybridMultilevel"/>
     <w:tmpl w:val="84681E80"/>
@@ -19934,7 +20254,7 @@
       </w:rPr>
     </w:lvl>
   </w:abstractNum>
-  <w:abstractNum w:abstractNumId="39">
+  <w:abstractNum w:abstractNumId="40">
     <w:nsid w:val="7CDD799E"/>
     <w:multiLevelType w:val="hybridMultilevel"/>
     <w:tmpl w:val="F5902BE6"/>
@@ -20047,7 +20367,7 @@
       </w:rPr>
     </w:lvl>
   </w:abstractNum>
-  <w:abstractNum w:abstractNumId="40">
+  <w:abstractNum w:abstractNumId="41">
     <w:nsid w:val="7F164076"/>
     <w:multiLevelType w:val="hybridMultilevel"/>
     <w:tmpl w:val="4FD281D6"/>
@@ -20160,127 +20480,130 @@
     </w:lvl>
   </w:abstractNum>
   <w:num w:numId="1">
-    <w:abstractNumId w:val="10"/>
+    <w:abstractNumId w:val="11"/>
   </w:num>
   <w:num w:numId="2">
-    <w:abstractNumId w:val="7"/>
+    <w:abstractNumId w:val="8"/>
   </w:num>
   <w:num w:numId="3">
-    <w:abstractNumId w:val="35"/>
+    <w:abstractNumId w:val="36"/>
   </w:num>
   <w:num w:numId="4">
+    <w:abstractNumId w:val="18"/>
+  </w:num>
+  <w:num w:numId="5">
     <w:abstractNumId w:val="17"/>
   </w:num>
-  <w:num w:numId="5">
-    <w:abstractNumId w:val="16"/>
-  </w:num>
   <w:num w:numId="6">
-    <w:abstractNumId w:val="8"/>
+    <w:abstractNumId w:val="9"/>
   </w:num>
   <w:num w:numId="7">
-    <w:abstractNumId w:val="38"/>
+    <w:abstractNumId w:val="39"/>
   </w:num>
   <w:num w:numId="8">
-    <w:abstractNumId w:val="24"/>
+    <w:abstractNumId w:val="25"/>
   </w:num>
   <w:num w:numId="9">
-    <w:abstractNumId w:val="11"/>
+    <w:abstractNumId w:val="12"/>
   </w:num>
   <w:num w:numId="10">
-    <w:abstractNumId w:val="25"/>
+    <w:abstractNumId w:val="26"/>
   </w:num>
   <w:num w:numId="11">
-    <w:abstractNumId w:val="33"/>
+    <w:abstractNumId w:val="34"/>
   </w:num>
   <w:num w:numId="12">
-    <w:abstractNumId w:val="31"/>
+    <w:abstractNumId w:val="32"/>
   </w:num>
   <w:num w:numId="13">
-    <w:abstractNumId w:val="18"/>
+    <w:abstractNumId w:val="19"/>
   </w:num>
   <w:num w:numId="14">
-    <w:abstractNumId w:val="6"/>
+    <w:abstractNumId w:val="7"/>
   </w:num>
   <w:num w:numId="15">
     <w:abstractNumId w:val="1"/>
   </w:num>
   <w:num w:numId="16">
-    <w:abstractNumId w:val="37"/>
+    <w:abstractNumId w:val="38"/>
   </w:num>
   <w:num w:numId="17">
-    <w:abstractNumId w:val="4"/>
+    <w:abstractNumId w:val="5"/>
   </w:num>
   <w:num w:numId="18">
-    <w:abstractNumId w:val="28"/>
+    <w:abstractNumId w:val="29"/>
   </w:num>
   <w:num w:numId="19">
-    <w:abstractNumId w:val="14"/>
+    <w:abstractNumId w:val="15"/>
   </w:num>
   <w:num w:numId="20">
     <w:abstractNumId w:val="3"/>
   </w:num>
   <w:num w:numId="21">
-    <w:abstractNumId w:val="5"/>
+    <w:abstractNumId w:val="6"/>
   </w:num>
   <w:num w:numId="22">
-    <w:abstractNumId w:val="15"/>
+    <w:abstractNumId w:val="16"/>
   </w:num>
   <w:num w:numId="23">
-    <w:abstractNumId w:val="34"/>
+    <w:abstractNumId w:val="35"/>
   </w:num>
   <w:num w:numId="24">
     <w:abstractNumId w:val="0"/>
   </w:num>
   <w:num w:numId="25">
-    <w:abstractNumId w:val="32"/>
+    <w:abstractNumId w:val="33"/>
   </w:num>
   <w:num w:numId="26">
-    <w:abstractNumId w:val="39"/>
+    <w:abstractNumId w:val="40"/>
   </w:num>
   <w:num w:numId="27">
+    <w:abstractNumId w:val="21"/>
+  </w:num>
+  <w:num w:numId="28">
+    <w:abstractNumId w:val="41"/>
+  </w:num>
+  <w:num w:numId="29">
+    <w:abstractNumId w:val="10"/>
+  </w:num>
+  <w:num w:numId="30">
+    <w:abstractNumId w:val="22"/>
+  </w:num>
+  <w:num w:numId="31">
+    <w:abstractNumId w:val="37"/>
+  </w:num>
+  <w:num w:numId="32">
+    <w:abstractNumId w:val="14"/>
+  </w:num>
+  <w:num w:numId="33">
     <w:abstractNumId w:val="20"/>
   </w:num>
-  <w:num w:numId="28">
-    <w:abstractNumId w:val="40"/>
-  </w:num>
-  <w:num w:numId="29">
-    <w:abstractNumId w:val="9"/>
-  </w:num>
-  <w:num w:numId="30">
-    <w:abstractNumId w:val="21"/>
-  </w:num>
-  <w:num w:numId="31">
-    <w:abstractNumId w:val="36"/>
-  </w:num>
-  <w:num w:numId="32">
-    <w:abstractNumId w:val="13"/>
-  </w:num>
-  <w:num w:numId="33">
-    <w:abstractNumId w:val="19"/>
-  </w:num>
   <w:num w:numId="34">
-    <w:abstractNumId w:val="23"/>
+    <w:abstractNumId w:val="24"/>
   </w:num>
   <w:num w:numId="35">
-    <w:abstractNumId w:val="27"/>
+    <w:abstractNumId w:val="28"/>
   </w:num>
   <w:num w:numId="36">
     <w:abstractNumId w:val="2"/>
   </w:num>
   <w:num w:numId="37">
+    <w:abstractNumId w:val="31"/>
+  </w:num>
+  <w:num w:numId="38">
+    <w:abstractNumId w:val="27"/>
+  </w:num>
+  <w:num w:numId="39">
+    <w:abstractNumId w:val="23"/>
+  </w:num>
+  <w:num w:numId="40">
+    <w:abstractNumId w:val="13"/>
+  </w:num>
+  <w:num w:numId="41">
     <w:abstractNumId w:val="30"/>
   </w:num>
-  <w:num w:numId="38">
-    <w:abstractNumId w:val="26"/>
-  </w:num>
-  <w:num w:numId="39">
-    <w:abstractNumId w:val="22"/>
-  </w:num>
-  <w:num w:numId="40">
-    <w:abstractNumId w:val="12"/>
-  </w:num>
-  <w:num w:numId="41">
-    <w:abstractNumId w:val="29"/>
+  <w:num w:numId="42">
+    <w:abstractNumId w:val="4"/>
   </w:num>
 </w:numbering>
 </file>
@@ -20681,7 +21004,7 @@
     <w:link w:val="Heading1Char"/>
     <w:uiPriority w:val="9"/>
     <w:qFormat/>
-    <w:rsid w:val="001721AC"/>
+    <w:rsid w:val="003C1EF1"/>
     <w:pPr>
       <w:keepNext/>
       <w:keepLines/>
@@ -20690,7 +21013,7 @@
     </w:pPr>
     <w:rPr>
       <w:rFonts w:asciiTheme="majorHAnsi" w:eastAsiaTheme="majorEastAsia" w:hAnsiTheme="majorHAnsi" w:cstheme="majorBidi"/>
-      <w:color w:val="2375B8" w:themeColor="accent6" w:themeShade="BF"/>
+      <w:color w:val="EB817D" w:themeColor="accent1" w:themeTint="99"/>
       <w:sz w:val="40"/>
       <w:szCs w:val="40"/>
     </w:rPr>
@@ -20700,19 +21023,20 @@
     <w:basedOn w:val="Normal"/>
     <w:next w:val="Normal"/>
     <w:link w:val="Heading2Char"/>
+    <w:autoRedefine/>
     <w:uiPriority w:val="9"/>
     <w:unhideWhenUsed/>
     <w:qFormat/>
-    <w:rsid w:val="001721AC"/>
+    <w:rsid w:val="003C1EF1"/>
     <w:pPr>
       <w:keepNext/>
       <w:keepLines/>
-      <w:spacing w:before="80" w:after="0" w:line="240" w:lineRule="auto"/>
+      <w:spacing w:before="200" w:after="120" w:line="240" w:lineRule="auto"/>
       <w:outlineLvl w:val="1"/>
     </w:pPr>
     <w:rPr>
       <w:rFonts w:asciiTheme="majorHAnsi" w:eastAsiaTheme="majorEastAsia" w:hAnsiTheme="majorHAnsi" w:cstheme="majorBidi"/>
-      <w:color w:val="2375B8" w:themeColor="accent6" w:themeShade="BF"/>
+      <w:color w:val="EB817D" w:themeColor="accent1" w:themeTint="99"/>
       <w:sz w:val="28"/>
       <w:szCs w:val="28"/>
     </w:rPr>
@@ -20725,7 +21049,7 @@
     <w:uiPriority w:val="9"/>
     <w:unhideWhenUsed/>
     <w:qFormat/>
-    <w:rsid w:val="001721AC"/>
+    <w:rsid w:val="003C1EF1"/>
     <w:pPr>
       <w:keepNext/>
       <w:keepLines/>
@@ -20734,7 +21058,7 @@
     </w:pPr>
     <w:rPr>
       <w:rFonts w:asciiTheme="majorHAnsi" w:eastAsiaTheme="majorEastAsia" w:hAnsiTheme="majorHAnsi" w:cstheme="majorBidi"/>
-      <w:color w:val="2375B8" w:themeColor="accent6" w:themeShade="BF"/>
+      <w:color w:val="EB817D" w:themeColor="accent1" w:themeTint="99"/>
       <w:sz w:val="24"/>
       <w:szCs w:val="24"/>
     </w:rPr>
@@ -20744,19 +21068,20 @@
     <w:basedOn w:val="Normal"/>
     <w:next w:val="Normal"/>
     <w:link w:val="Heading4Char"/>
+    <w:autoRedefine/>
     <w:uiPriority w:val="9"/>
     <w:unhideWhenUsed/>
     <w:qFormat/>
-    <w:rsid w:val="001721AC"/>
+    <w:rsid w:val="003C1EF1"/>
     <w:pPr>
       <w:keepNext/>
       <w:keepLines/>
-      <w:spacing w:before="80" w:after="0"/>
+      <w:spacing w:before="200" w:after="120"/>
       <w:outlineLvl w:val="3"/>
     </w:pPr>
     <w:rPr>
       <w:rFonts w:asciiTheme="majorHAnsi" w:eastAsiaTheme="majorEastAsia" w:hAnsiTheme="majorHAnsi" w:cstheme="majorBidi"/>
-      <w:color w:val="4A9BDC" w:themeColor="accent6"/>
+      <w:color w:val="EB817D" w:themeColor="accent1" w:themeTint="99"/>
       <w:sz w:val="22"/>
       <w:szCs w:val="22"/>
     </w:rPr>
@@ -20770,7 +21095,7 @@
     <w:semiHidden/>
     <w:unhideWhenUsed/>
     <w:qFormat/>
-    <w:rsid w:val="001721AC"/>
+    <w:rsid w:val="003C1EF1"/>
     <w:pPr>
       <w:keepNext/>
       <w:keepLines/>
@@ -20781,7 +21106,7 @@
       <w:rFonts w:asciiTheme="majorHAnsi" w:eastAsiaTheme="majorEastAsia" w:hAnsiTheme="majorHAnsi" w:cstheme="majorBidi"/>
       <w:i/>
       <w:iCs/>
-      <w:color w:val="4A9BDC" w:themeColor="accent6"/>
+      <w:color w:val="EB817D" w:themeColor="accent1" w:themeTint="99"/>
       <w:sz w:val="22"/>
       <w:szCs w:val="22"/>
     </w:rPr>
@@ -20914,10 +21239,10 @@
     <w:basedOn w:val="DefaultParagraphFont"/>
     <w:link w:val="Heading1"/>
     <w:uiPriority w:val="9"/>
-    <w:rsid w:val="001721AC"/>
+    <w:rsid w:val="003C1EF1"/>
     <w:rPr>
       <w:rFonts w:asciiTheme="majorHAnsi" w:eastAsiaTheme="majorEastAsia" w:hAnsiTheme="majorHAnsi" w:cstheme="majorBidi"/>
-      <w:color w:val="2375B8" w:themeColor="accent6" w:themeShade="BF"/>
+      <w:color w:val="EB817D" w:themeColor="accent1" w:themeTint="99"/>
       <w:sz w:val="40"/>
       <w:szCs w:val="40"/>
     </w:rPr>
@@ -20927,10 +21252,10 @@
     <w:basedOn w:val="DefaultParagraphFont"/>
     <w:link w:val="Heading2"/>
     <w:uiPriority w:val="9"/>
-    <w:rsid w:val="001721AC"/>
+    <w:rsid w:val="003C1EF1"/>
     <w:rPr>
       <w:rFonts w:asciiTheme="majorHAnsi" w:eastAsiaTheme="majorEastAsia" w:hAnsiTheme="majorHAnsi" w:cstheme="majorBidi"/>
-      <w:color w:val="2375B8" w:themeColor="accent6" w:themeShade="BF"/>
+      <w:color w:val="EB817D" w:themeColor="accent1" w:themeTint="99"/>
       <w:sz w:val="28"/>
       <w:szCs w:val="28"/>
     </w:rPr>
@@ -20940,10 +21265,10 @@
     <w:basedOn w:val="DefaultParagraphFont"/>
     <w:link w:val="Heading3"/>
     <w:uiPriority w:val="9"/>
-    <w:rsid w:val="001721AC"/>
+    <w:rsid w:val="003C1EF1"/>
     <w:rPr>
       <w:rFonts w:asciiTheme="majorHAnsi" w:eastAsiaTheme="majorEastAsia" w:hAnsiTheme="majorHAnsi" w:cstheme="majorBidi"/>
-      <w:color w:val="2375B8" w:themeColor="accent6" w:themeShade="BF"/>
+      <w:color w:val="EB817D" w:themeColor="accent1" w:themeTint="99"/>
       <w:sz w:val="24"/>
       <w:szCs w:val="24"/>
     </w:rPr>
@@ -20953,10 +21278,10 @@
     <w:basedOn w:val="DefaultParagraphFont"/>
     <w:link w:val="Heading4"/>
     <w:uiPriority w:val="9"/>
-    <w:rsid w:val="001721AC"/>
+    <w:rsid w:val="003C1EF1"/>
     <w:rPr>
       <w:rFonts w:asciiTheme="majorHAnsi" w:eastAsiaTheme="majorEastAsia" w:hAnsiTheme="majorHAnsi" w:cstheme="majorBidi"/>
-      <w:color w:val="4A9BDC" w:themeColor="accent6"/>
+      <w:color w:val="EB817D" w:themeColor="accent1" w:themeTint="99"/>
       <w:sz w:val="22"/>
       <w:szCs w:val="22"/>
     </w:rPr>
@@ -20967,12 +21292,12 @@
     <w:link w:val="Heading5"/>
     <w:uiPriority w:val="9"/>
     <w:semiHidden/>
-    <w:rsid w:val="001721AC"/>
+    <w:rsid w:val="003C1EF1"/>
     <w:rPr>
       <w:rFonts w:asciiTheme="majorHAnsi" w:eastAsiaTheme="majorEastAsia" w:hAnsiTheme="majorHAnsi" w:cstheme="majorBidi"/>
       <w:i/>
       <w:iCs/>
-      <w:color w:val="4A9BDC" w:themeColor="accent6"/>
+      <w:color w:val="EB817D" w:themeColor="accent1" w:themeTint="99"/>
       <w:sz w:val="22"/>
       <w:szCs w:val="22"/>
     </w:rPr>
@@ -21945,7 +22270,7 @@
 </file>
 
 <file path=customXml/itemProps1.xml><?xml version="1.0" encoding="utf-8"?>
-<ds:datastoreItem xmlns:ds="http://schemas.openxmlformats.org/officeDocument/2006/customXml" ds:itemID="{F00AF0BF-6452-42B3-98BF-91B8529414DE}">
+<ds:datastoreItem xmlns:ds="http://schemas.openxmlformats.org/officeDocument/2006/customXml" ds:itemID="{5F9F087A-D458-4B48-942F-312791F050ED}">
   <ds:schemaRefs>
     <ds:schemaRef ds:uri="http://schemas.openxmlformats.org/officeDocument/2006/bibliography"/>
   </ds:schemaRefs>

</xml_diff>